<commit_message>
Adding Lectures 10-14 and Home Work 05-06
</commit_message>
<xml_diff>
--- a/Documentation/Pragmatic - C# NET.docx
+++ b/Documentation/Pragmatic - C# NET.docx
@@ -55,7 +55,7 @@
       </w:r>
     </w:p>
     <w:p>
-      <w:hyperlink r:id="rId5" w:history="1">
+      <w:hyperlink r:id="rId7" w:history="1">
         <w:r>
           <w:rPr>
             <w:rStyle w:val="Hyperlink"/>
@@ -99,7 +99,7 @@
                     </pic:cNvPicPr>
                   </pic:nvPicPr>
                   <pic:blipFill>
-                    <a:blip r:embed="rId6">
+                    <a:blip r:embed="rId8">
                       <a:extLst>
                         <a:ext uri="{28A0092B-C50C-407E-A947-70E740481C1C}">
                           <a14:useLocalDpi xmlns:a14="http://schemas.microsoft.com/office/drawing/2010/main" val="0"/>
@@ -144,7 +144,7 @@
         <w:pStyle w:val="NormalWeb"/>
         <w:jc w:val="both"/>
       </w:pPr>
-      <w:hyperlink r:id="rId7" w:history="1">
+      <w:hyperlink r:id="rId9" w:history="1">
         <w:proofErr w:type="spellStart"/>
         <w:r>
           <w:rPr>
@@ -198,7 +198,7 @@
       <w:pPr>
         <w:jc w:val="both"/>
       </w:pPr>
-      <w:hyperlink r:id="rId8" w:tgtFrame="_self" w:history="1">
+      <w:hyperlink r:id="rId10" w:tgtFrame="_self" w:history="1">
         <w:r>
           <w:rPr>
             <w:rStyle w:val="Hyperlink"/>
@@ -2335,7 +2335,7 @@
       <w:r>
         <w:t xml:space="preserve"> в </w:t>
       </w:r>
-      <w:hyperlink r:id="rId9" w:history="1">
+      <w:hyperlink r:id="rId11" w:history="1">
         <w:proofErr w:type="spellStart"/>
         <w:r>
           <w:rPr>
@@ -2380,7 +2380,7 @@
       <w:r>
         <w:t xml:space="preserve"> </w:t>
       </w:r>
-      <w:hyperlink r:id="rId10" w:history="1">
+      <w:hyperlink r:id="rId12" w:history="1">
         <w:proofErr w:type="spellStart"/>
         <w:r>
           <w:rPr>
@@ -2440,7 +2440,7 @@
         </w:numPr>
         <w:spacing w:before="100" w:beforeAutospacing="1" w:after="100" w:afterAutospacing="1" w:line="240" w:lineRule="auto"/>
       </w:pPr>
-      <w:hyperlink r:id="rId11" w:tooltip="Обзор на .NET Framework" w:history="1">
+      <w:hyperlink r:id="rId13" w:tooltip="Обзор на .NET Framework" w:history="1">
         <w:proofErr w:type="spellStart"/>
         <w:r>
           <w:rPr>
@@ -2549,7 +2549,7 @@
         </w:numPr>
         <w:spacing w:before="100" w:beforeAutospacing="1" w:after="100" w:afterAutospacing="1" w:line="240" w:lineRule="auto"/>
       </w:pPr>
-      <w:hyperlink r:id="rId12" w:tooltip="Работа с типове, променливи, оператори и изрази" w:history="1">
+      <w:hyperlink r:id="rId14" w:tooltip="Работа с типове, променливи, оператори и изрази" w:history="1">
         <w:proofErr w:type="spellStart"/>
         <w:r>
           <w:rPr>
@@ -2779,7 +2779,7 @@
         </w:numPr>
         <w:spacing w:before="100" w:beforeAutospacing="1" w:after="100" w:afterAutospacing="1" w:line="240" w:lineRule="auto"/>
       </w:pPr>
-      <w:hyperlink r:id="rId13" w:tooltip="Условни конструкции, цикли, масиви, въведение в алгоритмите" w:history="1">
+      <w:hyperlink r:id="rId15" w:tooltip="Условни конструкции, цикли, масиви, въведение в алгоритмите" w:history="1">
         <w:proofErr w:type="spellStart"/>
         <w:r>
           <w:rPr>
@@ -2963,7 +2963,7 @@
         </w:numPr>
         <w:spacing w:before="100" w:beforeAutospacing="1" w:after="100" w:afterAutospacing="1" w:line="240" w:lineRule="auto"/>
       </w:pPr>
-      <w:hyperlink r:id="rId14" w:tooltip="Обектно-ориентирано програмиране, класове, обекти, полета, методи, свойства, конструктори" w:history="1">
+      <w:hyperlink r:id="rId16" w:tooltip="Обектно-ориентирано програмиране, класове, обекти, полета, методи, свойства, конструктори" w:history="1">
         <w:proofErr w:type="spellStart"/>
         <w:r>
           <w:rPr>
@@ -3301,7 +3301,7 @@
         </w:numPr>
         <w:spacing w:before="100" w:beforeAutospacing="1" w:after="100" w:afterAutospacing="1" w:line="240" w:lineRule="auto"/>
       </w:pPr>
-      <w:hyperlink r:id="rId15" w:tooltip="Интерфейси, абстрактни класове, шаблонни класове (Generics)" w:history="1">
+      <w:hyperlink r:id="rId17" w:tooltip="Интерфейси, абстрактни класове, шаблонни класове (Generics)" w:history="1">
         <w:proofErr w:type="spellStart"/>
         <w:r>
           <w:rPr>
@@ -3512,7 +3512,7 @@
         </w:numPr>
         <w:spacing w:before="100" w:beforeAutospacing="1" w:after="100" w:afterAutospacing="1" w:line="240" w:lineRule="auto"/>
       </w:pPr>
-      <w:hyperlink r:id="rId16" w:tooltip="Наследяване" w:history="1">
+      <w:hyperlink r:id="rId18" w:tooltip="Наследяване" w:history="1">
         <w:proofErr w:type="spellStart"/>
         <w:r>
           <w:rPr>
@@ -3742,7 +3742,7 @@
         </w:numPr>
         <w:spacing w:before="100" w:beforeAutospacing="1" w:after="100" w:afterAutospacing="1" w:line="240" w:lineRule="auto"/>
       </w:pPr>
-      <w:hyperlink r:id="rId17" w:tooltip="Полиморфизъм" w:history="1">
+      <w:hyperlink r:id="rId19" w:tooltip="Полиморфизъм" w:history="1">
         <w:proofErr w:type="spellStart"/>
         <w:r>
           <w:rPr>
@@ -3859,7 +3859,7 @@
         </w:numPr>
         <w:spacing w:before="100" w:beforeAutospacing="1" w:after="100" w:afterAutospacing="1" w:line="240" w:lineRule="auto"/>
       </w:pPr>
-      <w:hyperlink r:id="rId18" w:tooltip="Управление на изключенията" w:history="1">
+      <w:hyperlink r:id="rId20" w:tooltip="Управление на изключенията" w:history="1">
         <w:proofErr w:type="spellStart"/>
         <w:r>
           <w:rPr>
@@ -4063,7 +4063,7 @@
         </w:numPr>
         <w:spacing w:before="100" w:beforeAutospacing="1" w:after="100" w:afterAutospacing="1" w:line="240" w:lineRule="auto"/>
       </w:pPr>
-      <w:hyperlink r:id="rId19" w:tooltip="Работа с колекции" w:history="1">
+      <w:hyperlink r:id="rId21" w:tooltip="Работа с колекции" w:history="1">
         <w:proofErr w:type="spellStart"/>
         <w:r>
           <w:rPr>
@@ -4202,7 +4202,7 @@
         </w:numPr>
         <w:spacing w:before="100" w:beforeAutospacing="1" w:after="100" w:afterAutospacing="1" w:line="240" w:lineRule="auto"/>
       </w:pPr>
-      <w:hyperlink r:id="rId20" w:tooltip="Работа с низове, конвертиране на данни от и до низ" w:history="1">
+      <w:hyperlink r:id="rId22" w:tooltip="Работа с низове, конвертиране на данни от и до низ" w:history="1">
         <w:proofErr w:type="spellStart"/>
         <w:r>
           <w:rPr>
@@ -4509,7 +4509,7 @@
         </w:numPr>
         <w:spacing w:before="100" w:beforeAutospacing="1" w:after="100" w:afterAutospacing="1" w:line="240" w:lineRule="auto"/>
       </w:pPr>
-      <w:hyperlink r:id="rId21" w:tooltip="Работа с файлове и потоци" w:history="1">
+      <w:hyperlink r:id="rId23" w:tooltip="Работа с файлове и потоци" w:history="1">
         <w:proofErr w:type="spellStart"/>
         <w:r>
           <w:rPr>
@@ -4646,7 +4646,7 @@
         </w:numPr>
         <w:spacing w:before="100" w:beforeAutospacing="1" w:after="100" w:afterAutospacing="1" w:line="240" w:lineRule="auto"/>
       </w:pPr>
-      <w:hyperlink r:id="rId22" w:tooltip="Въведение в структурите от данни" w:history="1">
+      <w:hyperlink r:id="rId24" w:tooltip="Въведение в структурите от данни" w:history="1">
         <w:proofErr w:type="spellStart"/>
         <w:r>
           <w:rPr>
@@ -4821,7 +4821,7 @@
         </w:numPr>
         <w:spacing w:before="100" w:beforeAutospacing="1" w:after="100" w:afterAutospacing="1" w:line="240" w:lineRule="auto"/>
       </w:pPr>
-      <w:hyperlink r:id="rId23" w:tooltip="Визуално програмиране" w:history="1">
+      <w:hyperlink r:id="rId25" w:tooltip="Визуално програмиране" w:history="1">
         <w:proofErr w:type="spellStart"/>
         <w:r>
           <w:rPr>
@@ -4995,7 +4995,7 @@
         </w:numPr>
         <w:spacing w:before="100" w:beforeAutospacing="1" w:after="100" w:afterAutospacing="1" w:line="240" w:lineRule="auto"/>
       </w:pPr>
-      <w:hyperlink r:id="rId24" w:tooltip="Нишки и многонишково програмиране" w:history="1">
+      <w:hyperlink r:id="rId26" w:tooltip="Нишки и многонишково програмиране" w:history="1">
         <w:proofErr w:type="spellStart"/>
         <w:r>
           <w:rPr>
@@ -5167,7 +5167,7 @@
         </w:numPr>
         <w:spacing w:before="100" w:beforeAutospacing="1" w:after="100" w:afterAutospacing="1" w:line="240" w:lineRule="auto"/>
       </w:pPr>
-      <w:hyperlink r:id="rId25" w:tooltip="Ламбда изрази и LINQ" w:history="1">
+      <w:hyperlink r:id="rId27" w:tooltip="Ламбда изрази и LINQ" w:history="1">
         <w:proofErr w:type="spellStart"/>
         <w:r>
           <w:rPr>
@@ -5280,7 +5280,7 @@
         </w:numPr>
         <w:spacing w:before="100" w:beforeAutospacing="1" w:after="100" w:afterAutospacing="1" w:line="240" w:lineRule="auto"/>
       </w:pPr>
-      <w:hyperlink r:id="rId26" w:tooltip="Сериализация" w:history="1">
+      <w:hyperlink r:id="rId28" w:tooltip="Сериализация" w:history="1">
         <w:proofErr w:type="spellStart"/>
         <w:r>
           <w:rPr>
@@ -6452,7 +6452,7 @@
         <w:spacing w:before="200" w:after="200"/>
         <w:ind w:left="360"/>
       </w:pPr>
-      <w:hyperlink r:id="rId27" w:history="1">
+      <w:hyperlink r:id="rId29" w:history="1">
         <w:r>
           <w:rPr>
             <w:rStyle w:val="Hyperlink"/>
@@ -7132,7 +7132,7 @@
       <w:r>
         <w:t xml:space="preserve">UNICODE char 16 bit - </w:t>
       </w:r>
-      <w:hyperlink r:id="rId28" w:history="1">
+      <w:hyperlink r:id="rId30" w:history="1">
         <w:r>
           <w:rPr>
             <w:rStyle w:val="Hyperlink"/>
@@ -12085,7 +12085,7 @@
         </w:rPr>
         <w:t xml:space="preserve"> </w:t>
       </w:r>
-      <w:hyperlink r:id="rId29" w:history="1">
+      <w:hyperlink r:id="rId31" w:history="1">
         <w:r>
           <w:rPr>
             <w:rStyle w:val="Hyperlink"/>
@@ -13845,7 +13845,7 @@
           <w:lang w:val="bg-BG"/>
         </w:rPr>
       </w:pPr>
-      <w:hyperlink r:id="rId30" w:history="1">
+      <w:hyperlink r:id="rId32" w:history="1">
         <w:r>
           <w:rPr>
             <w:rStyle w:val="Hyperlink"/>
@@ -14375,7 +14375,7 @@
       <w:r>
         <w:t xml:space="preserve"> </w:t>
       </w:r>
-      <w:hyperlink r:id="rId31" w:history="1">
+      <w:hyperlink r:id="rId33" w:history="1">
         <w:r>
           <w:rPr>
             <w:rStyle w:val="Hyperlink"/>
@@ -14711,7 +14711,7 @@
       </w:r>
     </w:p>
     <w:p>
-      <w:hyperlink r:id="rId32" w:history="1">
+      <w:hyperlink r:id="rId34" w:history="1">
         <w:r>
           <w:rPr>
             <w:rStyle w:val="Hyperlink"/>
@@ -14724,7 +14724,7 @@
       </w:r>
     </w:p>
     <w:p>
-      <w:hyperlink r:id="rId33" w:history="1">
+      <w:hyperlink r:id="rId35" w:history="1">
         <w:proofErr w:type="spellStart"/>
         <w:r>
           <w:rPr>
@@ -14745,7 +14745,7 @@
       </w:r>
     </w:p>
     <w:p>
-      <w:hyperlink r:id="rId34" w:history="1">
+      <w:hyperlink r:id="rId36" w:history="1">
         <w:r>
           <w:rPr>
             <w:rStyle w:val="Hyperlink"/>
@@ -14890,7 +14890,7 @@
           <w:lang w:val="bg-BG"/>
         </w:rPr>
       </w:pPr>
-      <w:hyperlink r:id="rId35" w:history="1">
+      <w:hyperlink r:id="rId37" w:history="1">
         <w:r>
           <w:rPr>
             <w:rStyle w:val="Hyperlink"/>
@@ -14914,7 +14914,7 @@
           <w:lang w:val="bg-BG"/>
         </w:rPr>
       </w:pPr>
-      <w:hyperlink r:id="rId36" w:history="1">
+      <w:hyperlink r:id="rId38" w:history="1">
         <w:r>
           <w:rPr>
             <w:rStyle w:val="Hyperlink"/>
@@ -15920,7 +15920,7 @@
         </w:rPr>
         <w:t xml:space="preserve"> - </w:t>
       </w:r>
-      <w:hyperlink r:id="rId37" w:history="1">
+      <w:hyperlink r:id="rId39" w:history="1">
         <w:r>
           <w:rPr>
             <w:rStyle w:val="Hyperlink"/>
@@ -15986,7 +15986,7 @@
         </w:rPr>
         <w:t xml:space="preserve"> - </w:t>
       </w:r>
-      <w:hyperlink r:id="rId38" w:history="1">
+      <w:hyperlink r:id="rId40" w:history="1">
         <w:r>
           <w:rPr>
             <w:rStyle w:val="Hyperlink"/>
@@ -17245,7 +17245,7 @@
       </w:r>
     </w:p>
     <w:p>
-      <w:hyperlink r:id="rId39" w:history="1">
+      <w:hyperlink r:id="rId41" w:history="1">
         <w:r>
           <w:rPr>
             <w:rStyle w:val="Hyperlink"/>
@@ -18619,7 +18619,7 @@
       </w:r>
     </w:p>
     <w:p>
-      <w:hyperlink r:id="rId40" w:history="1">
+      <w:hyperlink r:id="rId42" w:history="1">
         <w:r>
           <w:rPr>
             <w:rStyle w:val="Hyperlink"/>
@@ -18793,7 +18793,7 @@
       </w:r>
     </w:p>
     <w:p>
-      <w:hyperlink r:id="rId41" w:history="1">
+      <w:hyperlink r:id="rId43" w:history="1">
         <w:r>
           <w:rPr>
             <w:rStyle w:val="Hyperlink"/>
@@ -19432,15 +19432,2045 @@
         </w:rPr>
         <w:t>блок</w:t>
       </w:r>
+    </w:p>
+    <w:p/>
+    <w:p>
+      <w:pPr>
+        <w:tabs>
+          <w:tab w:val="left" w:pos="1175"/>
+        </w:tabs>
+      </w:pPr>
+      <w:r>
+        <w:tab/>
+      </w:r>
+    </w:p>
+    <w:p>
+      <w:r>
+        <w:br w:type="page"/>
+      </w:r>
+    </w:p>
+    <w:p>
+      <w:pPr>
+        <w:pStyle w:val="Heading1"/>
+      </w:pPr>
+      <w:r>
+        <w:lastRenderedPageBreak/>
+        <w:t xml:space="preserve">12.11.2018 – </w:t>
+      </w:r>
+      <w:r>
+        <w:rPr>
+          <w:lang w:val="bg-BG"/>
+        </w:rPr>
+        <w:t>ЛЕКЦИЯ №13</w:t>
+      </w:r>
+      <w:r>
+        <w:t xml:space="preserve"> Exceptions </w:t>
+      </w:r>
+    </w:p>
+    <w:p>
+      <w:pPr>
+        <w:pStyle w:val="Heading2"/>
+      </w:pPr>
+      <w:r>
+        <w:t>Exceptions and Examples</w:t>
+      </w:r>
+    </w:p>
+    <w:p>
+      <w:pPr>
+        <w:pStyle w:val="ListParagraph"/>
+        <w:numPr>
+          <w:ilvl w:val="0"/>
+          <w:numId w:val="19"/>
+        </w:numPr>
+        <w:tabs>
+          <w:tab w:val="left" w:pos="1175"/>
+        </w:tabs>
+      </w:pPr>
+      <w:r>
+        <w:t>Handling</w:t>
+      </w:r>
+    </w:p>
+    <w:p>
+      <w:pPr>
+        <w:pStyle w:val="ListParagraph"/>
+        <w:numPr>
+          <w:ilvl w:val="0"/>
+          <w:numId w:val="19"/>
+        </w:numPr>
+        <w:tabs>
+          <w:tab w:val="left" w:pos="1175"/>
+        </w:tabs>
+      </w:pPr>
+      <w:r>
+        <w:t>Throwing</w:t>
+      </w:r>
+    </w:p>
+    <w:p>
+      <w:pPr>
+        <w:pStyle w:val="ListParagraph"/>
+        <w:numPr>
+          <w:ilvl w:val="0"/>
+          <w:numId w:val="19"/>
+        </w:numPr>
+        <w:tabs>
+          <w:tab w:val="left" w:pos="1175"/>
+        </w:tabs>
+      </w:pPr>
+      <w:r>
+        <w:t>Wrapping</w:t>
+      </w:r>
+    </w:p>
+    <w:p>
+      <w:pPr>
+        <w:pStyle w:val="ListParagraph"/>
+        <w:numPr>
+          <w:ilvl w:val="0"/>
+          <w:numId w:val="19"/>
+        </w:numPr>
+        <w:tabs>
+          <w:tab w:val="left" w:pos="1175"/>
+        </w:tabs>
+      </w:pPr>
+      <w:r>
+        <w:t>Debugging</w:t>
+      </w:r>
+    </w:p>
+    <w:p>
+      <w:pPr>
+        <w:pStyle w:val="ListParagraph"/>
+        <w:numPr>
+          <w:ilvl w:val="0"/>
+          <w:numId w:val="19"/>
+        </w:numPr>
+        <w:tabs>
+          <w:tab w:val="left" w:pos="1175"/>
+        </w:tabs>
+      </w:pPr>
+      <w:r>
+        <w:t xml:space="preserve">Custom Exceptions </w:t>
+      </w:r>
+    </w:p>
+    <w:p>
+      <w:pPr>
+        <w:tabs>
+          <w:tab w:val="left" w:pos="1175"/>
+        </w:tabs>
+      </w:pPr>
+    </w:p>
+    <w:p>
+      <w:pPr>
+        <w:pStyle w:val="Heading2"/>
+      </w:pPr>
+      <w:r>
+        <w:t>Debugging Exceptions</w:t>
+      </w:r>
+    </w:p>
+    <w:p>
+      <w:pPr>
+        <w:tabs>
+          <w:tab w:val="left" w:pos="1175"/>
+        </w:tabs>
+      </w:pPr>
+      <w:r>
+        <w:t>Debug Conditions</w:t>
+      </w:r>
+    </w:p>
+    <w:p>
+      <w:pPr>
+        <w:tabs>
+          <w:tab w:val="left" w:pos="1175"/>
+        </w:tabs>
+      </w:pPr>
+      <w:r>
+        <w:rPr>
+          <w:lang w:val="bg-BG"/>
+        </w:rPr>
+        <w:t xml:space="preserve">Панел </w:t>
+      </w:r>
+      <w:r>
+        <w:t>Exception Settings</w:t>
+      </w:r>
+    </w:p>
+    <w:p>
+      <w:pPr>
+        <w:tabs>
+          <w:tab w:val="left" w:pos="1175"/>
+        </w:tabs>
+      </w:pPr>
+      <w:r>
+        <w:t xml:space="preserve">Break When Throws </w:t>
+      </w:r>
+      <w:r>
+        <w:t xml:space="preserve">– Format Exceptions </w:t>
+      </w:r>
+    </w:p>
+    <w:p/>
+    <w:p>
+      <w:pPr>
+        <w:pStyle w:val="Heading2"/>
+      </w:pPr>
+      <w:r>
+        <w:t>Custom Exceptions</w:t>
+      </w:r>
+    </w:p>
+    <w:p>
+      <w:r>
+        <w:rPr>
+          <w:lang w:val="bg-BG"/>
+        </w:rPr>
+        <w:t>Създаваме си нов клас</w:t>
+      </w:r>
+    </w:p>
+    <w:p/>
+    <w:p>
+      <w:r>
+        <w:rPr>
+          <w:lang w:val="bg-BG"/>
+        </w:rPr>
+        <w:t xml:space="preserve">Пример </w:t>
+      </w:r>
+      <w:r>
+        <w:t xml:space="preserve">– Car Garage </w:t>
+      </w:r>
+    </w:p>
+    <w:p>
+      <w:pPr>
+        <w:rPr>
+          <w:lang w:val="bg-BG"/>
+        </w:rPr>
+      </w:pPr>
+      <w:r>
+        <w:rPr>
+          <w:lang w:val="bg-BG"/>
+        </w:rPr>
+        <w:t>Коли – 3 вида, според двигателя</w:t>
+      </w:r>
+    </w:p>
+    <w:p>
+      <w:pPr>
+        <w:pStyle w:val="ListParagraph"/>
+        <w:numPr>
+          <w:ilvl w:val="0"/>
+          <w:numId w:val="20"/>
+        </w:numPr>
+        <w:rPr>
+          <w:lang w:val="bg-BG"/>
+        </w:rPr>
+      </w:pPr>
+      <w:r>
+        <w:rPr>
+          <w:lang w:val="bg-BG"/>
+        </w:rPr>
+        <w:t>Бензинови</w:t>
+      </w:r>
+    </w:p>
+    <w:p>
+      <w:pPr>
+        <w:pStyle w:val="ListParagraph"/>
+        <w:numPr>
+          <w:ilvl w:val="0"/>
+          <w:numId w:val="20"/>
+        </w:numPr>
+        <w:rPr>
+          <w:lang w:val="bg-BG"/>
+        </w:rPr>
+      </w:pPr>
+      <w:r>
+        <w:rPr>
+          <w:lang w:val="bg-BG"/>
+        </w:rPr>
+        <w:t>Дизелови</w:t>
+      </w:r>
+    </w:p>
+    <w:p>
+      <w:pPr>
+        <w:pStyle w:val="ListParagraph"/>
+        <w:numPr>
+          <w:ilvl w:val="0"/>
+          <w:numId w:val="20"/>
+        </w:numPr>
+        <w:rPr>
+          <w:lang w:val="bg-BG"/>
+        </w:rPr>
+      </w:pPr>
+      <w:r>
+        <w:rPr>
+          <w:lang w:val="bg-BG"/>
+        </w:rPr>
+        <w:t>Електрически</w:t>
+      </w:r>
+    </w:p>
+    <w:p>
+      <w:pPr>
+        <w:rPr>
+          <w:lang w:val="bg-BG"/>
+        </w:rPr>
+      </w:pPr>
+      <w:r>
+        <w:rPr>
+          <w:lang w:val="bg-BG"/>
+        </w:rPr>
+        <w:t xml:space="preserve">Колите </w:t>
+      </w:r>
+      <w:r>
+        <w:rPr>
+          <w:b/>
+          <w:lang w:val="bg-BG"/>
+        </w:rPr>
+        <w:t>имат</w:t>
+      </w:r>
+      <w:r>
+        <w:rPr>
+          <w:lang w:val="bg-BG"/>
+        </w:rPr>
+        <w:t xml:space="preserve"> </w:t>
+      </w:r>
+      <w:r>
+        <w:rPr>
+          <w:b/>
+          <w:color w:val="00B050"/>
+          <w:u w:val="single"/>
+          <w:lang w:val="bg-BG"/>
+        </w:rPr>
+        <w:t>двигатели</w:t>
+      </w:r>
+      <w:r>
+        <w:t xml:space="preserve"> </w:t>
+      </w:r>
+      <w:r>
+        <w:rPr>
+          <w:lang w:val="bg-BG"/>
+        </w:rPr>
+        <w:t xml:space="preserve">т.е. </w:t>
+      </w:r>
+      <w:r>
+        <w:rPr>
+          <w:lang w:val="bg-BG"/>
+        </w:rPr>
+        <w:t xml:space="preserve"> по общото, което имат се използава клас, по които да опише сама себе си.</w:t>
+      </w:r>
+    </w:p>
+    <w:p>
+      <w:pPr>
+        <w:rPr>
+          <w:lang w:val="bg-BG"/>
+        </w:rPr>
+      </w:pPr>
+      <w:r>
+        <w:t xml:space="preserve">1 </w:t>
+      </w:r>
+      <w:r>
+        <w:rPr>
+          <w:lang w:val="bg-BG"/>
+        </w:rPr>
+        <w:t>файл = 1 клас</w:t>
+      </w:r>
+    </w:p>
+    <w:p>
+      <w:r>
+        <w:rPr>
+          <w:lang w:val="bg-BG"/>
+        </w:rPr>
+        <w:t xml:space="preserve">Клас </w:t>
+      </w:r>
+      <w:proofErr w:type="spellStart"/>
+      <w:r>
+        <w:t>CarGarage</w:t>
+      </w:r>
+      <w:proofErr w:type="spellEnd"/>
+    </w:p>
+    <w:p>
+      <w:proofErr w:type="spellStart"/>
+      <w:r>
+        <w:t>TakeNewCar</w:t>
+      </w:r>
+      <w:proofErr w:type="spellEnd"/>
+    </w:p>
+    <w:p>
+      <w:proofErr w:type="spellStart"/>
+      <w:r>
+        <w:t>RepairCar</w:t>
+      </w:r>
+      <w:proofErr w:type="spellEnd"/>
+    </w:p>
+    <w:p>
+      <w:proofErr w:type="spellStart"/>
+      <w:r>
+        <w:t>ReturnCar</w:t>
+      </w:r>
+      <w:proofErr w:type="spellEnd"/>
+    </w:p>
+    <w:p/>
+    <w:p>
+      <w:r>
+        <w:rPr>
+          <w:lang w:val="bg-BG"/>
+        </w:rPr>
+        <w:t xml:space="preserve">Клас </w:t>
+      </w:r>
+      <w:r>
+        <w:t>Car</w:t>
+      </w:r>
+    </w:p>
+    <w:p>
+      <w:proofErr w:type="spellStart"/>
+      <w:r>
+        <w:t>ChangeOil</w:t>
+      </w:r>
+      <w:proofErr w:type="spellEnd"/>
+    </w:p>
+    <w:p>
+      <w:proofErr w:type="spellStart"/>
+      <w:r>
+        <w:t>ChangeTires</w:t>
+      </w:r>
+      <w:proofErr w:type="spellEnd"/>
+    </w:p>
+    <w:p>
+      <w:pPr>
+        <w:rPr>
+          <w:lang w:val="bg-BG"/>
+        </w:rPr>
+      </w:pPr>
+      <w:r>
+        <w:rPr>
+          <w:lang w:val="bg-BG"/>
+        </w:rPr>
+        <w:lastRenderedPageBreak/>
+        <w:t>В ООП вместо енумерации и структури се ползват класове за да се опишат свойствата на обекта.</w:t>
+      </w:r>
+    </w:p>
+    <w:p>
+      <w:pPr>
+        <w:rPr>
+          <w:lang w:val="bg-BG"/>
+        </w:rPr>
+      </w:pPr>
+      <w:r>
+        <w:rPr>
+          <w:lang w:val="bg-BG"/>
+        </w:rPr>
+        <w:t>Един клас не може да бъде протектед, а само публик и интернал.</w:t>
+      </w:r>
+    </w:p>
+    <w:p>
+      <w:pPr>
+        <w:rPr>
+          <w:lang w:val="bg-BG"/>
+        </w:rPr>
+      </w:pPr>
+    </w:p>
+    <w:p>
+      <w:pPr>
+        <w:rPr>
+          <w:lang w:val="bg-BG"/>
+        </w:rPr>
+      </w:pPr>
+      <w:r>
+        <w:rPr>
+          <w:lang w:val="bg-BG"/>
+        </w:rPr>
+        <w:t xml:space="preserve">Абстрактен Клас </w:t>
+      </w:r>
+      <w:r>
+        <w:t>Engine</w:t>
+      </w:r>
+      <w:r>
+        <w:rPr>
+          <w:lang w:val="bg-BG"/>
+        </w:rPr>
+        <w:t xml:space="preserve"> – за да не може да се интанцира. Ще инстанцираме наследниците. Видовете дригатели</w:t>
+      </w:r>
+    </w:p>
+    <w:p>
+      <w:pPr>
+        <w:rPr>
+          <w:lang w:val="bg-BG"/>
+        </w:rPr>
+      </w:pPr>
+      <w:r>
+        <w:rPr>
+          <w:lang w:val="bg-BG"/>
+        </w:rPr>
+        <w:t>Наследници</w:t>
+      </w:r>
+    </w:p>
+    <w:p>
+      <w:r>
+        <w:rPr>
+          <w:lang w:val="bg-BG"/>
+        </w:rPr>
+        <w:t xml:space="preserve">Клас </w:t>
+      </w:r>
+      <w:proofErr w:type="spellStart"/>
+      <w:r>
+        <w:t>ElectricEngine</w:t>
+      </w:r>
+      <w:proofErr w:type="spellEnd"/>
+    </w:p>
+    <w:p>
+      <w:r>
+        <w:rPr>
+          <w:lang w:val="bg-BG"/>
+        </w:rPr>
+        <w:t xml:space="preserve">Клас </w:t>
+      </w:r>
+      <w:proofErr w:type="spellStart"/>
+      <w:r>
+        <w:t>InternalCombistionEngine</w:t>
+      </w:r>
+      <w:proofErr w:type="spellEnd"/>
+      <w:r>
+        <w:t xml:space="preserve"> </w:t>
+      </w:r>
+    </w:p>
+    <w:p>
+      <w:pPr>
+        <w:rPr>
+          <w:lang w:val="bg-BG"/>
+        </w:rPr>
+      </w:pPr>
+      <w:r>
+        <w:rPr>
+          <w:lang w:val="bg-BG"/>
+        </w:rPr>
+        <w:t>Наследници</w:t>
+      </w:r>
+    </w:p>
+    <w:p>
+      <w:r>
+        <w:rPr>
+          <w:lang w:val="bg-BG"/>
+        </w:rPr>
+        <w:t>Клас</w:t>
+      </w:r>
+      <w:r>
+        <w:t xml:space="preserve"> </w:t>
+      </w:r>
+      <w:proofErr w:type="spellStart"/>
+      <w:r>
+        <w:t>PetrolEngine</w:t>
+      </w:r>
+      <w:proofErr w:type="spellEnd"/>
+      <w:r>
+        <w:t xml:space="preserve"> </w:t>
+      </w:r>
+    </w:p>
+    <w:p>
+      <w:r>
+        <w:rPr>
+          <w:lang w:val="bg-BG"/>
+        </w:rPr>
+        <w:t>Клас</w:t>
+      </w:r>
+      <w:r>
+        <w:t xml:space="preserve"> </w:t>
+      </w:r>
+      <w:proofErr w:type="spellStart"/>
+      <w:r>
+        <w:t>DieselEngine</w:t>
+      </w:r>
+      <w:proofErr w:type="spellEnd"/>
+      <w:r>
+        <w:t xml:space="preserve"> </w:t>
+      </w:r>
+    </w:p>
+    <w:p/>
+    <w:p>
+      <w:r>
+        <w:t>Unsafe Casting</w:t>
+      </w:r>
+    </w:p>
+    <w:p>
+      <w:r>
+        <w:t>Var specific = (Type)Engine</w:t>
+      </w:r>
+    </w:p>
+    <w:p/>
+    <w:p>
+      <w:r>
+        <w:t>Safe Casting</w:t>
+      </w:r>
+    </w:p>
+    <w:p>
+      <w:r>
+        <w:t>Var specific = Engine as Type</w:t>
+      </w:r>
+    </w:p>
+    <w:p/>
+    <w:p>
+      <w:r>
+        <w:rPr>
+          <w:lang w:val="bg-BG"/>
+        </w:rPr>
+        <w:t xml:space="preserve">Кастването е много удобно, но може да доведе до грешки, за това се ползва </w:t>
+      </w:r>
+      <w:r>
+        <w:t xml:space="preserve">Generics. </w:t>
+      </w:r>
+    </w:p>
+    <w:p/>
+    <w:p/>
+    <w:p>
+      <w:pPr>
+        <w:rPr>
+          <w:b/>
+          <w:color w:val="FF0000"/>
+          <w:u w:val="single"/>
+          <w:lang w:val="bg-BG"/>
+        </w:rPr>
+      </w:pPr>
+    </w:p>
+    <w:p>
+      <w:r>
+        <w:rPr>
+          <w:lang w:val="bg-BG"/>
+        </w:rPr>
+        <w:t>Инхеритънс</w:t>
+      </w:r>
+      <w:r>
+        <w:t xml:space="preserve"> (Inheritance)</w:t>
+      </w:r>
+      <w:r>
+        <w:rPr>
+          <w:lang w:val="bg-BG"/>
+        </w:rPr>
+        <w:t xml:space="preserve"> – наследяване изцяло поведението и стейта от даден клас </w:t>
+      </w:r>
+    </w:p>
+    <w:p>
+      <w:pPr>
+        <w:rPr>
+          <w:lang w:val="bg-BG"/>
+        </w:rPr>
+      </w:pPr>
+      <w:r>
+        <w:rPr>
+          <w:lang w:val="bg-BG"/>
+        </w:rPr>
+        <w:t xml:space="preserve">Композиция </w:t>
+      </w:r>
+      <w:r>
+        <w:t>(Associations)</w:t>
+      </w:r>
+      <w:r>
+        <w:rPr>
+          <w:lang w:val="bg-BG"/>
+        </w:rPr>
+        <w:t>– обедияняване на поведението и стейта от други класове</w:t>
+      </w:r>
+    </w:p>
+    <w:p>
+      <w:pPr>
+        <w:rPr>
+          <w:lang w:val="bg-BG"/>
+        </w:rPr>
+      </w:pPr>
+    </w:p>
+    <w:p>
+      <w:pPr>
+        <w:rPr>
+          <w:rFonts w:asciiTheme="majorHAnsi" w:eastAsiaTheme="majorEastAsia" w:hAnsiTheme="majorHAnsi" w:cstheme="majorBidi"/>
+          <w:color w:val="2F5496" w:themeColor="accent1" w:themeShade="BF"/>
+          <w:sz w:val="32"/>
+          <w:szCs w:val="32"/>
+        </w:rPr>
+      </w:pPr>
+      <w:r>
+        <w:br w:type="page"/>
+      </w:r>
+    </w:p>
+    <w:p>
+      <w:pPr>
+        <w:pStyle w:val="Heading1"/>
+      </w:pPr>
+      <w:r>
+        <w:lastRenderedPageBreak/>
+        <w:t xml:space="preserve">12.11.2018 – </w:t>
+      </w:r>
+      <w:r>
+        <w:rPr>
+          <w:lang w:val="bg-BG"/>
+        </w:rPr>
+        <w:t>ЛЕКЦИЯ №13</w:t>
+      </w:r>
+      <w:r>
+        <w:t xml:space="preserve"> Generics  </w:t>
+      </w:r>
+    </w:p>
+    <w:p/>
+    <w:p>
+      <w:pPr>
+        <w:rPr>
+          <w:lang w:val="bg-BG"/>
+        </w:rPr>
+      </w:pPr>
+      <w:r>
+        <w:rPr>
+          <w:lang w:val="bg-BG"/>
+        </w:rPr>
+        <w:t>Параметризиране на класовете, без значение дали подаваме кола или друг обект.</w:t>
+      </w:r>
+    </w:p>
+    <w:p>
+      <w:pPr>
+        <w:pStyle w:val="Heading2"/>
+      </w:pPr>
+      <w:r>
+        <w:t>Generics Declaration</w:t>
+      </w:r>
+    </w:p>
+    <w:p/>
+    <w:p>
+      <w:r>
+        <w:t>Methods</w:t>
+      </w:r>
+    </w:p>
+    <w:p>
+      <w:proofErr w:type="spellStart"/>
+      <w:r>
+        <w:t>r</w:t>
+      </w:r>
+      <w:r>
+        <w:t>eturn_type</w:t>
+      </w:r>
+      <w:proofErr w:type="spellEnd"/>
+      <w:r>
+        <w:t xml:space="preserve"> </w:t>
+      </w:r>
+      <w:proofErr w:type="spellStart"/>
+      <w:r>
+        <w:t>MethodName</w:t>
+      </w:r>
+      <w:proofErr w:type="spellEnd"/>
+      <w:r>
+        <w:t>&lt;T&gt;</w:t>
+      </w:r>
+      <w:r>
+        <w:t xml:space="preserve"> </w:t>
+      </w:r>
+      <w:r>
+        <w:t xml:space="preserve">(T items) [where T: class | struct | </w:t>
+      </w:r>
+      <w:proofErr w:type="spellStart"/>
+      <w:r>
+        <w:t>type_name</w:t>
+      </w:r>
+      <w:proofErr w:type="spellEnd"/>
+      <w:r>
+        <w:t xml:space="preserve"> | </w:t>
+      </w:r>
+      <w:proofErr w:type="spellStart"/>
+      <w:r>
+        <w:t>etc</w:t>
+      </w:r>
+      <w:proofErr w:type="spellEnd"/>
+      <w:r>
+        <w:t>]</w:t>
+      </w:r>
+    </w:p>
+    <w:p>
+      <w:r>
+        <w:t>{</w:t>
+      </w:r>
+    </w:p>
+    <w:p>
+      <w:r>
+        <w:tab/>
+        <w:t>// Do something with item</w:t>
+      </w:r>
+    </w:p>
+    <w:p>
+      <w:r>
+        <w:t>}</w:t>
+      </w:r>
+    </w:p>
+    <w:p>
+      <w:r>
+        <w:t xml:space="preserve">T – </w:t>
+      </w:r>
+      <w:r>
+        <w:rPr>
+          <w:lang w:val="bg-BG"/>
+        </w:rPr>
+        <w:t>означение за</w:t>
+      </w:r>
+      <w:r>
+        <w:t xml:space="preserve"> Generics </w:t>
+      </w:r>
+    </w:p>
+    <w:p>
+      <w:r>
+        <w:t xml:space="preserve">I </w:t>
+      </w:r>
+      <w:proofErr w:type="gramStart"/>
+      <w:r>
+        <w:t xml:space="preserve">-  </w:t>
+      </w:r>
+      <w:r>
+        <w:rPr>
+          <w:lang w:val="bg-BG"/>
+        </w:rPr>
+        <w:t>означение</w:t>
+      </w:r>
+      <w:proofErr w:type="gramEnd"/>
+      <w:r>
+        <w:rPr>
+          <w:lang w:val="bg-BG"/>
+        </w:rPr>
+        <w:t xml:space="preserve"> за </w:t>
+      </w:r>
+      <w:r>
+        <w:t>Interface</w:t>
+      </w:r>
+    </w:p>
+    <w:p>
+      <w:r>
+        <w:t xml:space="preserve">Tuple </w:t>
+      </w:r>
+      <w:r>
+        <w:rPr>
+          <w:lang w:val="bg-BG"/>
+        </w:rPr>
+        <w:t xml:space="preserve">и </w:t>
+      </w:r>
+      <w:r>
+        <w:t xml:space="preserve">Caple </w:t>
+      </w:r>
+    </w:p>
+    <w:p/>
+    <w:p>
+      <w:proofErr w:type="gramStart"/>
+      <w:r>
+        <w:t>Classes  and</w:t>
+      </w:r>
+      <w:proofErr w:type="gramEnd"/>
+      <w:r>
+        <w:t xml:space="preserve"> Interfaces </w:t>
+      </w:r>
+    </w:p>
+    <w:p>
+      <w:r>
+        <w:t>Interface | class TypeName&lt;T</w:t>
+      </w:r>
+      <w:proofErr w:type="gramStart"/>
+      <w:r>
+        <w:t>&gt;  [</w:t>
+      </w:r>
+      <w:proofErr w:type="gramEnd"/>
+      <w:r>
+        <w:t xml:space="preserve">where T: class | struct | </w:t>
+      </w:r>
+      <w:proofErr w:type="spellStart"/>
+      <w:r>
+        <w:t>type_name</w:t>
+      </w:r>
+      <w:proofErr w:type="spellEnd"/>
+      <w:r>
+        <w:t xml:space="preserve"> | </w:t>
+      </w:r>
+      <w:proofErr w:type="spellStart"/>
+      <w:r>
+        <w:t>etc</w:t>
+      </w:r>
+      <w:proofErr w:type="spellEnd"/>
+      <w:r>
+        <w:t>]</w:t>
+      </w:r>
+    </w:p>
+    <w:p>
+      <w:r>
+        <w:t>{</w:t>
+      </w:r>
+    </w:p>
+    <w:p>
+      <w:r>
+        <w:tab/>
+        <w:t>T _item</w:t>
+      </w:r>
+    </w:p>
+    <w:p>
+      <w:r>
+        <w:t>}</w:t>
+      </w:r>
+    </w:p>
+    <w:p/>
+    <w:p>
+      <w:pPr>
+        <w:pStyle w:val="Heading2"/>
+      </w:pPr>
+      <w:r>
+        <w:t>.NET Framework Generic Types</w:t>
+      </w:r>
+    </w:p>
+    <w:p>
+      <w:proofErr w:type="spellStart"/>
+      <w:proofErr w:type="gramStart"/>
+      <w:r>
+        <w:t>System.Collections.Generic</w:t>
+      </w:r>
+      <w:proofErr w:type="spellEnd"/>
+      <w:proofErr w:type="gramEnd"/>
+      <w:r>
+        <w:t xml:space="preserve"> namespace</w:t>
+      </w:r>
+    </w:p>
+    <w:p>
+      <w:pPr>
+        <w:pStyle w:val="ListParagraph"/>
+        <w:numPr>
+          <w:ilvl w:val="0"/>
+          <w:numId w:val="21"/>
+        </w:numPr>
+      </w:pPr>
+      <w:r>
+        <w:t>List&lt;T&gt;</w:t>
+      </w:r>
+    </w:p>
+    <w:p>
+      <w:pPr>
+        <w:pStyle w:val="ListParagraph"/>
+        <w:numPr>
+          <w:ilvl w:val="0"/>
+          <w:numId w:val="21"/>
+        </w:numPr>
+      </w:pPr>
+      <w:r>
+        <w:t>Dictionary&lt;</w:t>
+      </w:r>
+      <w:proofErr w:type="spellStart"/>
+      <w:r>
+        <w:t>TKey</w:t>
+      </w:r>
+      <w:proofErr w:type="spellEnd"/>
+      <w:r>
+        <w:t>, TValue&gt;</w:t>
+      </w:r>
+    </w:p>
+    <w:p>
+      <w:pPr>
+        <w:pStyle w:val="ListParagraph"/>
+        <w:numPr>
+          <w:ilvl w:val="0"/>
+          <w:numId w:val="21"/>
+        </w:numPr>
+      </w:pPr>
+      <w:r>
+        <w:t>Stack&lt;T&gt;</w:t>
+      </w:r>
+    </w:p>
+    <w:p>
+      <w:pPr>
+        <w:pStyle w:val="ListParagraph"/>
+        <w:numPr>
+          <w:ilvl w:val="0"/>
+          <w:numId w:val="21"/>
+        </w:numPr>
+      </w:pPr>
+      <w:r>
+        <w:t>Queue&lt;T&gt;</w:t>
+      </w:r>
+    </w:p>
+    <w:p>
+      <w:pPr>
+        <w:pStyle w:val="ListParagraph"/>
+        <w:numPr>
+          <w:ilvl w:val="0"/>
+          <w:numId w:val="21"/>
+        </w:numPr>
+      </w:pPr>
+      <w:r>
+        <w:t>Etc.</w:t>
+      </w:r>
+    </w:p>
+    <w:p/>
+    <w:p>
+      <w:proofErr w:type="spellStart"/>
+      <w:r>
+        <w:t>System.Linq</w:t>
+      </w:r>
+      <w:proofErr w:type="spellEnd"/>
+      <w:r>
+        <w:t xml:space="preserve"> namespace</w:t>
+      </w:r>
+    </w:p>
+    <w:p>
+      <w:pPr>
+        <w:pStyle w:val="ListParagraph"/>
+        <w:numPr>
+          <w:ilvl w:val="0"/>
+          <w:numId w:val="22"/>
+        </w:numPr>
+      </w:pPr>
+      <w:r>
+        <w:t>Where&lt;T</w:t>
+      </w:r>
+      <w:proofErr w:type="gramStart"/>
+      <w:r>
+        <w:t>&gt;(</w:t>
+      </w:r>
+      <w:proofErr w:type="gramEnd"/>
+      <w:r>
+        <w:t>…)</w:t>
+      </w:r>
+    </w:p>
+    <w:p>
+      <w:pPr>
+        <w:pStyle w:val="ListParagraph"/>
+        <w:numPr>
+          <w:ilvl w:val="0"/>
+          <w:numId w:val="22"/>
+        </w:numPr>
+      </w:pPr>
+      <w:r>
+        <w:t>Max&lt;T&gt;</w:t>
+      </w:r>
+    </w:p>
+    <w:p>
+      <w:r>
+        <w:lastRenderedPageBreak/>
+        <w:t>Add Integers (int a, int b)</w:t>
+      </w:r>
+    </w:p>
+    <w:p>
+      <w:r>
+        <w:t>Add Bytes (byte a, byte b)</w:t>
+      </w:r>
+    </w:p>
+    <w:p>
+      <w:r>
+        <w:t>Add Double (double a, double b)</w:t>
+      </w:r>
+    </w:p>
+    <w:p/>
+    <w:p>
+      <w:r>
+        <w:t>Add&lt;T&gt; (T a, T b)</w:t>
+      </w:r>
+    </w:p>
+    <w:p/>
+    <w:p>
+      <w:pPr>
+        <w:rPr>
+          <w:lang w:val="bg-BG"/>
+        </w:rPr>
+      </w:pPr>
+      <w:r>
+        <w:rPr>
+          <w:lang w:val="bg-BG"/>
+        </w:rPr>
+        <w:t>Какъвто параметър му дадеш такъв  тип ще се избере автоматично</w:t>
+      </w:r>
+    </w:p>
+    <w:p>
+      <w:pPr>
+        <w:rPr>
+          <w:lang w:val="bg-BG"/>
+        </w:rPr>
+      </w:pPr>
+      <w:r>
+        <w:t>T = Type</w:t>
+      </w:r>
+      <w:r>
+        <w:rPr>
+          <w:lang w:val="bg-BG"/>
+        </w:rPr>
+        <w:t xml:space="preserve"> или</w:t>
+      </w:r>
+      <w:r>
+        <w:t xml:space="preserve"> </w:t>
+      </w:r>
+      <w:r>
+        <w:rPr>
+          <w:lang w:val="bg-BG"/>
+        </w:rPr>
+        <w:t xml:space="preserve">параметризиране на аргументите на методите. </w:t>
+      </w:r>
+    </w:p>
+    <w:p>
+      <w:pPr>
+        <w:rPr>
+          <w:lang w:val="bg-BG"/>
+        </w:rPr>
+      </w:pPr>
+    </w:p>
+    <w:p>
+      <w:pPr>
+        <w:pStyle w:val="Heading1"/>
+      </w:pPr>
+      <w:r>
+        <w:t xml:space="preserve">12.11.2018 – </w:t>
+      </w:r>
+      <w:r>
+        <w:rPr>
+          <w:lang w:val="bg-BG"/>
+        </w:rPr>
+        <w:t>ЛЕКЦИЯ №13</w:t>
+      </w:r>
+      <w:r>
+        <w:t xml:space="preserve"> Extension Methods</w:t>
+      </w:r>
+    </w:p>
+    <w:p>
+      <w:r>
+        <w:t>Using Extension Methods</w:t>
+      </w:r>
+    </w:p>
+    <w:p>
+      <w:r>
+        <w:t>.NET Framework</w:t>
+      </w:r>
+    </w:p>
+    <w:p>
+      <w:proofErr w:type="spellStart"/>
+      <w:r>
+        <w:t>System.Linq</w:t>
+      </w:r>
+      <w:proofErr w:type="spellEnd"/>
+      <w:r>
+        <w:t xml:space="preserve"> namespace </w:t>
+      </w:r>
+    </w:p>
+    <w:p/>
+    <w:p>
+      <w:pPr>
+        <w:rPr>
+          <w:lang w:val="bg-BG"/>
+        </w:rPr>
+      </w:pPr>
+      <w:r>
+        <w:rPr>
+          <w:lang w:val="bg-BG"/>
+        </w:rPr>
+        <w:t xml:space="preserve">В </w:t>
+      </w:r>
+      <w:r>
+        <w:t xml:space="preserve">.NET </w:t>
+      </w:r>
+      <w:r>
+        <w:rPr>
+          <w:lang w:val="bg-BG"/>
+        </w:rPr>
+        <w:t xml:space="preserve">се използват много </w:t>
+      </w:r>
+      <w:r>
+        <w:t>extensions methods</w:t>
+      </w:r>
+      <w:r>
+        <w:rPr>
+          <w:lang w:val="bg-BG"/>
+        </w:rPr>
+        <w:t xml:space="preserve"> т.е. колкото повече </w:t>
+      </w:r>
+      <w:r>
+        <w:t xml:space="preserve">using </w:t>
+      </w:r>
+      <w:proofErr w:type="spellStart"/>
+      <w:r>
+        <w:t>extension_methods</w:t>
+      </w:r>
+      <w:proofErr w:type="spellEnd"/>
+      <w:r>
+        <w:t xml:space="preserve"> </w:t>
+      </w:r>
+      <w:r>
+        <w:rPr>
+          <w:lang w:val="bg-BG"/>
+        </w:rPr>
+        <w:t>ползваме, толкова повече възможности имаме.</w:t>
+      </w:r>
+    </w:p>
+    <w:p>
+      <w:pPr>
+        <w:rPr>
+          <w:lang w:val="bg-BG"/>
+        </w:rPr>
+      </w:pPr>
+    </w:p>
+    <w:p>
+      <w:pPr>
+        <w:rPr>
+          <w:lang w:val="bg-BG"/>
+        </w:rPr>
+      </w:pPr>
+      <w:r>
+        <w:rPr>
+          <w:lang w:val="bg-BG"/>
+        </w:rPr>
+        <w:t>С екстеншън методи се разширява стандартната фукционалност</w:t>
+      </w:r>
+    </w:p>
+    <w:p>
+      <w:pPr>
+        <w:rPr>
+          <w:lang w:val="bg-BG"/>
+        </w:rPr>
+      </w:pPr>
+    </w:p>
+    <w:p>
+      <w:pPr>
+        <w:pStyle w:val="Heading1"/>
+        <w:rPr>
+          <w:lang w:val="bg-BG"/>
+        </w:rPr>
+      </w:pPr>
+      <w:r>
+        <w:t>14.11.2018 –</w:t>
+      </w:r>
+      <w:r>
+        <w:rPr>
+          <w:lang w:val="bg-BG"/>
+        </w:rPr>
+        <w:t xml:space="preserve"> ЛЕКЦИЯ №14 </w:t>
+      </w:r>
+      <w:r>
+        <w:t xml:space="preserve">Delegates and Lambda expressions </w:t>
+      </w:r>
+    </w:p>
+    <w:p>
+      <w:pPr>
+        <w:pStyle w:val="Heading2"/>
+      </w:pPr>
+      <w:r>
+        <w:t>Last Time</w:t>
+      </w:r>
+    </w:p>
+    <w:p>
+      <w:pPr>
+        <w:rPr>
+          <w:lang w:val="bg-BG"/>
+        </w:rPr>
+      </w:pPr>
+      <w:r>
+        <w:rPr>
+          <w:rStyle w:val="Heading3Char"/>
+        </w:rPr>
+        <w:t>Generics</w:t>
+      </w:r>
+      <w:r>
+        <w:rPr>
+          <w:lang w:val="bg-BG"/>
+        </w:rPr>
+        <w:t xml:space="preserve"> – Позвоялва ни да параметризираме типовете в класовете и интерфейсите. </w:t>
+      </w:r>
+    </w:p>
+    <w:p>
+      <w:pPr>
+        <w:pStyle w:val="ListParagraph"/>
+        <w:numPr>
+          <w:ilvl w:val="0"/>
+          <w:numId w:val="23"/>
+        </w:numPr>
+      </w:pPr>
+      <w:r>
+        <w:t>Methods</w:t>
+      </w:r>
+    </w:p>
+    <w:p>
+      <w:pPr>
+        <w:pStyle w:val="ListParagraph"/>
+        <w:numPr>
+          <w:ilvl w:val="0"/>
+          <w:numId w:val="23"/>
+        </w:numPr>
+      </w:pPr>
+      <w:r>
+        <w:t>Classes and Interfaces</w:t>
+      </w:r>
+    </w:p>
+    <w:p>
+      <w:pPr>
+        <w:rPr>
+          <w:lang w:val="bg-BG"/>
+        </w:rPr>
+      </w:pPr>
+      <w:r>
+        <w:rPr>
+          <w:rStyle w:val="Heading3Char"/>
+        </w:rPr>
+        <w:t>Extension Methods</w:t>
+      </w:r>
+      <w:r>
+        <w:t xml:space="preserve"> – </w:t>
+      </w:r>
+      <w:r>
+        <w:rPr>
+          <w:lang w:val="bg-BG"/>
+        </w:rPr>
+        <w:t>Позволяват ни да разширяваме функционалността даден клас или интерфейс без да променяме тяханта дефиниция</w:t>
+      </w:r>
+    </w:p>
+    <w:p/>
+    <w:p>
+      <w:pPr>
+        <w:pStyle w:val="Heading2"/>
+      </w:pPr>
+      <w:r>
+        <w:t>Delegates</w:t>
+      </w:r>
+    </w:p>
+    <w:p>
+      <w:r>
+        <w:rPr>
+          <w:lang w:val="bg-BG"/>
+        </w:rPr>
+        <w:t xml:space="preserve">Делегата е тип, който представя референция към методите, чрез даден параметър или </w:t>
+      </w:r>
+      <w:r>
+        <w:t>return type.</w:t>
+      </w:r>
+    </w:p>
+    <w:p>
+      <w:r>
+        <w:t>Declaring Delegates</w:t>
+      </w:r>
+    </w:p>
+    <w:p>
+      <w:proofErr w:type="spellStart"/>
+      <w:r>
+        <w:lastRenderedPageBreak/>
+        <w:t>access_modifier</w:t>
+      </w:r>
+      <w:proofErr w:type="spellEnd"/>
+      <w:r>
+        <w:t xml:space="preserve"> delegate </w:t>
+      </w:r>
+      <w:proofErr w:type="spellStart"/>
+      <w:r>
+        <w:t>return_type</w:t>
+      </w:r>
+      <w:proofErr w:type="spellEnd"/>
+      <w:r>
+        <w:t xml:space="preserve"> </w:t>
+      </w:r>
+      <w:proofErr w:type="spellStart"/>
+      <w:r>
+        <w:t>Delegate_</w:t>
+      </w:r>
+      <w:proofErr w:type="gramStart"/>
+      <w:r>
+        <w:t>name</w:t>
+      </w:r>
+      <w:proofErr w:type="spellEnd"/>
+      <w:r>
+        <w:t>(</w:t>
+      </w:r>
+      <w:proofErr w:type="gramEnd"/>
+      <w:r>
+        <w:t>int a);</w:t>
+      </w:r>
+    </w:p>
+    <w:p>
+      <w:r>
+        <w:rPr>
+          <w:lang w:val="bg-BG"/>
+        </w:rPr>
+        <w:t>.</w:t>
+      </w:r>
+      <w:r>
+        <w:t>NET Delegates</w:t>
+      </w:r>
+    </w:p>
+    <w:p>
+      <w:proofErr w:type="spellStart"/>
+      <w:r>
+        <w:t>Func</w:t>
+      </w:r>
+      <w:proofErr w:type="spellEnd"/>
+      <w:r>
+        <w:t>&lt;&gt;</w:t>
+      </w:r>
+    </w:p>
+    <w:p>
+      <w:r>
+        <w:t>Action&lt;&gt;</w:t>
+      </w:r>
+    </w:p>
+    <w:p>
+      <w:pPr>
+        <w:rPr>
+          <w:b/>
+        </w:rPr>
+      </w:pPr>
+      <w:r>
+        <w:rPr>
+          <w:b/>
+          <w:lang w:val="bg-BG"/>
+        </w:rPr>
+        <w:t>Полза: Можем да го подаваме като параметър на метод (</w:t>
+      </w:r>
+      <w:r>
+        <w:rPr>
+          <w:b/>
+        </w:rPr>
+        <w:t>call back method)</w:t>
+      </w:r>
+    </w:p>
+    <w:p/>
+    <w:p>
+      <w:pPr>
+        <w:pStyle w:val="Heading2"/>
+      </w:pPr>
+      <w:r>
+        <w:t xml:space="preserve">Lambda Expressions </w:t>
+      </w:r>
+    </w:p>
+    <w:p>
+      <w:pPr>
+        <w:rPr>
+          <w:lang w:val="bg-BG"/>
+        </w:rPr>
+      </w:pPr>
+      <w:r>
+        <w:rPr>
+          <w:lang w:val="bg-BG"/>
+        </w:rPr>
+        <w:t xml:space="preserve">Анонимни функции и методи, който ни позволяват да ползваме делегати без да ги декларираме експлицитено. </w:t>
+      </w:r>
+    </w:p>
+    <w:p>
+      <w:pPr>
+        <w:rPr>
+          <w:lang w:val="bg-BG"/>
+        </w:rPr>
+      </w:pPr>
+      <w:r>
+        <w:rPr>
+          <w:lang w:val="bg-BG"/>
+        </w:rPr>
+        <w:t xml:space="preserve">Можеда да пишем локални функции, които да ги подаваме като агрументи. </w:t>
+      </w:r>
+    </w:p>
+    <w:p>
+      <w:proofErr w:type="spellStart"/>
+      <w:r>
+        <w:t>Func</w:t>
+      </w:r>
+      <w:proofErr w:type="spellEnd"/>
+      <w:r>
+        <w:t xml:space="preserve"> &lt;int, int, int&gt; </w:t>
+      </w:r>
+      <w:proofErr w:type="spellStart"/>
+      <w:r>
+        <w:t>doWork</w:t>
+      </w:r>
+      <w:proofErr w:type="spellEnd"/>
+      <w:r>
+        <w:t xml:space="preserve"> = (a, b) =&gt; a * b;</w:t>
+      </w:r>
+    </w:p>
+    <w:p>
+      <w:r>
+        <w:t>.NET Methods that work with Lambdas</w:t>
+      </w:r>
+    </w:p>
+    <w:p>
+      <w:pPr>
+        <w:pStyle w:val="ListParagraph"/>
+        <w:numPr>
+          <w:ilvl w:val="0"/>
+          <w:numId w:val="24"/>
+        </w:numPr>
+      </w:pPr>
+      <w:r>
+        <w:t>Where&lt;</w:t>
+      </w:r>
+      <w:proofErr w:type="gramStart"/>
+      <w:r>
+        <w:t>&gt;(</w:t>
+      </w:r>
+      <w:proofErr w:type="gramEnd"/>
+      <w:r>
+        <w:t>)</w:t>
+      </w:r>
+    </w:p>
+    <w:p>
+      <w:pPr>
+        <w:pStyle w:val="ListParagraph"/>
+        <w:numPr>
+          <w:ilvl w:val="0"/>
+          <w:numId w:val="24"/>
+        </w:numPr>
+      </w:pPr>
+      <w:proofErr w:type="spellStart"/>
+      <w:r>
+        <w:t>FindAll</w:t>
+      </w:r>
+      <w:proofErr w:type="spellEnd"/>
+      <w:r>
+        <w:t>&lt;</w:t>
+      </w:r>
+      <w:proofErr w:type="gramStart"/>
+      <w:r>
+        <w:t>&gt;(</w:t>
+      </w:r>
+      <w:proofErr w:type="gramEnd"/>
+      <w:r>
+        <w:t>)</w:t>
+      </w:r>
+    </w:p>
+    <w:p>
+      <w:pPr>
+        <w:pStyle w:val="ListParagraph"/>
+        <w:numPr>
+          <w:ilvl w:val="0"/>
+          <w:numId w:val="24"/>
+        </w:numPr>
+      </w:pPr>
+      <w:r>
+        <w:t xml:space="preserve">First&lt;&gt; or </w:t>
+      </w:r>
+      <w:proofErr w:type="spellStart"/>
+      <w:r>
+        <w:t>FirstOrDefault</w:t>
+      </w:r>
+      <w:proofErr w:type="spellEnd"/>
+      <w:r>
+        <w:t>&lt;</w:t>
+      </w:r>
+      <w:proofErr w:type="gramStart"/>
+      <w:r>
+        <w:t>&gt;(</w:t>
+      </w:r>
+      <w:proofErr w:type="gramEnd"/>
+      <w:r>
+        <w:t>)</w:t>
+      </w:r>
+    </w:p>
+    <w:p>
+      <w:pPr>
+        <w:pStyle w:val="ListParagraph"/>
+        <w:numPr>
+          <w:ilvl w:val="0"/>
+          <w:numId w:val="24"/>
+        </w:numPr>
+      </w:pPr>
+      <w:r>
+        <w:t>Select&lt;</w:t>
+      </w:r>
+      <w:proofErr w:type="gramStart"/>
+      <w:r>
+        <w:t>&gt;(</w:t>
+      </w:r>
+      <w:proofErr w:type="gramEnd"/>
+      <w:r>
+        <w:t>)</w:t>
+      </w:r>
+    </w:p>
+    <w:p>
+      <w:pPr>
+        <w:pStyle w:val="ListParagraph"/>
+        <w:numPr>
+          <w:ilvl w:val="0"/>
+          <w:numId w:val="24"/>
+        </w:numPr>
+      </w:pPr>
+      <w:r>
+        <w:t>etc.</w:t>
+      </w:r>
+    </w:p>
+    <w:p/>
+    <w:p>
+      <w:pPr>
+        <w:pStyle w:val="Heading2"/>
+      </w:pPr>
+      <w:r>
+        <w:t>Synchron</w:t>
+      </w:r>
+      <w:r>
+        <w:t>ous</w:t>
+      </w:r>
+      <w:r>
+        <w:t xml:space="preserve"> and </w:t>
+      </w:r>
+      <w:r>
+        <w:t>asynchronous programming</w:t>
+      </w:r>
+    </w:p>
+    <w:p>
+      <w:pPr>
+        <w:rPr>
+          <w:lang w:val="bg-BG"/>
+        </w:rPr>
+      </w:pPr>
+      <w:r>
+        <w:rPr>
+          <w:lang w:val="bg-BG"/>
+        </w:rPr>
+        <w:t>Стандарното програмите, което до сега правим е синхронно т..е изпълняване програмата и всеки метод ичаква изпълнението на другите</w:t>
+      </w:r>
+    </w:p>
+    <w:p>
+      <w:pPr>
+        <w:rPr>
+          <w:lang w:val="bg-BG"/>
+        </w:rPr>
+      </w:pPr>
+      <w:r>
+        <w:rPr>
+          <w:lang w:val="bg-BG"/>
+        </w:rPr>
+        <w:t>А програмитенето, при което паралелно тече изпълнението на няколко процеса, все едно имаме няколко мейна в програмата</w:t>
+      </w:r>
+      <w:r>
+        <w:rPr>
+          <w:lang w:val="bg-BG"/>
+        </w:rPr>
+        <w:t xml:space="preserve">, тогава имаме асинхронно програмитане и се ползват нишки за всеки процес. </w:t>
+      </w:r>
+    </w:p>
+    <w:p>
+      <w:pPr>
+        <w:rPr>
+          <w:lang w:val="bg-BG"/>
+        </w:rPr>
+      </w:pPr>
+    </w:p>
+    <w:p>
+      <w:pPr>
+        <w:rPr>
+          <w:lang w:val="bg-BG"/>
+        </w:rPr>
+      </w:pPr>
+      <w:hyperlink r:id="rId44" w:history="1">
+        <w:r>
+          <w:rPr>
+            <w:rStyle w:val="Hyperlink"/>
+            <w:lang w:val="bg-BG"/>
+          </w:rPr>
+          <w:t>https://docs.microsoft.com/en-us/dotnet/csharp/async</w:t>
+        </w:r>
+      </w:hyperlink>
+    </w:p>
+    <w:p>
+      <w:pPr>
+        <w:rPr>
+          <w:lang w:val="bg-BG"/>
+        </w:rPr>
+      </w:pPr>
+    </w:p>
+    <w:p>
+      <w:pPr>
+        <w:pStyle w:val="Heading2"/>
+      </w:pPr>
+      <w:r>
+        <w:t>Remote</w:t>
+      </w:r>
+      <w:r>
+        <w:rPr>
+          <w:lang w:val="bg-BG"/>
+        </w:rPr>
+        <w:t xml:space="preserve"> / </w:t>
+      </w:r>
+      <w:r>
+        <w:t>File or Console Log</w:t>
+      </w:r>
+    </w:p>
+    <w:p>
+      <w:pPr>
+        <w:rPr>
+          <w:lang w:val="bg-BG"/>
+        </w:rPr>
+      </w:pPr>
+      <w:r>
+        <w:t xml:space="preserve">Log </w:t>
+      </w:r>
+      <w:r>
+        <w:rPr>
+          <w:lang w:val="bg-BG"/>
+        </w:rPr>
+        <w:t>записване на информация как работи нашата програма</w:t>
+      </w:r>
+    </w:p>
+    <w:p>
+      <w:pPr>
+        <w:rPr>
+          <w:lang w:val="bg-BG"/>
+        </w:rPr>
+      </w:pPr>
+      <w:r>
+        <w:rPr>
+          <w:lang w:val="bg-BG"/>
+        </w:rPr>
+        <w:t>Ретърн типа и параметрите на Делегата трябва да съвпадат с тези на метода, които се опитваме да присвойм</w:t>
+      </w:r>
+    </w:p>
+    <w:p>
+      <w:pPr>
+        <w:rPr>
+          <w:lang w:val="bg-BG"/>
+        </w:rPr>
+      </w:pPr>
+    </w:p>
+    <w:p>
+      <w:r>
+        <w:rPr>
+          <w:lang w:val="bg-BG"/>
+        </w:rPr>
+        <w:t xml:space="preserve">Делегатите са референс типове, ако не асайнати ще хвърлят </w:t>
+      </w:r>
+      <w:r>
+        <w:t xml:space="preserve">Null Reference Exception. </w:t>
+      </w:r>
+    </w:p>
+    <w:p>
+      <w:pPr>
+        <w:pStyle w:val="Heading2"/>
+      </w:pPr>
+      <w:r>
+        <w:lastRenderedPageBreak/>
+        <w:t>Command Line arguments</w:t>
+      </w:r>
+    </w:p>
+    <w:p>
+      <w:r>
+        <w:rPr>
+          <w:lang w:val="bg-BG"/>
+        </w:rPr>
+        <w:t xml:space="preserve">- </w:t>
+      </w:r>
+      <w:r>
+        <w:rPr>
+          <w:lang w:val="bg-BG"/>
+        </w:rPr>
+        <w:t>еднобуквен агрумент</w:t>
+      </w:r>
+    </w:p>
+    <w:p>
+      <w:pPr>
+        <w:rPr>
+          <w:lang w:val="bg-BG"/>
+        </w:rPr>
+      </w:pPr>
+      <w:r>
+        <w:rPr>
+          <w:lang w:val="bg-BG"/>
+        </w:rPr>
+        <w:t xml:space="preserve">-- </w:t>
+      </w:r>
+      <w:r>
+        <w:rPr>
+          <w:lang w:val="bg-BG"/>
+        </w:rPr>
+        <w:t xml:space="preserve">еднодумов агрумент </w:t>
+      </w:r>
+    </w:p>
+    <w:p>
+      <w:pPr>
+        <w:rPr>
+          <w:lang w:val="bg-BG"/>
+        </w:rPr>
+      </w:pPr>
+    </w:p>
+    <w:p>
+      <w:pPr>
+        <w:pStyle w:val="Heading2"/>
+      </w:pPr>
+      <w:r>
+        <w:t>Generic Delegates</w:t>
+      </w:r>
+    </w:p>
+    <w:p>
+      <w:r>
+        <w:t>// normal Delegate</w:t>
+      </w:r>
+    </w:p>
+    <w:p>
+      <w:r>
+        <w:t>p</w:t>
+      </w:r>
+      <w:r>
+        <w:t xml:space="preserve">ublic delegate int </w:t>
+      </w:r>
+      <w:proofErr w:type="spellStart"/>
+      <w:proofErr w:type="gramStart"/>
+      <w:r>
+        <w:t>SumDelegate</w:t>
+      </w:r>
+      <w:proofErr w:type="spellEnd"/>
+      <w:r>
+        <w:t>(</w:t>
+      </w:r>
+      <w:proofErr w:type="gramEnd"/>
+      <w:r>
+        <w:t>int a, int b)</w:t>
+      </w:r>
+    </w:p>
+    <w:p>
+      <w:r>
+        <w:t>// generic Delegate</w:t>
+      </w:r>
+    </w:p>
+    <w:p>
+      <w:r>
+        <w:t xml:space="preserve">public delegate </w:t>
+      </w:r>
+      <w:proofErr w:type="spellStart"/>
+      <w:r>
+        <w:t>TResult</w:t>
+      </w:r>
+      <w:proofErr w:type="spellEnd"/>
+      <w:r>
+        <w:t xml:space="preserve"> </w:t>
+      </w:r>
+      <w:proofErr w:type="spellStart"/>
+      <w:r>
+        <w:t>SumDelegate</w:t>
+      </w:r>
+      <w:proofErr w:type="spellEnd"/>
+      <w:r>
+        <w:t>&lt;</w:t>
+      </w:r>
+      <w:proofErr w:type="spellStart"/>
+      <w:r>
+        <w:t>TResult</w:t>
+      </w:r>
+      <w:proofErr w:type="spellEnd"/>
+      <w:r>
+        <w:t xml:space="preserve">, </w:t>
+      </w:r>
+      <w:proofErr w:type="spellStart"/>
+      <w:r>
+        <w:t>TArg</w:t>
+      </w:r>
+      <w:proofErr w:type="spellEnd"/>
+      <w:proofErr w:type="gramStart"/>
+      <w:r>
+        <w:t>&gt;(</w:t>
+      </w:r>
+      <w:proofErr w:type="spellStart"/>
+      <w:proofErr w:type="gramEnd"/>
+      <w:r>
+        <w:t>TArg</w:t>
+      </w:r>
+      <w:proofErr w:type="spellEnd"/>
+      <w:r>
+        <w:t xml:space="preserve"> a, </w:t>
+      </w:r>
+      <w:proofErr w:type="spellStart"/>
+      <w:r>
+        <w:t>TArg</w:t>
+      </w:r>
+      <w:proofErr w:type="spellEnd"/>
+      <w:r>
+        <w:t xml:space="preserve"> b)</w:t>
+      </w:r>
+    </w:p>
+    <w:p>
+      <w:r>
+        <w:t>or</w:t>
+      </w:r>
+    </w:p>
+    <w:p>
+      <w:r>
+        <w:t xml:space="preserve">public delegate T </w:t>
+      </w:r>
+      <w:proofErr w:type="spellStart"/>
+      <w:r>
+        <w:t>SumDelagate</w:t>
+      </w:r>
+      <w:proofErr w:type="spellEnd"/>
+      <w:r>
+        <w:t>&lt;T</w:t>
+      </w:r>
+      <w:proofErr w:type="gramStart"/>
+      <w:r>
+        <w:t>&gt;(</w:t>
+      </w:r>
+      <w:proofErr w:type="gramEnd"/>
+      <w:r>
+        <w:t>T a, T b)</w:t>
+      </w:r>
+    </w:p>
+    <w:p/>
+    <w:p>
+      <w:pPr>
+        <w:rPr>
+          <w:lang w:val="bg-BG"/>
+        </w:rPr>
+      </w:pPr>
+      <w:r>
+        <w:t xml:space="preserve">delegate </w:t>
+      </w:r>
+      <w:r>
+        <w:rPr>
+          <w:lang w:val="bg-BG"/>
+        </w:rPr>
+        <w:t xml:space="preserve">се вика без име т.е. анонимно извикване </w:t>
+      </w:r>
+    </w:p>
+    <w:p>
+      <w:pPr>
+        <w:rPr>
+          <w:lang w:val="bg-BG"/>
+        </w:rPr>
+      </w:pPr>
+    </w:p>
+    <w:p>
+      <w:r>
+        <w:rPr>
+          <w:lang w:val="bg-BG"/>
+        </w:rPr>
+        <w:t>Стандартни</w:t>
+      </w:r>
+      <w:r>
+        <w:rPr>
+          <w:lang w:val="bg-BG"/>
+        </w:rPr>
+        <w:t xml:space="preserve"> предифинирани</w:t>
+      </w:r>
+      <w:r>
+        <w:rPr>
+          <w:lang w:val="bg-BG"/>
+        </w:rPr>
+        <w:t xml:space="preserve"> </w:t>
+      </w:r>
+      <w:r>
+        <w:t xml:space="preserve">generic </w:t>
+      </w:r>
+      <w:r>
+        <w:rPr>
+          <w:lang w:val="bg-BG"/>
+        </w:rPr>
+        <w:t>деле</w:t>
+      </w:r>
+      <w:r>
+        <w:rPr>
+          <w:lang w:val="bg-BG"/>
+        </w:rPr>
+        <w:t>г</w:t>
+      </w:r>
+      <w:r>
+        <w:rPr>
+          <w:lang w:val="bg-BG"/>
+        </w:rPr>
+        <w:t xml:space="preserve">ати </w:t>
+      </w:r>
+      <w:proofErr w:type="spellStart"/>
+      <w:r>
+        <w:t>Func</w:t>
+      </w:r>
+      <w:proofErr w:type="spellEnd"/>
+      <w:r>
+        <w:t xml:space="preserve">&lt;&gt; </w:t>
+      </w:r>
+      <w:r>
+        <w:rPr>
+          <w:lang w:val="bg-BG"/>
+        </w:rPr>
+        <w:t xml:space="preserve">и </w:t>
+      </w:r>
+      <w:r>
+        <w:t xml:space="preserve"> Action&lt;&gt;</w:t>
+      </w:r>
+    </w:p>
+    <w:p>
+      <w:pPr>
+        <w:rPr>
+          <w:lang w:val="bg-BG"/>
+        </w:rPr>
+      </w:pPr>
+      <w:proofErr w:type="spellStart"/>
+      <w:r>
+        <w:rPr>
+          <w:b/>
+        </w:rPr>
+        <w:t>Func</w:t>
+      </w:r>
+      <w:proofErr w:type="spellEnd"/>
+      <w:r>
+        <w:rPr>
+          <w:b/>
+        </w:rPr>
+        <w:t>&lt;&gt;</w:t>
+      </w:r>
+      <w:r>
+        <w:rPr>
+          <w:b/>
+          <w:lang w:val="bg-BG"/>
+        </w:rPr>
+        <w:t xml:space="preserve"> </w:t>
+      </w:r>
+      <w:r>
+        <w:rPr>
+          <w:lang w:val="bg-BG"/>
+        </w:rPr>
+        <w:t>връща стойност, но не изпълнява действие</w:t>
+      </w:r>
+    </w:p>
+    <w:p>
+      <w:pPr>
+        <w:rPr>
+          <w:lang w:val="bg-BG"/>
+        </w:rPr>
+      </w:pPr>
+      <w:r>
+        <w:rPr>
+          <w:b/>
+        </w:rPr>
+        <w:t>Action&lt;&gt;</w:t>
+      </w:r>
+      <w:r>
+        <w:rPr>
+          <w:b/>
+          <w:lang w:val="bg-BG"/>
+        </w:rPr>
+        <w:t xml:space="preserve"> </w:t>
+      </w:r>
+      <w:r>
+        <w:rPr>
+          <w:lang w:val="bg-BG"/>
+        </w:rPr>
+        <w:t>изпълнява действие, но не връща стойност</w:t>
+      </w:r>
+    </w:p>
+    <w:p>
+      <w:pPr>
+        <w:rPr>
+          <w:lang w:val="bg-BG"/>
+        </w:rPr>
+      </w:pPr>
+    </w:p>
+    <w:p>
+      <w:r>
+        <w:t>Where</w:t>
+      </w:r>
+      <w:r>
+        <w:t>&lt;&gt;</w:t>
+      </w:r>
       <w:bookmarkStart w:id="0" w:name="_GoBack"/>
       <w:bookmarkEnd w:id="0"/>
+      <w:r>
+        <w:t xml:space="preserve"> </w:t>
+      </w:r>
+      <w:r>
+        <w:rPr>
+          <w:lang w:val="bg-BG"/>
+        </w:rPr>
+        <w:t xml:space="preserve">връша </w:t>
+      </w:r>
+      <w:r>
+        <w:t>List&lt;&gt;</w:t>
+      </w:r>
     </w:p>
     <w:p/>
     <w:p/>
-    <w:p/>
-    <w:p/>
-    <w:p/>
+    <w:p>
+      <w:pPr>
+        <w:rPr>
+          <w:lang w:val="bg-BG"/>
+        </w:rPr>
+      </w:pPr>
+    </w:p>
+    <w:p>
+      <w:pPr>
+        <w:rPr>
+          <w:lang w:val="bg-BG"/>
+        </w:rPr>
+      </w:pPr>
+    </w:p>
     <w:sectPr>
+      <w:headerReference w:type="default" r:id="rId45"/>
       <w:pgSz w:w="12240" w:h="15840"/>
       <w:pgMar w:top="1440" w:right="1440" w:bottom="1440" w:left="1440" w:header="720" w:footer="720" w:gutter="0"/>
       <w:cols w:space="720"/>
@@ -19450,9 +21480,182 @@
 </w:document>
 </file>
 
+<file path=word/endnotes.xml><?xml version="1.0" encoding="utf-8"?>
+<w:endnotes xmlns:wpc="http://schemas.microsoft.com/office/word/2010/wordprocessingCanvas" xmlns:cx="http://schemas.microsoft.com/office/drawing/2014/chartex" xmlns:cx1="http://schemas.microsoft.com/office/drawing/2015/9/8/chartex" xmlns:cx2="http://schemas.microsoft.com/office/drawing/2015/10/21/chartex" xmlns:cx3="http://schemas.microsoft.com/office/drawing/2016/5/9/chartex" xmlns:cx4="http://schemas.microsoft.com/office/drawing/2016/5/10/chartex" xmlns:cx5="http://schemas.microsoft.com/office/drawing/2016/5/11/chartex" xmlns:cx6="http://schemas.microsoft.com/office/drawing/2016/5/12/chartex" xmlns:cx7="http://schemas.microsoft.com/office/drawing/2016/5/13/chartex" xmlns:cx8="http://schemas.microsoft.com/office/drawing/2016/5/14/chartex" xmlns:mc="http://schemas.openxmlformats.org/markup-compatibility/2006" xmlns:aink="http://schemas.microsoft.com/office/drawing/2016/ink" xmlns:am3d="http://schemas.microsoft.com/office/drawing/2017/model3d" xmlns:o="urn:schemas-microsoft-com:office:office" xmlns:r="http://schemas.openxmlformats.org/officeDocument/2006/relationships" xmlns:m="http://schemas.openxmlformats.org/officeDocument/2006/math" xmlns:v="urn:schemas-microsoft-com:vml" xmlns:wp14="http://schemas.microsoft.com/office/word/2010/wordprocessingDrawing" xmlns:wp="http://schemas.openxmlformats.org/drawingml/2006/wordprocessingDrawing" xmlns:w10="urn:schemas-microsoft-com:office:word" xmlns:w="http://schemas.openxmlformats.org/wordprocessingml/2006/main" xmlns:w14="http://schemas.microsoft.com/office/word/2010/wordml" xmlns:w15="http://schemas.microsoft.com/office/word/2012/wordml" xmlns:w16cid="http://schemas.microsoft.com/office/word/2016/wordml/cid" xmlns:w16se="http://schemas.microsoft.com/office/word/2015/wordml/symex" xmlns:wpg="http://schemas.microsoft.com/office/word/2010/wordprocessingGroup" xmlns:wpi="http://schemas.microsoft.com/office/word/2010/wordprocessingInk" xmlns:wne="http://schemas.microsoft.com/office/word/2006/wordml" xmlns:wps="http://schemas.microsoft.com/office/word/2010/wordprocessingShape" mc:Ignorable="w14 w15 w16se w16cid wp14">
+  <w:endnote w:type="separator" w:id="-1">
+    <w:p>
+      <w:pPr>
+        <w:spacing w:after="0" w:line="240" w:lineRule="auto"/>
+      </w:pPr>
+      <w:r>
+        <w:separator/>
+      </w:r>
+    </w:p>
+  </w:endnote>
+  <w:endnote w:type="continuationSeparator" w:id="0">
+    <w:p>
+      <w:pPr>
+        <w:spacing w:after="0" w:line="240" w:lineRule="auto"/>
+      </w:pPr>
+      <w:r>
+        <w:continuationSeparator/>
+      </w:r>
+    </w:p>
+  </w:endnote>
+</w:endnotes>
+</file>
+
+<file path=word/footnotes.xml><?xml version="1.0" encoding="utf-8"?>
+<w:footnotes xmlns:wpc="http://schemas.microsoft.com/office/word/2010/wordprocessingCanvas" xmlns:cx="http://schemas.microsoft.com/office/drawing/2014/chartex" xmlns:cx1="http://schemas.microsoft.com/office/drawing/2015/9/8/chartex" xmlns:cx2="http://schemas.microsoft.com/office/drawing/2015/10/21/chartex" xmlns:cx3="http://schemas.microsoft.com/office/drawing/2016/5/9/chartex" xmlns:cx4="http://schemas.microsoft.com/office/drawing/2016/5/10/chartex" xmlns:cx5="http://schemas.microsoft.com/office/drawing/2016/5/11/chartex" xmlns:cx6="http://schemas.microsoft.com/office/drawing/2016/5/12/chartex" xmlns:cx7="http://schemas.microsoft.com/office/drawing/2016/5/13/chartex" xmlns:cx8="http://schemas.microsoft.com/office/drawing/2016/5/14/chartex" xmlns:mc="http://schemas.openxmlformats.org/markup-compatibility/2006" xmlns:aink="http://schemas.microsoft.com/office/drawing/2016/ink" xmlns:am3d="http://schemas.microsoft.com/office/drawing/2017/model3d" xmlns:o="urn:schemas-microsoft-com:office:office" xmlns:r="http://schemas.openxmlformats.org/officeDocument/2006/relationships" xmlns:m="http://schemas.openxmlformats.org/officeDocument/2006/math" xmlns:v="urn:schemas-microsoft-com:vml" xmlns:wp14="http://schemas.microsoft.com/office/word/2010/wordprocessingDrawing" xmlns:wp="http://schemas.openxmlformats.org/drawingml/2006/wordprocessingDrawing" xmlns:w10="urn:schemas-microsoft-com:office:word" xmlns:w="http://schemas.openxmlformats.org/wordprocessingml/2006/main" xmlns:w14="http://schemas.microsoft.com/office/word/2010/wordml" xmlns:w15="http://schemas.microsoft.com/office/word/2012/wordml" xmlns:w16cid="http://schemas.microsoft.com/office/word/2016/wordml/cid" xmlns:w16se="http://schemas.microsoft.com/office/word/2015/wordml/symex" xmlns:wpg="http://schemas.microsoft.com/office/word/2010/wordprocessingGroup" xmlns:wpi="http://schemas.microsoft.com/office/word/2010/wordprocessingInk" xmlns:wne="http://schemas.microsoft.com/office/word/2006/wordml" xmlns:wps="http://schemas.microsoft.com/office/word/2010/wordprocessingShape" mc:Ignorable="w14 w15 w16se w16cid wp14">
+  <w:footnote w:type="separator" w:id="-1">
+    <w:p>
+      <w:pPr>
+        <w:spacing w:after="0" w:line="240" w:lineRule="auto"/>
+      </w:pPr>
+      <w:r>
+        <w:separator/>
+      </w:r>
+    </w:p>
+  </w:footnote>
+  <w:footnote w:type="continuationSeparator" w:id="0">
+    <w:p>
+      <w:pPr>
+        <w:spacing w:after="0" w:line="240" w:lineRule="auto"/>
+      </w:pPr>
+      <w:r>
+        <w:continuationSeparator/>
+      </w:r>
+    </w:p>
+  </w:footnote>
+</w:footnotes>
+</file>
+
+<file path=word/header1.xml><?xml version="1.0" encoding="utf-8"?>
+<w:hdr xmlns:wpc="http://schemas.microsoft.com/office/word/2010/wordprocessingCanvas" xmlns:cx="http://schemas.microsoft.com/office/drawing/2014/chartex" xmlns:cx1="http://schemas.microsoft.com/office/drawing/2015/9/8/chartex" xmlns:cx2="http://schemas.microsoft.com/office/drawing/2015/10/21/chartex" xmlns:cx3="http://schemas.microsoft.com/office/drawing/2016/5/9/chartex" xmlns:cx4="http://schemas.microsoft.com/office/drawing/2016/5/10/chartex" xmlns:cx5="http://schemas.microsoft.com/office/drawing/2016/5/11/chartex" xmlns:cx6="http://schemas.microsoft.com/office/drawing/2016/5/12/chartex" xmlns:cx7="http://schemas.microsoft.com/office/drawing/2016/5/13/chartex" xmlns:cx8="http://schemas.microsoft.com/office/drawing/2016/5/14/chartex" xmlns:mc="http://schemas.openxmlformats.org/markup-compatibility/2006" xmlns:aink="http://schemas.microsoft.com/office/drawing/2016/ink" xmlns:am3d="http://schemas.microsoft.com/office/drawing/2017/model3d" xmlns:o="urn:schemas-microsoft-com:office:office" xmlns:r="http://schemas.openxmlformats.org/officeDocument/2006/relationships" xmlns:m="http://schemas.openxmlformats.org/officeDocument/2006/math" xmlns:v="urn:schemas-microsoft-com:vml" xmlns:wp14="http://schemas.microsoft.com/office/word/2010/wordprocessingDrawing" xmlns:wp="http://schemas.openxmlformats.org/drawingml/2006/wordprocessingDrawing" xmlns:w10="urn:schemas-microsoft-com:office:word" xmlns:w="http://schemas.openxmlformats.org/wordprocessingml/2006/main" xmlns:w14="http://schemas.microsoft.com/office/word/2010/wordml" xmlns:w15="http://schemas.microsoft.com/office/word/2012/wordml" xmlns:w16cid="http://schemas.microsoft.com/office/word/2016/wordml/cid" xmlns:w16se="http://schemas.microsoft.com/office/word/2015/wordml/symex" xmlns:wpg="http://schemas.microsoft.com/office/word/2010/wordprocessingGroup" xmlns:wpi="http://schemas.microsoft.com/office/word/2010/wordprocessingInk" xmlns:wne="http://schemas.microsoft.com/office/word/2006/wordml" xmlns:wps="http://schemas.microsoft.com/office/word/2010/wordprocessingShape" mc:Ignorable="w14 w15 w16se w16cid wp14">
+  <w:p>
+    <w:pPr>
+      <w:pStyle w:val="Header"/>
+    </w:pPr>
+  </w:p>
+</w:hdr>
+</file>
+
 <file path=word/numbering.xml><?xml version="1.0" encoding="utf-8"?>
 <w:numbering xmlns:wpc="http://schemas.microsoft.com/office/word/2010/wordprocessingCanvas" xmlns:cx="http://schemas.microsoft.com/office/drawing/2014/chartex" xmlns:cx1="http://schemas.microsoft.com/office/drawing/2015/9/8/chartex" xmlns:cx2="http://schemas.microsoft.com/office/drawing/2015/10/21/chartex" xmlns:cx3="http://schemas.microsoft.com/office/drawing/2016/5/9/chartex" xmlns:cx4="http://schemas.microsoft.com/office/drawing/2016/5/10/chartex" xmlns:cx5="http://schemas.microsoft.com/office/drawing/2016/5/11/chartex" xmlns:cx6="http://schemas.microsoft.com/office/drawing/2016/5/12/chartex" xmlns:cx7="http://schemas.microsoft.com/office/drawing/2016/5/13/chartex" xmlns:cx8="http://schemas.microsoft.com/office/drawing/2016/5/14/chartex" xmlns:mc="http://schemas.openxmlformats.org/markup-compatibility/2006" xmlns:aink="http://schemas.microsoft.com/office/drawing/2016/ink" xmlns:am3d="http://schemas.microsoft.com/office/drawing/2017/model3d" xmlns:o="urn:schemas-microsoft-com:office:office" xmlns:r="http://schemas.openxmlformats.org/officeDocument/2006/relationships" xmlns:m="http://schemas.openxmlformats.org/officeDocument/2006/math" xmlns:v="urn:schemas-microsoft-com:vml" xmlns:wp14="http://schemas.microsoft.com/office/word/2010/wordprocessingDrawing" xmlns:wp="http://schemas.openxmlformats.org/drawingml/2006/wordprocessingDrawing" xmlns:w10="urn:schemas-microsoft-com:office:word" xmlns:w="http://schemas.openxmlformats.org/wordprocessingml/2006/main" xmlns:w14="http://schemas.microsoft.com/office/word/2010/wordml" xmlns:w15="http://schemas.microsoft.com/office/word/2012/wordml" xmlns:w16cid="http://schemas.microsoft.com/office/word/2016/wordml/cid" xmlns:w16se="http://schemas.microsoft.com/office/word/2015/wordml/symex" xmlns:wpg="http://schemas.microsoft.com/office/word/2010/wordprocessingGroup" xmlns:wpi="http://schemas.microsoft.com/office/word/2010/wordprocessingInk" xmlns:wne="http://schemas.microsoft.com/office/word/2006/wordml" xmlns:wps="http://schemas.microsoft.com/office/word/2010/wordprocessingShape" mc:Ignorable="w14 w15 w16se w16cid wp14">
   <w:abstractNum w:abstractNumId="0" w15:restartNumberingAfterBreak="0">
+    <w:nsid w:val="02E004F9"/>
+    <w:multiLevelType w:val="hybridMultilevel"/>
+    <w:tmpl w:val="EB547FCE"/>
+    <w:lvl w:ilvl="0" w:tplc="79CADB8A">
+      <w:start w:val="14"/>
+      <w:numFmt w:val="bullet"/>
+      <w:lvlText w:val=""/>
+      <w:lvlJc w:val="left"/>
+      <w:pPr>
+        <w:ind w:left="720" w:hanging="360"/>
+      </w:pPr>
+      <w:rPr>
+        <w:rFonts w:ascii="Wingdings" w:eastAsiaTheme="minorHAnsi" w:hAnsi="Wingdings" w:cstheme="minorBidi" w:hint="default"/>
+      </w:rPr>
+    </w:lvl>
+    <w:lvl w:ilvl="1" w:tplc="04090003" w:tentative="1">
+      <w:start w:val="1"/>
+      <w:numFmt w:val="bullet"/>
+      <w:lvlText w:val="o"/>
+      <w:lvlJc w:val="left"/>
+      <w:pPr>
+        <w:ind w:left="1440" w:hanging="360"/>
+      </w:pPr>
+      <w:rPr>
+        <w:rFonts w:ascii="Courier New" w:hAnsi="Courier New" w:cs="Courier New" w:hint="default"/>
+      </w:rPr>
+    </w:lvl>
+    <w:lvl w:ilvl="2" w:tplc="04090005" w:tentative="1">
+      <w:start w:val="1"/>
+      <w:numFmt w:val="bullet"/>
+      <w:lvlText w:val=""/>
+      <w:lvlJc w:val="left"/>
+      <w:pPr>
+        <w:ind w:left="2160" w:hanging="360"/>
+      </w:pPr>
+      <w:rPr>
+        <w:rFonts w:ascii="Wingdings" w:hAnsi="Wingdings" w:hint="default"/>
+      </w:rPr>
+    </w:lvl>
+    <w:lvl w:ilvl="3" w:tplc="04090001" w:tentative="1">
+      <w:start w:val="1"/>
+      <w:numFmt w:val="bullet"/>
+      <w:lvlText w:val=""/>
+      <w:lvlJc w:val="left"/>
+      <w:pPr>
+        <w:ind w:left="2880" w:hanging="360"/>
+      </w:pPr>
+      <w:rPr>
+        <w:rFonts w:ascii="Symbol" w:hAnsi="Symbol" w:hint="default"/>
+      </w:rPr>
+    </w:lvl>
+    <w:lvl w:ilvl="4" w:tplc="04090003" w:tentative="1">
+      <w:start w:val="1"/>
+      <w:numFmt w:val="bullet"/>
+      <w:lvlText w:val="o"/>
+      <w:lvlJc w:val="left"/>
+      <w:pPr>
+        <w:ind w:left="3600" w:hanging="360"/>
+      </w:pPr>
+      <w:rPr>
+        <w:rFonts w:ascii="Courier New" w:hAnsi="Courier New" w:cs="Courier New" w:hint="default"/>
+      </w:rPr>
+    </w:lvl>
+    <w:lvl w:ilvl="5" w:tplc="04090005" w:tentative="1">
+      <w:start w:val="1"/>
+      <w:numFmt w:val="bullet"/>
+      <w:lvlText w:val=""/>
+      <w:lvlJc w:val="left"/>
+      <w:pPr>
+        <w:ind w:left="4320" w:hanging="360"/>
+      </w:pPr>
+      <w:rPr>
+        <w:rFonts w:ascii="Wingdings" w:hAnsi="Wingdings" w:hint="default"/>
+      </w:rPr>
+    </w:lvl>
+    <w:lvl w:ilvl="6" w:tplc="04090001" w:tentative="1">
+      <w:start w:val="1"/>
+      <w:numFmt w:val="bullet"/>
+      <w:lvlText w:val=""/>
+      <w:lvlJc w:val="left"/>
+      <w:pPr>
+        <w:ind w:left="5040" w:hanging="360"/>
+      </w:pPr>
+      <w:rPr>
+        <w:rFonts w:ascii="Symbol" w:hAnsi="Symbol" w:hint="default"/>
+      </w:rPr>
+    </w:lvl>
+    <w:lvl w:ilvl="7" w:tplc="04090003" w:tentative="1">
+      <w:start w:val="1"/>
+      <w:numFmt w:val="bullet"/>
+      <w:lvlText w:val="o"/>
+      <w:lvlJc w:val="left"/>
+      <w:pPr>
+        <w:ind w:left="5760" w:hanging="360"/>
+      </w:pPr>
+      <w:rPr>
+        <w:rFonts w:ascii="Courier New" w:hAnsi="Courier New" w:cs="Courier New" w:hint="default"/>
+      </w:rPr>
+    </w:lvl>
+    <w:lvl w:ilvl="8" w:tplc="04090005" w:tentative="1">
+      <w:start w:val="1"/>
+      <w:numFmt w:val="bullet"/>
+      <w:lvlText w:val=""/>
+      <w:lvlJc w:val="left"/>
+      <w:pPr>
+        <w:ind w:left="6480" w:hanging="360"/>
+      </w:pPr>
+      <w:rPr>
+        <w:rFonts w:ascii="Wingdings" w:hAnsi="Wingdings" w:hint="default"/>
+      </w:rPr>
+    </w:lvl>
+  </w:abstractNum>
+  <w:abstractNum w:abstractNumId="1" w15:restartNumberingAfterBreak="0">
     <w:nsid w:val="05554A02"/>
     <w:multiLevelType w:val="hybridMultilevel"/>
     <w:tmpl w:val="CCB842CE"/>
@@ -19538,7 +21741,7 @@
       </w:pPr>
     </w:lvl>
   </w:abstractNum>
-  <w:abstractNum w:abstractNumId="1" w15:restartNumberingAfterBreak="0">
+  <w:abstractNum w:abstractNumId="2" w15:restartNumberingAfterBreak="0">
     <w:nsid w:val="0B0A209F"/>
     <w:multiLevelType w:val="hybridMultilevel"/>
     <w:tmpl w:val="BD5CF5F0"/>
@@ -19627,7 +21830,7 @@
       </w:pPr>
     </w:lvl>
   </w:abstractNum>
-  <w:abstractNum w:abstractNumId="2" w15:restartNumberingAfterBreak="0">
+  <w:abstractNum w:abstractNumId="3" w15:restartNumberingAfterBreak="0">
     <w:nsid w:val="0CB77D98"/>
     <w:multiLevelType w:val="hybridMultilevel"/>
     <w:tmpl w:val="EBA4AD98"/>
@@ -19713,7 +21916,7 @@
       </w:pPr>
     </w:lvl>
   </w:abstractNum>
-  <w:abstractNum w:abstractNumId="3" w15:restartNumberingAfterBreak="0">
+  <w:abstractNum w:abstractNumId="4" w15:restartNumberingAfterBreak="0">
     <w:nsid w:val="117F6469"/>
     <w:multiLevelType w:val="hybridMultilevel"/>
     <w:tmpl w:val="A7A6FF52"/>
@@ -19799,7 +22002,7 @@
       </w:pPr>
     </w:lvl>
   </w:abstractNum>
-  <w:abstractNum w:abstractNumId="4" w15:restartNumberingAfterBreak="0">
+  <w:abstractNum w:abstractNumId="5" w15:restartNumberingAfterBreak="0">
     <w:nsid w:val="16BC5D5E"/>
     <w:multiLevelType w:val="hybridMultilevel"/>
     <w:tmpl w:val="2CA07EE8"/>
@@ -19885,7 +22088,120 @@
       </w:pPr>
     </w:lvl>
   </w:abstractNum>
-  <w:abstractNum w:abstractNumId="5" w15:restartNumberingAfterBreak="0">
+  <w:abstractNum w:abstractNumId="6" w15:restartNumberingAfterBreak="0">
+    <w:nsid w:val="20A63948"/>
+    <w:multiLevelType w:val="hybridMultilevel"/>
+    <w:tmpl w:val="7232613A"/>
+    <w:lvl w:ilvl="0" w:tplc="04090001">
+      <w:start w:val="1"/>
+      <w:numFmt w:val="bullet"/>
+      <w:lvlText w:val=""/>
+      <w:lvlJc w:val="left"/>
+      <w:pPr>
+        <w:ind w:left="720" w:hanging="360"/>
+      </w:pPr>
+      <w:rPr>
+        <w:rFonts w:ascii="Symbol" w:hAnsi="Symbol" w:hint="default"/>
+      </w:rPr>
+    </w:lvl>
+    <w:lvl w:ilvl="1" w:tplc="04090003" w:tentative="1">
+      <w:start w:val="1"/>
+      <w:numFmt w:val="bullet"/>
+      <w:lvlText w:val="o"/>
+      <w:lvlJc w:val="left"/>
+      <w:pPr>
+        <w:ind w:left="1440" w:hanging="360"/>
+      </w:pPr>
+      <w:rPr>
+        <w:rFonts w:ascii="Courier New" w:hAnsi="Courier New" w:cs="Courier New" w:hint="default"/>
+      </w:rPr>
+    </w:lvl>
+    <w:lvl w:ilvl="2" w:tplc="04090005" w:tentative="1">
+      <w:start w:val="1"/>
+      <w:numFmt w:val="bullet"/>
+      <w:lvlText w:val=""/>
+      <w:lvlJc w:val="left"/>
+      <w:pPr>
+        <w:ind w:left="2160" w:hanging="360"/>
+      </w:pPr>
+      <w:rPr>
+        <w:rFonts w:ascii="Wingdings" w:hAnsi="Wingdings" w:hint="default"/>
+      </w:rPr>
+    </w:lvl>
+    <w:lvl w:ilvl="3" w:tplc="04090001" w:tentative="1">
+      <w:start w:val="1"/>
+      <w:numFmt w:val="bullet"/>
+      <w:lvlText w:val=""/>
+      <w:lvlJc w:val="left"/>
+      <w:pPr>
+        <w:ind w:left="2880" w:hanging="360"/>
+      </w:pPr>
+      <w:rPr>
+        <w:rFonts w:ascii="Symbol" w:hAnsi="Symbol" w:hint="default"/>
+      </w:rPr>
+    </w:lvl>
+    <w:lvl w:ilvl="4" w:tplc="04090003" w:tentative="1">
+      <w:start w:val="1"/>
+      <w:numFmt w:val="bullet"/>
+      <w:lvlText w:val="o"/>
+      <w:lvlJc w:val="left"/>
+      <w:pPr>
+        <w:ind w:left="3600" w:hanging="360"/>
+      </w:pPr>
+      <w:rPr>
+        <w:rFonts w:ascii="Courier New" w:hAnsi="Courier New" w:cs="Courier New" w:hint="default"/>
+      </w:rPr>
+    </w:lvl>
+    <w:lvl w:ilvl="5" w:tplc="04090005" w:tentative="1">
+      <w:start w:val="1"/>
+      <w:numFmt w:val="bullet"/>
+      <w:lvlText w:val=""/>
+      <w:lvlJc w:val="left"/>
+      <w:pPr>
+        <w:ind w:left="4320" w:hanging="360"/>
+      </w:pPr>
+      <w:rPr>
+        <w:rFonts w:ascii="Wingdings" w:hAnsi="Wingdings" w:hint="default"/>
+      </w:rPr>
+    </w:lvl>
+    <w:lvl w:ilvl="6" w:tplc="04090001" w:tentative="1">
+      <w:start w:val="1"/>
+      <w:numFmt w:val="bullet"/>
+      <w:lvlText w:val=""/>
+      <w:lvlJc w:val="left"/>
+      <w:pPr>
+        <w:ind w:left="5040" w:hanging="360"/>
+      </w:pPr>
+      <w:rPr>
+        <w:rFonts w:ascii="Symbol" w:hAnsi="Symbol" w:hint="default"/>
+      </w:rPr>
+    </w:lvl>
+    <w:lvl w:ilvl="7" w:tplc="04090003" w:tentative="1">
+      <w:start w:val="1"/>
+      <w:numFmt w:val="bullet"/>
+      <w:lvlText w:val="o"/>
+      <w:lvlJc w:val="left"/>
+      <w:pPr>
+        <w:ind w:left="5760" w:hanging="360"/>
+      </w:pPr>
+      <w:rPr>
+        <w:rFonts w:ascii="Courier New" w:hAnsi="Courier New" w:cs="Courier New" w:hint="default"/>
+      </w:rPr>
+    </w:lvl>
+    <w:lvl w:ilvl="8" w:tplc="04090005" w:tentative="1">
+      <w:start w:val="1"/>
+      <w:numFmt w:val="bullet"/>
+      <w:lvlText w:val=""/>
+      <w:lvlJc w:val="left"/>
+      <w:pPr>
+        <w:ind w:left="6480" w:hanging="360"/>
+      </w:pPr>
+      <w:rPr>
+        <w:rFonts w:ascii="Wingdings" w:hAnsi="Wingdings" w:hint="default"/>
+      </w:rPr>
+    </w:lvl>
+  </w:abstractNum>
+  <w:abstractNum w:abstractNumId="7" w15:restartNumberingAfterBreak="0">
     <w:nsid w:val="235C27A5"/>
     <w:multiLevelType w:val="hybridMultilevel"/>
     <w:tmpl w:val="1CD0C830"/>
@@ -19998,7 +22314,7 @@
       </w:rPr>
     </w:lvl>
   </w:abstractNum>
-  <w:abstractNum w:abstractNumId="6" w15:restartNumberingAfterBreak="0">
+  <w:abstractNum w:abstractNumId="8" w15:restartNumberingAfterBreak="0">
     <w:nsid w:val="33364FB5"/>
     <w:multiLevelType w:val="hybridMultilevel"/>
     <w:tmpl w:val="1B26D320"/>
@@ -20084,7 +22400,346 @@
       </w:pPr>
     </w:lvl>
   </w:abstractNum>
-  <w:abstractNum w:abstractNumId="7" w15:restartNumberingAfterBreak="0">
+  <w:abstractNum w:abstractNumId="9" w15:restartNumberingAfterBreak="0">
+    <w:nsid w:val="343216A6"/>
+    <w:multiLevelType w:val="hybridMultilevel"/>
+    <w:tmpl w:val="3ED4C99C"/>
+    <w:lvl w:ilvl="0" w:tplc="04090001">
+      <w:start w:val="1"/>
+      <w:numFmt w:val="bullet"/>
+      <w:lvlText w:val=""/>
+      <w:lvlJc w:val="left"/>
+      <w:pPr>
+        <w:ind w:left="720" w:hanging="360"/>
+      </w:pPr>
+      <w:rPr>
+        <w:rFonts w:ascii="Symbol" w:hAnsi="Symbol" w:hint="default"/>
+      </w:rPr>
+    </w:lvl>
+    <w:lvl w:ilvl="1" w:tplc="04090003" w:tentative="1">
+      <w:start w:val="1"/>
+      <w:numFmt w:val="bullet"/>
+      <w:lvlText w:val="o"/>
+      <w:lvlJc w:val="left"/>
+      <w:pPr>
+        <w:ind w:left="1440" w:hanging="360"/>
+      </w:pPr>
+      <w:rPr>
+        <w:rFonts w:ascii="Courier New" w:hAnsi="Courier New" w:cs="Courier New" w:hint="default"/>
+      </w:rPr>
+    </w:lvl>
+    <w:lvl w:ilvl="2" w:tplc="04090005" w:tentative="1">
+      <w:start w:val="1"/>
+      <w:numFmt w:val="bullet"/>
+      <w:lvlText w:val=""/>
+      <w:lvlJc w:val="left"/>
+      <w:pPr>
+        <w:ind w:left="2160" w:hanging="360"/>
+      </w:pPr>
+      <w:rPr>
+        <w:rFonts w:ascii="Wingdings" w:hAnsi="Wingdings" w:hint="default"/>
+      </w:rPr>
+    </w:lvl>
+    <w:lvl w:ilvl="3" w:tplc="04090001" w:tentative="1">
+      <w:start w:val="1"/>
+      <w:numFmt w:val="bullet"/>
+      <w:lvlText w:val=""/>
+      <w:lvlJc w:val="left"/>
+      <w:pPr>
+        <w:ind w:left="2880" w:hanging="360"/>
+      </w:pPr>
+      <w:rPr>
+        <w:rFonts w:ascii="Symbol" w:hAnsi="Symbol" w:hint="default"/>
+      </w:rPr>
+    </w:lvl>
+    <w:lvl w:ilvl="4" w:tplc="04090003" w:tentative="1">
+      <w:start w:val="1"/>
+      <w:numFmt w:val="bullet"/>
+      <w:lvlText w:val="o"/>
+      <w:lvlJc w:val="left"/>
+      <w:pPr>
+        <w:ind w:left="3600" w:hanging="360"/>
+      </w:pPr>
+      <w:rPr>
+        <w:rFonts w:ascii="Courier New" w:hAnsi="Courier New" w:cs="Courier New" w:hint="default"/>
+      </w:rPr>
+    </w:lvl>
+    <w:lvl w:ilvl="5" w:tplc="04090005" w:tentative="1">
+      <w:start w:val="1"/>
+      <w:numFmt w:val="bullet"/>
+      <w:lvlText w:val=""/>
+      <w:lvlJc w:val="left"/>
+      <w:pPr>
+        <w:ind w:left="4320" w:hanging="360"/>
+      </w:pPr>
+      <w:rPr>
+        <w:rFonts w:ascii="Wingdings" w:hAnsi="Wingdings" w:hint="default"/>
+      </w:rPr>
+    </w:lvl>
+    <w:lvl w:ilvl="6" w:tplc="04090001" w:tentative="1">
+      <w:start w:val="1"/>
+      <w:numFmt w:val="bullet"/>
+      <w:lvlText w:val=""/>
+      <w:lvlJc w:val="left"/>
+      <w:pPr>
+        <w:ind w:left="5040" w:hanging="360"/>
+      </w:pPr>
+      <w:rPr>
+        <w:rFonts w:ascii="Symbol" w:hAnsi="Symbol" w:hint="default"/>
+      </w:rPr>
+    </w:lvl>
+    <w:lvl w:ilvl="7" w:tplc="04090003" w:tentative="1">
+      <w:start w:val="1"/>
+      <w:numFmt w:val="bullet"/>
+      <w:lvlText w:val="o"/>
+      <w:lvlJc w:val="left"/>
+      <w:pPr>
+        <w:ind w:left="5760" w:hanging="360"/>
+      </w:pPr>
+      <w:rPr>
+        <w:rFonts w:ascii="Courier New" w:hAnsi="Courier New" w:cs="Courier New" w:hint="default"/>
+      </w:rPr>
+    </w:lvl>
+    <w:lvl w:ilvl="8" w:tplc="04090005" w:tentative="1">
+      <w:start w:val="1"/>
+      <w:numFmt w:val="bullet"/>
+      <w:lvlText w:val=""/>
+      <w:lvlJc w:val="left"/>
+      <w:pPr>
+        <w:ind w:left="6480" w:hanging="360"/>
+      </w:pPr>
+      <w:rPr>
+        <w:rFonts w:ascii="Wingdings" w:hAnsi="Wingdings" w:hint="default"/>
+      </w:rPr>
+    </w:lvl>
+  </w:abstractNum>
+  <w:abstractNum w:abstractNumId="10" w15:restartNumberingAfterBreak="0">
+    <w:nsid w:val="35007CA5"/>
+    <w:multiLevelType w:val="hybridMultilevel"/>
+    <w:tmpl w:val="3CF03DB8"/>
+    <w:lvl w:ilvl="0" w:tplc="04090001">
+      <w:start w:val="1"/>
+      <w:numFmt w:val="bullet"/>
+      <w:lvlText w:val=""/>
+      <w:lvlJc w:val="left"/>
+      <w:pPr>
+        <w:ind w:left="720" w:hanging="360"/>
+      </w:pPr>
+      <w:rPr>
+        <w:rFonts w:ascii="Symbol" w:hAnsi="Symbol" w:hint="default"/>
+      </w:rPr>
+    </w:lvl>
+    <w:lvl w:ilvl="1" w:tplc="04090003" w:tentative="1">
+      <w:start w:val="1"/>
+      <w:numFmt w:val="bullet"/>
+      <w:lvlText w:val="o"/>
+      <w:lvlJc w:val="left"/>
+      <w:pPr>
+        <w:ind w:left="1440" w:hanging="360"/>
+      </w:pPr>
+      <w:rPr>
+        <w:rFonts w:ascii="Courier New" w:hAnsi="Courier New" w:cs="Courier New" w:hint="default"/>
+      </w:rPr>
+    </w:lvl>
+    <w:lvl w:ilvl="2" w:tplc="04090005" w:tentative="1">
+      <w:start w:val="1"/>
+      <w:numFmt w:val="bullet"/>
+      <w:lvlText w:val=""/>
+      <w:lvlJc w:val="left"/>
+      <w:pPr>
+        <w:ind w:left="2160" w:hanging="360"/>
+      </w:pPr>
+      <w:rPr>
+        <w:rFonts w:ascii="Wingdings" w:hAnsi="Wingdings" w:hint="default"/>
+      </w:rPr>
+    </w:lvl>
+    <w:lvl w:ilvl="3" w:tplc="04090001" w:tentative="1">
+      <w:start w:val="1"/>
+      <w:numFmt w:val="bullet"/>
+      <w:lvlText w:val=""/>
+      <w:lvlJc w:val="left"/>
+      <w:pPr>
+        <w:ind w:left="2880" w:hanging="360"/>
+      </w:pPr>
+      <w:rPr>
+        <w:rFonts w:ascii="Symbol" w:hAnsi="Symbol" w:hint="default"/>
+      </w:rPr>
+    </w:lvl>
+    <w:lvl w:ilvl="4" w:tplc="04090003" w:tentative="1">
+      <w:start w:val="1"/>
+      <w:numFmt w:val="bullet"/>
+      <w:lvlText w:val="o"/>
+      <w:lvlJc w:val="left"/>
+      <w:pPr>
+        <w:ind w:left="3600" w:hanging="360"/>
+      </w:pPr>
+      <w:rPr>
+        <w:rFonts w:ascii="Courier New" w:hAnsi="Courier New" w:cs="Courier New" w:hint="default"/>
+      </w:rPr>
+    </w:lvl>
+    <w:lvl w:ilvl="5" w:tplc="04090005" w:tentative="1">
+      <w:start w:val="1"/>
+      <w:numFmt w:val="bullet"/>
+      <w:lvlText w:val=""/>
+      <w:lvlJc w:val="left"/>
+      <w:pPr>
+        <w:ind w:left="4320" w:hanging="360"/>
+      </w:pPr>
+      <w:rPr>
+        <w:rFonts w:ascii="Wingdings" w:hAnsi="Wingdings" w:hint="default"/>
+      </w:rPr>
+    </w:lvl>
+    <w:lvl w:ilvl="6" w:tplc="04090001" w:tentative="1">
+      <w:start w:val="1"/>
+      <w:numFmt w:val="bullet"/>
+      <w:lvlText w:val=""/>
+      <w:lvlJc w:val="left"/>
+      <w:pPr>
+        <w:ind w:left="5040" w:hanging="360"/>
+      </w:pPr>
+      <w:rPr>
+        <w:rFonts w:ascii="Symbol" w:hAnsi="Symbol" w:hint="default"/>
+      </w:rPr>
+    </w:lvl>
+    <w:lvl w:ilvl="7" w:tplc="04090003" w:tentative="1">
+      <w:start w:val="1"/>
+      <w:numFmt w:val="bullet"/>
+      <w:lvlText w:val="o"/>
+      <w:lvlJc w:val="left"/>
+      <w:pPr>
+        <w:ind w:left="5760" w:hanging="360"/>
+      </w:pPr>
+      <w:rPr>
+        <w:rFonts w:ascii="Courier New" w:hAnsi="Courier New" w:cs="Courier New" w:hint="default"/>
+      </w:rPr>
+    </w:lvl>
+    <w:lvl w:ilvl="8" w:tplc="04090005" w:tentative="1">
+      <w:start w:val="1"/>
+      <w:numFmt w:val="bullet"/>
+      <w:lvlText w:val=""/>
+      <w:lvlJc w:val="left"/>
+      <w:pPr>
+        <w:ind w:left="6480" w:hanging="360"/>
+      </w:pPr>
+      <w:rPr>
+        <w:rFonts w:ascii="Wingdings" w:hAnsi="Wingdings" w:hint="default"/>
+      </w:rPr>
+    </w:lvl>
+  </w:abstractNum>
+  <w:abstractNum w:abstractNumId="11" w15:restartNumberingAfterBreak="0">
+    <w:nsid w:val="374A40AA"/>
+    <w:multiLevelType w:val="hybridMultilevel"/>
+    <w:tmpl w:val="8C2033D0"/>
+    <w:lvl w:ilvl="0" w:tplc="D0D04CBE">
+      <w:start w:val="14"/>
+      <w:numFmt w:val="bullet"/>
+      <w:lvlText w:val="-"/>
+      <w:lvlJc w:val="left"/>
+      <w:pPr>
+        <w:ind w:left="720" w:hanging="360"/>
+      </w:pPr>
+      <w:rPr>
+        <w:rFonts w:ascii="Calibri" w:eastAsiaTheme="minorHAnsi" w:hAnsi="Calibri" w:cs="Calibri" w:hint="default"/>
+      </w:rPr>
+    </w:lvl>
+    <w:lvl w:ilvl="1" w:tplc="04090003" w:tentative="1">
+      <w:start w:val="1"/>
+      <w:numFmt w:val="bullet"/>
+      <w:lvlText w:val="o"/>
+      <w:lvlJc w:val="left"/>
+      <w:pPr>
+        <w:ind w:left="1440" w:hanging="360"/>
+      </w:pPr>
+      <w:rPr>
+        <w:rFonts w:ascii="Courier New" w:hAnsi="Courier New" w:cs="Courier New" w:hint="default"/>
+      </w:rPr>
+    </w:lvl>
+    <w:lvl w:ilvl="2" w:tplc="04090005" w:tentative="1">
+      <w:start w:val="1"/>
+      <w:numFmt w:val="bullet"/>
+      <w:lvlText w:val=""/>
+      <w:lvlJc w:val="left"/>
+      <w:pPr>
+        <w:ind w:left="2160" w:hanging="360"/>
+      </w:pPr>
+      <w:rPr>
+        <w:rFonts w:ascii="Wingdings" w:hAnsi="Wingdings" w:hint="default"/>
+      </w:rPr>
+    </w:lvl>
+    <w:lvl w:ilvl="3" w:tplc="04090001" w:tentative="1">
+      <w:start w:val="1"/>
+      <w:numFmt w:val="bullet"/>
+      <w:lvlText w:val=""/>
+      <w:lvlJc w:val="left"/>
+      <w:pPr>
+        <w:ind w:left="2880" w:hanging="360"/>
+      </w:pPr>
+      <w:rPr>
+        <w:rFonts w:ascii="Symbol" w:hAnsi="Symbol" w:hint="default"/>
+      </w:rPr>
+    </w:lvl>
+    <w:lvl w:ilvl="4" w:tplc="04090003" w:tentative="1">
+      <w:start w:val="1"/>
+      <w:numFmt w:val="bullet"/>
+      <w:lvlText w:val="o"/>
+      <w:lvlJc w:val="left"/>
+      <w:pPr>
+        <w:ind w:left="3600" w:hanging="360"/>
+      </w:pPr>
+      <w:rPr>
+        <w:rFonts w:ascii="Courier New" w:hAnsi="Courier New" w:cs="Courier New" w:hint="default"/>
+      </w:rPr>
+    </w:lvl>
+    <w:lvl w:ilvl="5" w:tplc="04090005" w:tentative="1">
+      <w:start w:val="1"/>
+      <w:numFmt w:val="bullet"/>
+      <w:lvlText w:val=""/>
+      <w:lvlJc w:val="left"/>
+      <w:pPr>
+        <w:ind w:left="4320" w:hanging="360"/>
+      </w:pPr>
+      <w:rPr>
+        <w:rFonts w:ascii="Wingdings" w:hAnsi="Wingdings" w:hint="default"/>
+      </w:rPr>
+    </w:lvl>
+    <w:lvl w:ilvl="6" w:tplc="04090001" w:tentative="1">
+      <w:start w:val="1"/>
+      <w:numFmt w:val="bullet"/>
+      <w:lvlText w:val=""/>
+      <w:lvlJc w:val="left"/>
+      <w:pPr>
+        <w:ind w:left="5040" w:hanging="360"/>
+      </w:pPr>
+      <w:rPr>
+        <w:rFonts w:ascii="Symbol" w:hAnsi="Symbol" w:hint="default"/>
+      </w:rPr>
+    </w:lvl>
+    <w:lvl w:ilvl="7" w:tplc="04090003" w:tentative="1">
+      <w:start w:val="1"/>
+      <w:numFmt w:val="bullet"/>
+      <w:lvlText w:val="o"/>
+      <w:lvlJc w:val="left"/>
+      <w:pPr>
+        <w:ind w:left="5760" w:hanging="360"/>
+      </w:pPr>
+      <w:rPr>
+        <w:rFonts w:ascii="Courier New" w:hAnsi="Courier New" w:cs="Courier New" w:hint="default"/>
+      </w:rPr>
+    </w:lvl>
+    <w:lvl w:ilvl="8" w:tplc="04090005" w:tentative="1">
+      <w:start w:val="1"/>
+      <w:numFmt w:val="bullet"/>
+      <w:lvlText w:val=""/>
+      <w:lvlJc w:val="left"/>
+      <w:pPr>
+        <w:ind w:left="6480" w:hanging="360"/>
+      </w:pPr>
+      <w:rPr>
+        <w:rFonts w:ascii="Wingdings" w:hAnsi="Wingdings" w:hint="default"/>
+      </w:rPr>
+    </w:lvl>
+  </w:abstractNum>
+  <w:abstractNum w:abstractNumId="12" w15:restartNumberingAfterBreak="0">
     <w:nsid w:val="3C122DD8"/>
     <w:multiLevelType w:val="hybridMultilevel"/>
     <w:tmpl w:val="02524B70"/>
@@ -20197,7 +22852,7 @@
       </w:rPr>
     </w:lvl>
   </w:abstractNum>
-  <w:abstractNum w:abstractNumId="8" w15:restartNumberingAfterBreak="0">
+  <w:abstractNum w:abstractNumId="13" w15:restartNumberingAfterBreak="0">
     <w:nsid w:val="4212742B"/>
     <w:multiLevelType w:val="hybridMultilevel"/>
     <w:tmpl w:val="C47EB16E"/>
@@ -20283,7 +22938,233 @@
       </w:pPr>
     </w:lvl>
   </w:abstractNum>
-  <w:abstractNum w:abstractNumId="9" w15:restartNumberingAfterBreak="0">
+  <w:abstractNum w:abstractNumId="14" w15:restartNumberingAfterBreak="0">
+    <w:nsid w:val="4469327B"/>
+    <w:multiLevelType w:val="hybridMultilevel"/>
+    <w:tmpl w:val="C56C32E4"/>
+    <w:lvl w:ilvl="0" w:tplc="04090001">
+      <w:start w:val="1"/>
+      <w:numFmt w:val="bullet"/>
+      <w:lvlText w:val=""/>
+      <w:lvlJc w:val="left"/>
+      <w:pPr>
+        <w:ind w:left="720" w:hanging="360"/>
+      </w:pPr>
+      <w:rPr>
+        <w:rFonts w:ascii="Symbol" w:hAnsi="Symbol" w:hint="default"/>
+      </w:rPr>
+    </w:lvl>
+    <w:lvl w:ilvl="1" w:tplc="04090003" w:tentative="1">
+      <w:start w:val="1"/>
+      <w:numFmt w:val="bullet"/>
+      <w:lvlText w:val="o"/>
+      <w:lvlJc w:val="left"/>
+      <w:pPr>
+        <w:ind w:left="1440" w:hanging="360"/>
+      </w:pPr>
+      <w:rPr>
+        <w:rFonts w:ascii="Courier New" w:hAnsi="Courier New" w:cs="Courier New" w:hint="default"/>
+      </w:rPr>
+    </w:lvl>
+    <w:lvl w:ilvl="2" w:tplc="04090005" w:tentative="1">
+      <w:start w:val="1"/>
+      <w:numFmt w:val="bullet"/>
+      <w:lvlText w:val=""/>
+      <w:lvlJc w:val="left"/>
+      <w:pPr>
+        <w:ind w:left="2160" w:hanging="360"/>
+      </w:pPr>
+      <w:rPr>
+        <w:rFonts w:ascii="Wingdings" w:hAnsi="Wingdings" w:hint="default"/>
+      </w:rPr>
+    </w:lvl>
+    <w:lvl w:ilvl="3" w:tplc="04090001" w:tentative="1">
+      <w:start w:val="1"/>
+      <w:numFmt w:val="bullet"/>
+      <w:lvlText w:val=""/>
+      <w:lvlJc w:val="left"/>
+      <w:pPr>
+        <w:ind w:left="2880" w:hanging="360"/>
+      </w:pPr>
+      <w:rPr>
+        <w:rFonts w:ascii="Symbol" w:hAnsi="Symbol" w:hint="default"/>
+      </w:rPr>
+    </w:lvl>
+    <w:lvl w:ilvl="4" w:tplc="04090003" w:tentative="1">
+      <w:start w:val="1"/>
+      <w:numFmt w:val="bullet"/>
+      <w:lvlText w:val="o"/>
+      <w:lvlJc w:val="left"/>
+      <w:pPr>
+        <w:ind w:left="3600" w:hanging="360"/>
+      </w:pPr>
+      <w:rPr>
+        <w:rFonts w:ascii="Courier New" w:hAnsi="Courier New" w:cs="Courier New" w:hint="default"/>
+      </w:rPr>
+    </w:lvl>
+    <w:lvl w:ilvl="5" w:tplc="04090005" w:tentative="1">
+      <w:start w:val="1"/>
+      <w:numFmt w:val="bullet"/>
+      <w:lvlText w:val=""/>
+      <w:lvlJc w:val="left"/>
+      <w:pPr>
+        <w:ind w:left="4320" w:hanging="360"/>
+      </w:pPr>
+      <w:rPr>
+        <w:rFonts w:ascii="Wingdings" w:hAnsi="Wingdings" w:hint="default"/>
+      </w:rPr>
+    </w:lvl>
+    <w:lvl w:ilvl="6" w:tplc="04090001" w:tentative="1">
+      <w:start w:val="1"/>
+      <w:numFmt w:val="bullet"/>
+      <w:lvlText w:val=""/>
+      <w:lvlJc w:val="left"/>
+      <w:pPr>
+        <w:ind w:left="5040" w:hanging="360"/>
+      </w:pPr>
+      <w:rPr>
+        <w:rFonts w:ascii="Symbol" w:hAnsi="Symbol" w:hint="default"/>
+      </w:rPr>
+    </w:lvl>
+    <w:lvl w:ilvl="7" w:tplc="04090003" w:tentative="1">
+      <w:start w:val="1"/>
+      <w:numFmt w:val="bullet"/>
+      <w:lvlText w:val="o"/>
+      <w:lvlJc w:val="left"/>
+      <w:pPr>
+        <w:ind w:left="5760" w:hanging="360"/>
+      </w:pPr>
+      <w:rPr>
+        <w:rFonts w:ascii="Courier New" w:hAnsi="Courier New" w:cs="Courier New" w:hint="default"/>
+      </w:rPr>
+    </w:lvl>
+    <w:lvl w:ilvl="8" w:tplc="04090005" w:tentative="1">
+      <w:start w:val="1"/>
+      <w:numFmt w:val="bullet"/>
+      <w:lvlText w:val=""/>
+      <w:lvlJc w:val="left"/>
+      <w:pPr>
+        <w:ind w:left="6480" w:hanging="360"/>
+      </w:pPr>
+      <w:rPr>
+        <w:rFonts w:ascii="Wingdings" w:hAnsi="Wingdings" w:hint="default"/>
+      </w:rPr>
+    </w:lvl>
+  </w:abstractNum>
+  <w:abstractNum w:abstractNumId="15" w15:restartNumberingAfterBreak="0">
+    <w:nsid w:val="45FF0B65"/>
+    <w:multiLevelType w:val="hybridMultilevel"/>
+    <w:tmpl w:val="22F2E57E"/>
+    <w:lvl w:ilvl="0" w:tplc="5AA01356">
+      <w:start w:val="14"/>
+      <w:numFmt w:val="bullet"/>
+      <w:lvlText w:val=""/>
+      <w:lvlJc w:val="left"/>
+      <w:pPr>
+        <w:ind w:left="720" w:hanging="360"/>
+      </w:pPr>
+      <w:rPr>
+        <w:rFonts w:ascii="Wingdings" w:eastAsiaTheme="minorHAnsi" w:hAnsi="Wingdings" w:cstheme="minorBidi" w:hint="default"/>
+      </w:rPr>
+    </w:lvl>
+    <w:lvl w:ilvl="1" w:tplc="04090003" w:tentative="1">
+      <w:start w:val="1"/>
+      <w:numFmt w:val="bullet"/>
+      <w:lvlText w:val="o"/>
+      <w:lvlJc w:val="left"/>
+      <w:pPr>
+        <w:ind w:left="1440" w:hanging="360"/>
+      </w:pPr>
+      <w:rPr>
+        <w:rFonts w:ascii="Courier New" w:hAnsi="Courier New" w:cs="Courier New" w:hint="default"/>
+      </w:rPr>
+    </w:lvl>
+    <w:lvl w:ilvl="2" w:tplc="04090005" w:tentative="1">
+      <w:start w:val="1"/>
+      <w:numFmt w:val="bullet"/>
+      <w:lvlText w:val=""/>
+      <w:lvlJc w:val="left"/>
+      <w:pPr>
+        <w:ind w:left="2160" w:hanging="360"/>
+      </w:pPr>
+      <w:rPr>
+        <w:rFonts w:ascii="Wingdings" w:hAnsi="Wingdings" w:hint="default"/>
+      </w:rPr>
+    </w:lvl>
+    <w:lvl w:ilvl="3" w:tplc="04090001" w:tentative="1">
+      <w:start w:val="1"/>
+      <w:numFmt w:val="bullet"/>
+      <w:lvlText w:val=""/>
+      <w:lvlJc w:val="left"/>
+      <w:pPr>
+        <w:ind w:left="2880" w:hanging="360"/>
+      </w:pPr>
+      <w:rPr>
+        <w:rFonts w:ascii="Symbol" w:hAnsi="Symbol" w:hint="default"/>
+      </w:rPr>
+    </w:lvl>
+    <w:lvl w:ilvl="4" w:tplc="04090003" w:tentative="1">
+      <w:start w:val="1"/>
+      <w:numFmt w:val="bullet"/>
+      <w:lvlText w:val="o"/>
+      <w:lvlJc w:val="left"/>
+      <w:pPr>
+        <w:ind w:left="3600" w:hanging="360"/>
+      </w:pPr>
+      <w:rPr>
+        <w:rFonts w:ascii="Courier New" w:hAnsi="Courier New" w:cs="Courier New" w:hint="default"/>
+      </w:rPr>
+    </w:lvl>
+    <w:lvl w:ilvl="5" w:tplc="04090005" w:tentative="1">
+      <w:start w:val="1"/>
+      <w:numFmt w:val="bullet"/>
+      <w:lvlText w:val=""/>
+      <w:lvlJc w:val="left"/>
+      <w:pPr>
+        <w:ind w:left="4320" w:hanging="360"/>
+      </w:pPr>
+      <w:rPr>
+        <w:rFonts w:ascii="Wingdings" w:hAnsi="Wingdings" w:hint="default"/>
+      </w:rPr>
+    </w:lvl>
+    <w:lvl w:ilvl="6" w:tplc="04090001" w:tentative="1">
+      <w:start w:val="1"/>
+      <w:numFmt w:val="bullet"/>
+      <w:lvlText w:val=""/>
+      <w:lvlJc w:val="left"/>
+      <w:pPr>
+        <w:ind w:left="5040" w:hanging="360"/>
+      </w:pPr>
+      <w:rPr>
+        <w:rFonts w:ascii="Symbol" w:hAnsi="Symbol" w:hint="default"/>
+      </w:rPr>
+    </w:lvl>
+    <w:lvl w:ilvl="7" w:tplc="04090003" w:tentative="1">
+      <w:start w:val="1"/>
+      <w:numFmt w:val="bullet"/>
+      <w:lvlText w:val="o"/>
+      <w:lvlJc w:val="left"/>
+      <w:pPr>
+        <w:ind w:left="5760" w:hanging="360"/>
+      </w:pPr>
+      <w:rPr>
+        <w:rFonts w:ascii="Courier New" w:hAnsi="Courier New" w:cs="Courier New" w:hint="default"/>
+      </w:rPr>
+    </w:lvl>
+    <w:lvl w:ilvl="8" w:tplc="04090005" w:tentative="1">
+      <w:start w:val="1"/>
+      <w:numFmt w:val="bullet"/>
+      <w:lvlText w:val=""/>
+      <w:lvlJc w:val="left"/>
+      <w:pPr>
+        <w:ind w:left="6480" w:hanging="360"/>
+      </w:pPr>
+      <w:rPr>
+        <w:rFonts w:ascii="Wingdings" w:hAnsi="Wingdings" w:hint="default"/>
+      </w:rPr>
+    </w:lvl>
+  </w:abstractNum>
+  <w:abstractNum w:abstractNumId="16" w15:restartNumberingAfterBreak="0">
     <w:nsid w:val="491C04D4"/>
     <w:multiLevelType w:val="hybridMultilevel"/>
     <w:tmpl w:val="D1E00D0A"/>
@@ -20396,7 +23277,346 @@
       </w:rPr>
     </w:lvl>
   </w:abstractNum>
-  <w:abstractNum w:abstractNumId="10" w15:restartNumberingAfterBreak="0">
+  <w:abstractNum w:abstractNumId="17" w15:restartNumberingAfterBreak="0">
+    <w:nsid w:val="4B5710CC"/>
+    <w:multiLevelType w:val="hybridMultilevel"/>
+    <w:tmpl w:val="9BE65B48"/>
+    <w:lvl w:ilvl="0" w:tplc="67C2065E">
+      <w:start w:val="14"/>
+      <w:numFmt w:val="bullet"/>
+      <w:lvlText w:val="-"/>
+      <w:lvlJc w:val="left"/>
+      <w:pPr>
+        <w:ind w:left="720" w:hanging="360"/>
+      </w:pPr>
+      <w:rPr>
+        <w:rFonts w:ascii="Calibri" w:eastAsiaTheme="minorHAnsi" w:hAnsi="Calibri" w:cs="Calibri" w:hint="default"/>
+      </w:rPr>
+    </w:lvl>
+    <w:lvl w:ilvl="1" w:tplc="04090003" w:tentative="1">
+      <w:start w:val="1"/>
+      <w:numFmt w:val="bullet"/>
+      <w:lvlText w:val="o"/>
+      <w:lvlJc w:val="left"/>
+      <w:pPr>
+        <w:ind w:left="1440" w:hanging="360"/>
+      </w:pPr>
+      <w:rPr>
+        <w:rFonts w:ascii="Courier New" w:hAnsi="Courier New" w:cs="Courier New" w:hint="default"/>
+      </w:rPr>
+    </w:lvl>
+    <w:lvl w:ilvl="2" w:tplc="04090005" w:tentative="1">
+      <w:start w:val="1"/>
+      <w:numFmt w:val="bullet"/>
+      <w:lvlText w:val=""/>
+      <w:lvlJc w:val="left"/>
+      <w:pPr>
+        <w:ind w:left="2160" w:hanging="360"/>
+      </w:pPr>
+      <w:rPr>
+        <w:rFonts w:ascii="Wingdings" w:hAnsi="Wingdings" w:hint="default"/>
+      </w:rPr>
+    </w:lvl>
+    <w:lvl w:ilvl="3" w:tplc="04090001" w:tentative="1">
+      <w:start w:val="1"/>
+      <w:numFmt w:val="bullet"/>
+      <w:lvlText w:val=""/>
+      <w:lvlJc w:val="left"/>
+      <w:pPr>
+        <w:ind w:left="2880" w:hanging="360"/>
+      </w:pPr>
+      <w:rPr>
+        <w:rFonts w:ascii="Symbol" w:hAnsi="Symbol" w:hint="default"/>
+      </w:rPr>
+    </w:lvl>
+    <w:lvl w:ilvl="4" w:tplc="04090003" w:tentative="1">
+      <w:start w:val="1"/>
+      <w:numFmt w:val="bullet"/>
+      <w:lvlText w:val="o"/>
+      <w:lvlJc w:val="left"/>
+      <w:pPr>
+        <w:ind w:left="3600" w:hanging="360"/>
+      </w:pPr>
+      <w:rPr>
+        <w:rFonts w:ascii="Courier New" w:hAnsi="Courier New" w:cs="Courier New" w:hint="default"/>
+      </w:rPr>
+    </w:lvl>
+    <w:lvl w:ilvl="5" w:tplc="04090005" w:tentative="1">
+      <w:start w:val="1"/>
+      <w:numFmt w:val="bullet"/>
+      <w:lvlText w:val=""/>
+      <w:lvlJc w:val="left"/>
+      <w:pPr>
+        <w:ind w:left="4320" w:hanging="360"/>
+      </w:pPr>
+      <w:rPr>
+        <w:rFonts w:ascii="Wingdings" w:hAnsi="Wingdings" w:hint="default"/>
+      </w:rPr>
+    </w:lvl>
+    <w:lvl w:ilvl="6" w:tplc="04090001" w:tentative="1">
+      <w:start w:val="1"/>
+      <w:numFmt w:val="bullet"/>
+      <w:lvlText w:val=""/>
+      <w:lvlJc w:val="left"/>
+      <w:pPr>
+        <w:ind w:left="5040" w:hanging="360"/>
+      </w:pPr>
+      <w:rPr>
+        <w:rFonts w:ascii="Symbol" w:hAnsi="Symbol" w:hint="default"/>
+      </w:rPr>
+    </w:lvl>
+    <w:lvl w:ilvl="7" w:tplc="04090003" w:tentative="1">
+      <w:start w:val="1"/>
+      <w:numFmt w:val="bullet"/>
+      <w:lvlText w:val="o"/>
+      <w:lvlJc w:val="left"/>
+      <w:pPr>
+        <w:ind w:left="5760" w:hanging="360"/>
+      </w:pPr>
+      <w:rPr>
+        <w:rFonts w:ascii="Courier New" w:hAnsi="Courier New" w:cs="Courier New" w:hint="default"/>
+      </w:rPr>
+    </w:lvl>
+    <w:lvl w:ilvl="8" w:tplc="04090005" w:tentative="1">
+      <w:start w:val="1"/>
+      <w:numFmt w:val="bullet"/>
+      <w:lvlText w:val=""/>
+      <w:lvlJc w:val="left"/>
+      <w:pPr>
+        <w:ind w:left="6480" w:hanging="360"/>
+      </w:pPr>
+      <w:rPr>
+        <w:rFonts w:ascii="Wingdings" w:hAnsi="Wingdings" w:hint="default"/>
+      </w:rPr>
+    </w:lvl>
+  </w:abstractNum>
+  <w:abstractNum w:abstractNumId="18" w15:restartNumberingAfterBreak="0">
+    <w:nsid w:val="505A4040"/>
+    <w:multiLevelType w:val="hybridMultilevel"/>
+    <w:tmpl w:val="BC884C62"/>
+    <w:lvl w:ilvl="0" w:tplc="87EAB1C8">
+      <w:start w:val="14"/>
+      <w:numFmt w:val="bullet"/>
+      <w:lvlText w:val=""/>
+      <w:lvlJc w:val="left"/>
+      <w:pPr>
+        <w:ind w:left="720" w:hanging="360"/>
+      </w:pPr>
+      <w:rPr>
+        <w:rFonts w:ascii="Wingdings" w:eastAsiaTheme="minorHAnsi" w:hAnsi="Wingdings" w:cstheme="minorBidi" w:hint="default"/>
+      </w:rPr>
+    </w:lvl>
+    <w:lvl w:ilvl="1" w:tplc="04090003" w:tentative="1">
+      <w:start w:val="1"/>
+      <w:numFmt w:val="bullet"/>
+      <w:lvlText w:val="o"/>
+      <w:lvlJc w:val="left"/>
+      <w:pPr>
+        <w:ind w:left="1440" w:hanging="360"/>
+      </w:pPr>
+      <w:rPr>
+        <w:rFonts w:ascii="Courier New" w:hAnsi="Courier New" w:cs="Courier New" w:hint="default"/>
+      </w:rPr>
+    </w:lvl>
+    <w:lvl w:ilvl="2" w:tplc="04090005" w:tentative="1">
+      <w:start w:val="1"/>
+      <w:numFmt w:val="bullet"/>
+      <w:lvlText w:val=""/>
+      <w:lvlJc w:val="left"/>
+      <w:pPr>
+        <w:ind w:left="2160" w:hanging="360"/>
+      </w:pPr>
+      <w:rPr>
+        <w:rFonts w:ascii="Wingdings" w:hAnsi="Wingdings" w:hint="default"/>
+      </w:rPr>
+    </w:lvl>
+    <w:lvl w:ilvl="3" w:tplc="04090001" w:tentative="1">
+      <w:start w:val="1"/>
+      <w:numFmt w:val="bullet"/>
+      <w:lvlText w:val=""/>
+      <w:lvlJc w:val="left"/>
+      <w:pPr>
+        <w:ind w:left="2880" w:hanging="360"/>
+      </w:pPr>
+      <w:rPr>
+        <w:rFonts w:ascii="Symbol" w:hAnsi="Symbol" w:hint="default"/>
+      </w:rPr>
+    </w:lvl>
+    <w:lvl w:ilvl="4" w:tplc="04090003" w:tentative="1">
+      <w:start w:val="1"/>
+      <w:numFmt w:val="bullet"/>
+      <w:lvlText w:val="o"/>
+      <w:lvlJc w:val="left"/>
+      <w:pPr>
+        <w:ind w:left="3600" w:hanging="360"/>
+      </w:pPr>
+      <w:rPr>
+        <w:rFonts w:ascii="Courier New" w:hAnsi="Courier New" w:cs="Courier New" w:hint="default"/>
+      </w:rPr>
+    </w:lvl>
+    <w:lvl w:ilvl="5" w:tplc="04090005" w:tentative="1">
+      <w:start w:val="1"/>
+      <w:numFmt w:val="bullet"/>
+      <w:lvlText w:val=""/>
+      <w:lvlJc w:val="left"/>
+      <w:pPr>
+        <w:ind w:left="4320" w:hanging="360"/>
+      </w:pPr>
+      <w:rPr>
+        <w:rFonts w:ascii="Wingdings" w:hAnsi="Wingdings" w:hint="default"/>
+      </w:rPr>
+    </w:lvl>
+    <w:lvl w:ilvl="6" w:tplc="04090001" w:tentative="1">
+      <w:start w:val="1"/>
+      <w:numFmt w:val="bullet"/>
+      <w:lvlText w:val=""/>
+      <w:lvlJc w:val="left"/>
+      <w:pPr>
+        <w:ind w:left="5040" w:hanging="360"/>
+      </w:pPr>
+      <w:rPr>
+        <w:rFonts w:ascii="Symbol" w:hAnsi="Symbol" w:hint="default"/>
+      </w:rPr>
+    </w:lvl>
+    <w:lvl w:ilvl="7" w:tplc="04090003" w:tentative="1">
+      <w:start w:val="1"/>
+      <w:numFmt w:val="bullet"/>
+      <w:lvlText w:val="o"/>
+      <w:lvlJc w:val="left"/>
+      <w:pPr>
+        <w:ind w:left="5760" w:hanging="360"/>
+      </w:pPr>
+      <w:rPr>
+        <w:rFonts w:ascii="Courier New" w:hAnsi="Courier New" w:cs="Courier New" w:hint="default"/>
+      </w:rPr>
+    </w:lvl>
+    <w:lvl w:ilvl="8" w:tplc="04090005" w:tentative="1">
+      <w:start w:val="1"/>
+      <w:numFmt w:val="bullet"/>
+      <w:lvlText w:val=""/>
+      <w:lvlJc w:val="left"/>
+      <w:pPr>
+        <w:ind w:left="6480" w:hanging="360"/>
+      </w:pPr>
+      <w:rPr>
+        <w:rFonts w:ascii="Wingdings" w:hAnsi="Wingdings" w:hint="default"/>
+      </w:rPr>
+    </w:lvl>
+  </w:abstractNum>
+  <w:abstractNum w:abstractNumId="19" w15:restartNumberingAfterBreak="0">
+    <w:nsid w:val="50853C34"/>
+    <w:multiLevelType w:val="hybridMultilevel"/>
+    <w:tmpl w:val="A2181EBE"/>
+    <w:lvl w:ilvl="0" w:tplc="04090001">
+      <w:start w:val="1"/>
+      <w:numFmt w:val="bullet"/>
+      <w:lvlText w:val=""/>
+      <w:lvlJc w:val="left"/>
+      <w:pPr>
+        <w:ind w:left="720" w:hanging="360"/>
+      </w:pPr>
+      <w:rPr>
+        <w:rFonts w:ascii="Symbol" w:hAnsi="Symbol" w:hint="default"/>
+      </w:rPr>
+    </w:lvl>
+    <w:lvl w:ilvl="1" w:tplc="04090003" w:tentative="1">
+      <w:start w:val="1"/>
+      <w:numFmt w:val="bullet"/>
+      <w:lvlText w:val="o"/>
+      <w:lvlJc w:val="left"/>
+      <w:pPr>
+        <w:ind w:left="1440" w:hanging="360"/>
+      </w:pPr>
+      <w:rPr>
+        <w:rFonts w:ascii="Courier New" w:hAnsi="Courier New" w:cs="Courier New" w:hint="default"/>
+      </w:rPr>
+    </w:lvl>
+    <w:lvl w:ilvl="2" w:tplc="04090005" w:tentative="1">
+      <w:start w:val="1"/>
+      <w:numFmt w:val="bullet"/>
+      <w:lvlText w:val=""/>
+      <w:lvlJc w:val="left"/>
+      <w:pPr>
+        <w:ind w:left="2160" w:hanging="360"/>
+      </w:pPr>
+      <w:rPr>
+        <w:rFonts w:ascii="Wingdings" w:hAnsi="Wingdings" w:hint="default"/>
+      </w:rPr>
+    </w:lvl>
+    <w:lvl w:ilvl="3" w:tplc="04090001" w:tentative="1">
+      <w:start w:val="1"/>
+      <w:numFmt w:val="bullet"/>
+      <w:lvlText w:val=""/>
+      <w:lvlJc w:val="left"/>
+      <w:pPr>
+        <w:ind w:left="2880" w:hanging="360"/>
+      </w:pPr>
+      <w:rPr>
+        <w:rFonts w:ascii="Symbol" w:hAnsi="Symbol" w:hint="default"/>
+      </w:rPr>
+    </w:lvl>
+    <w:lvl w:ilvl="4" w:tplc="04090003" w:tentative="1">
+      <w:start w:val="1"/>
+      <w:numFmt w:val="bullet"/>
+      <w:lvlText w:val="o"/>
+      <w:lvlJc w:val="left"/>
+      <w:pPr>
+        <w:ind w:left="3600" w:hanging="360"/>
+      </w:pPr>
+      <w:rPr>
+        <w:rFonts w:ascii="Courier New" w:hAnsi="Courier New" w:cs="Courier New" w:hint="default"/>
+      </w:rPr>
+    </w:lvl>
+    <w:lvl w:ilvl="5" w:tplc="04090005" w:tentative="1">
+      <w:start w:val="1"/>
+      <w:numFmt w:val="bullet"/>
+      <w:lvlText w:val=""/>
+      <w:lvlJc w:val="left"/>
+      <w:pPr>
+        <w:ind w:left="4320" w:hanging="360"/>
+      </w:pPr>
+      <w:rPr>
+        <w:rFonts w:ascii="Wingdings" w:hAnsi="Wingdings" w:hint="default"/>
+      </w:rPr>
+    </w:lvl>
+    <w:lvl w:ilvl="6" w:tplc="04090001" w:tentative="1">
+      <w:start w:val="1"/>
+      <w:numFmt w:val="bullet"/>
+      <w:lvlText w:val=""/>
+      <w:lvlJc w:val="left"/>
+      <w:pPr>
+        <w:ind w:left="5040" w:hanging="360"/>
+      </w:pPr>
+      <w:rPr>
+        <w:rFonts w:ascii="Symbol" w:hAnsi="Symbol" w:hint="default"/>
+      </w:rPr>
+    </w:lvl>
+    <w:lvl w:ilvl="7" w:tplc="04090003" w:tentative="1">
+      <w:start w:val="1"/>
+      <w:numFmt w:val="bullet"/>
+      <w:lvlText w:val="o"/>
+      <w:lvlJc w:val="left"/>
+      <w:pPr>
+        <w:ind w:left="5760" w:hanging="360"/>
+      </w:pPr>
+      <w:rPr>
+        <w:rFonts w:ascii="Courier New" w:hAnsi="Courier New" w:cs="Courier New" w:hint="default"/>
+      </w:rPr>
+    </w:lvl>
+    <w:lvl w:ilvl="8" w:tplc="04090005" w:tentative="1">
+      <w:start w:val="1"/>
+      <w:numFmt w:val="bullet"/>
+      <w:lvlText w:val=""/>
+      <w:lvlJc w:val="left"/>
+      <w:pPr>
+        <w:ind w:left="6480" w:hanging="360"/>
+      </w:pPr>
+      <w:rPr>
+        <w:rFonts w:ascii="Wingdings" w:hAnsi="Wingdings" w:hint="default"/>
+      </w:rPr>
+    </w:lvl>
+  </w:abstractNum>
+  <w:abstractNum w:abstractNumId="20" w15:restartNumberingAfterBreak="0">
     <w:nsid w:val="50AE62BB"/>
     <w:multiLevelType w:val="hybridMultilevel"/>
     <w:tmpl w:val="E16EF962"/>
@@ -20509,7 +23729,7 @@
       </w:rPr>
     </w:lvl>
   </w:abstractNum>
-  <w:abstractNum w:abstractNumId="11" w15:restartNumberingAfterBreak="0">
+  <w:abstractNum w:abstractNumId="21" w15:restartNumberingAfterBreak="0">
     <w:nsid w:val="5358139B"/>
     <w:multiLevelType w:val="hybridMultilevel"/>
     <w:tmpl w:val="8DA811D2"/>
@@ -20622,7 +23842,7 @@
       </w:rPr>
     </w:lvl>
   </w:abstractNum>
-  <w:abstractNum w:abstractNumId="12" w15:restartNumberingAfterBreak="0">
+  <w:abstractNum w:abstractNumId="22" w15:restartNumberingAfterBreak="0">
     <w:nsid w:val="53C14DF7"/>
     <w:multiLevelType w:val="multilevel"/>
     <w:tmpl w:val="869477B4"/>
@@ -20735,7 +23955,7 @@
       </w:pPr>
     </w:lvl>
   </w:abstractNum>
-  <w:abstractNum w:abstractNumId="13" w15:restartNumberingAfterBreak="0">
+  <w:abstractNum w:abstractNumId="23" w15:restartNumberingAfterBreak="0">
     <w:nsid w:val="5F9F2048"/>
     <w:multiLevelType w:val="hybridMultilevel"/>
     <w:tmpl w:val="22AEF9BC"/>
@@ -20848,7 +24068,7 @@
       </w:rPr>
     </w:lvl>
   </w:abstractNum>
-  <w:abstractNum w:abstractNumId="14" w15:restartNumberingAfterBreak="0">
+  <w:abstractNum w:abstractNumId="24" w15:restartNumberingAfterBreak="0">
     <w:nsid w:val="677F3DD9"/>
     <w:multiLevelType w:val="hybridMultilevel"/>
     <w:tmpl w:val="DCFC3658"/>
@@ -20934,7 +24154,120 @@
       </w:pPr>
     </w:lvl>
   </w:abstractNum>
-  <w:abstractNum w:abstractNumId="15" w15:restartNumberingAfterBreak="0">
+  <w:abstractNum w:abstractNumId="25" w15:restartNumberingAfterBreak="0">
+    <w:nsid w:val="6A3C3DFC"/>
+    <w:multiLevelType w:val="hybridMultilevel"/>
+    <w:tmpl w:val="6B18F80C"/>
+    <w:lvl w:ilvl="0" w:tplc="04090001">
+      <w:start w:val="1"/>
+      <w:numFmt w:val="bullet"/>
+      <w:lvlText w:val=""/>
+      <w:lvlJc w:val="left"/>
+      <w:pPr>
+        <w:ind w:left="720" w:hanging="360"/>
+      </w:pPr>
+      <w:rPr>
+        <w:rFonts w:ascii="Symbol" w:hAnsi="Symbol" w:hint="default"/>
+      </w:rPr>
+    </w:lvl>
+    <w:lvl w:ilvl="1" w:tplc="04090003" w:tentative="1">
+      <w:start w:val="1"/>
+      <w:numFmt w:val="bullet"/>
+      <w:lvlText w:val="o"/>
+      <w:lvlJc w:val="left"/>
+      <w:pPr>
+        <w:ind w:left="1440" w:hanging="360"/>
+      </w:pPr>
+      <w:rPr>
+        <w:rFonts w:ascii="Courier New" w:hAnsi="Courier New" w:cs="Courier New" w:hint="default"/>
+      </w:rPr>
+    </w:lvl>
+    <w:lvl w:ilvl="2" w:tplc="04090005" w:tentative="1">
+      <w:start w:val="1"/>
+      <w:numFmt w:val="bullet"/>
+      <w:lvlText w:val=""/>
+      <w:lvlJc w:val="left"/>
+      <w:pPr>
+        <w:ind w:left="2160" w:hanging="360"/>
+      </w:pPr>
+      <w:rPr>
+        <w:rFonts w:ascii="Wingdings" w:hAnsi="Wingdings" w:hint="default"/>
+      </w:rPr>
+    </w:lvl>
+    <w:lvl w:ilvl="3" w:tplc="04090001" w:tentative="1">
+      <w:start w:val="1"/>
+      <w:numFmt w:val="bullet"/>
+      <w:lvlText w:val=""/>
+      <w:lvlJc w:val="left"/>
+      <w:pPr>
+        <w:ind w:left="2880" w:hanging="360"/>
+      </w:pPr>
+      <w:rPr>
+        <w:rFonts w:ascii="Symbol" w:hAnsi="Symbol" w:hint="default"/>
+      </w:rPr>
+    </w:lvl>
+    <w:lvl w:ilvl="4" w:tplc="04090003" w:tentative="1">
+      <w:start w:val="1"/>
+      <w:numFmt w:val="bullet"/>
+      <w:lvlText w:val="o"/>
+      <w:lvlJc w:val="left"/>
+      <w:pPr>
+        <w:ind w:left="3600" w:hanging="360"/>
+      </w:pPr>
+      <w:rPr>
+        <w:rFonts w:ascii="Courier New" w:hAnsi="Courier New" w:cs="Courier New" w:hint="default"/>
+      </w:rPr>
+    </w:lvl>
+    <w:lvl w:ilvl="5" w:tplc="04090005" w:tentative="1">
+      <w:start w:val="1"/>
+      <w:numFmt w:val="bullet"/>
+      <w:lvlText w:val=""/>
+      <w:lvlJc w:val="left"/>
+      <w:pPr>
+        <w:ind w:left="4320" w:hanging="360"/>
+      </w:pPr>
+      <w:rPr>
+        <w:rFonts w:ascii="Wingdings" w:hAnsi="Wingdings" w:hint="default"/>
+      </w:rPr>
+    </w:lvl>
+    <w:lvl w:ilvl="6" w:tplc="04090001" w:tentative="1">
+      <w:start w:val="1"/>
+      <w:numFmt w:val="bullet"/>
+      <w:lvlText w:val=""/>
+      <w:lvlJc w:val="left"/>
+      <w:pPr>
+        <w:ind w:left="5040" w:hanging="360"/>
+      </w:pPr>
+      <w:rPr>
+        <w:rFonts w:ascii="Symbol" w:hAnsi="Symbol" w:hint="default"/>
+      </w:rPr>
+    </w:lvl>
+    <w:lvl w:ilvl="7" w:tplc="04090003" w:tentative="1">
+      <w:start w:val="1"/>
+      <w:numFmt w:val="bullet"/>
+      <w:lvlText w:val="o"/>
+      <w:lvlJc w:val="left"/>
+      <w:pPr>
+        <w:ind w:left="5760" w:hanging="360"/>
+      </w:pPr>
+      <w:rPr>
+        <w:rFonts w:ascii="Courier New" w:hAnsi="Courier New" w:cs="Courier New" w:hint="default"/>
+      </w:rPr>
+    </w:lvl>
+    <w:lvl w:ilvl="8" w:tplc="04090005" w:tentative="1">
+      <w:start w:val="1"/>
+      <w:numFmt w:val="bullet"/>
+      <w:lvlText w:val=""/>
+      <w:lvlJc w:val="left"/>
+      <w:pPr>
+        <w:ind w:left="6480" w:hanging="360"/>
+      </w:pPr>
+      <w:rPr>
+        <w:rFonts w:ascii="Wingdings" w:hAnsi="Wingdings" w:hint="default"/>
+      </w:rPr>
+    </w:lvl>
+  </w:abstractNum>
+  <w:abstractNum w:abstractNumId="26" w15:restartNumberingAfterBreak="0">
     <w:nsid w:val="701357A6"/>
     <w:multiLevelType w:val="hybridMultilevel"/>
     <w:tmpl w:val="73421718"/>
@@ -21047,7 +24380,7 @@
       </w:rPr>
     </w:lvl>
   </w:abstractNum>
-  <w:abstractNum w:abstractNumId="16" w15:restartNumberingAfterBreak="0">
+  <w:abstractNum w:abstractNumId="27" w15:restartNumberingAfterBreak="0">
     <w:nsid w:val="79DE1AAF"/>
     <w:multiLevelType w:val="hybridMultilevel"/>
     <w:tmpl w:val="9DB84018"/>
@@ -21133,7 +24466,7 @@
       </w:pPr>
     </w:lvl>
   </w:abstractNum>
-  <w:abstractNum w:abstractNumId="17" w15:restartNumberingAfterBreak="0">
+  <w:abstractNum w:abstractNumId="28" w15:restartNumberingAfterBreak="0">
     <w:nsid w:val="7F9126E6"/>
     <w:multiLevelType w:val="hybridMultilevel"/>
     <w:tmpl w:val="DA465B42"/>
@@ -21220,58 +24553,91 @@
     </w:lvl>
   </w:abstractNum>
   <w:num w:numId="1">
+    <w:abstractNumId w:val="20"/>
+  </w:num>
+  <w:num w:numId="2">
+    <w:abstractNumId w:val="16"/>
+  </w:num>
+  <w:num w:numId="3">
+    <w:abstractNumId w:val="22"/>
+  </w:num>
+  <w:num w:numId="4">
+    <w:abstractNumId w:val="26"/>
+  </w:num>
+  <w:num w:numId="5">
+    <w:abstractNumId w:val="12"/>
+  </w:num>
+  <w:num w:numId="6">
+    <w:abstractNumId w:val="7"/>
+  </w:num>
+  <w:num w:numId="7">
+    <w:abstractNumId w:val="23"/>
+  </w:num>
+  <w:num w:numId="8">
+    <w:abstractNumId w:val="24"/>
+  </w:num>
+  <w:num w:numId="9">
+    <w:abstractNumId w:val="5"/>
+  </w:num>
+  <w:num w:numId="10">
+    <w:abstractNumId w:val="4"/>
+  </w:num>
+  <w:num w:numId="11">
+    <w:abstractNumId w:val="13"/>
+  </w:num>
+  <w:num w:numId="12">
+    <w:abstractNumId w:val="8"/>
+  </w:num>
+  <w:num w:numId="13">
+    <w:abstractNumId w:val="28"/>
+  </w:num>
+  <w:num w:numId="14">
+    <w:abstractNumId w:val="3"/>
+  </w:num>
+  <w:num w:numId="15">
+    <w:abstractNumId w:val="27"/>
+  </w:num>
+  <w:num w:numId="16">
+    <w:abstractNumId w:val="1"/>
+  </w:num>
+  <w:num w:numId="17">
+    <w:abstractNumId w:val="21"/>
+  </w:num>
+  <w:num w:numId="18">
+    <w:abstractNumId w:val="2"/>
+  </w:num>
+  <w:num w:numId="19">
     <w:abstractNumId w:val="10"/>
   </w:num>
-  <w:num w:numId="2">
+  <w:num w:numId="20">
+    <w:abstractNumId w:val="6"/>
+  </w:num>
+  <w:num w:numId="21">
+    <w:abstractNumId w:val="25"/>
+  </w:num>
+  <w:num w:numId="22">
+    <w:abstractNumId w:val="19"/>
+  </w:num>
+  <w:num w:numId="23">
+    <w:abstractNumId w:val="14"/>
+  </w:num>
+  <w:num w:numId="24">
     <w:abstractNumId w:val="9"/>
   </w:num>
-  <w:num w:numId="3">
-    <w:abstractNumId w:val="12"/>
+  <w:num w:numId="25">
+    <w:abstractNumId w:val="17"/>
   </w:num>
-  <w:num w:numId="4">
+  <w:num w:numId="26">
+    <w:abstractNumId w:val="0"/>
+  </w:num>
+  <w:num w:numId="27">
     <w:abstractNumId w:val="15"/>
   </w:num>
-  <w:num w:numId="5">
-    <w:abstractNumId w:val="7"/>
-  </w:num>
-  <w:num w:numId="6">
-    <w:abstractNumId w:val="5"/>
-  </w:num>
-  <w:num w:numId="7">
-    <w:abstractNumId w:val="13"/>
-  </w:num>
-  <w:num w:numId="8">
-    <w:abstractNumId w:val="14"/>
-  </w:num>
-  <w:num w:numId="9">
-    <w:abstractNumId w:val="4"/>
-  </w:num>
-  <w:num w:numId="10">
-    <w:abstractNumId w:val="3"/>
-  </w:num>
-  <w:num w:numId="11">
-    <w:abstractNumId w:val="8"/>
-  </w:num>
-  <w:num w:numId="12">
-    <w:abstractNumId w:val="6"/>
-  </w:num>
-  <w:num w:numId="13">
-    <w:abstractNumId w:val="17"/>
-  </w:num>
-  <w:num w:numId="14">
-    <w:abstractNumId w:val="2"/>
-  </w:num>
-  <w:num w:numId="15">
-    <w:abstractNumId w:val="16"/>
-  </w:num>
-  <w:num w:numId="16">
-    <w:abstractNumId w:val="0"/>
-  </w:num>
-  <w:num w:numId="17">
+  <w:num w:numId="28">
     <w:abstractNumId w:val="11"/>
   </w:num>
-  <w:num w:numId="18">
-    <w:abstractNumId w:val="1"/>
+  <w:num w:numId="29">
+    <w:abstractNumId w:val="18"/>
   </w:num>
 </w:numbering>
 </file>
@@ -21859,7 +25225,6 @@
     <w:basedOn w:val="Normal"/>
     <w:link w:val="FooterChar"/>
     <w:uiPriority w:val="99"/>
-    <w:semiHidden/>
     <w:unhideWhenUsed/>
     <w:rsid w:val="00B27B38"/>
     <w:pPr>
@@ -21875,7 +25240,6 @@
     <w:basedOn w:val="DefaultParagraphFont"/>
     <w:link w:val="Footer"/>
     <w:uiPriority w:val="99"/>
-    <w:semiHidden/>
     <w:rsid w:val="00B27B38"/>
   </w:style>
   <w:style w:type="character" w:styleId="PageNumber">
@@ -21976,6 +25340,28 @@
       <w:iCs/>
       <w:color w:val="2F5496" w:themeColor="accent1" w:themeShade="BF"/>
     </w:rPr>
+  </w:style>
+  <w:style w:type="paragraph" w:styleId="Header">
+    <w:name w:val="header"/>
+    <w:basedOn w:val="Normal"/>
+    <w:link w:val="HeaderChar"/>
+    <w:uiPriority w:val="99"/>
+    <w:unhideWhenUsed/>
+    <w:rsid w:val="00367BA6"/>
+    <w:pPr>
+      <w:tabs>
+        <w:tab w:val="center" w:pos="4680"/>
+        <w:tab w:val="right" w:pos="9360"/>
+      </w:tabs>
+      <w:spacing w:after="0" w:line="240" w:lineRule="auto"/>
+    </w:pPr>
+  </w:style>
+  <w:style w:type="character" w:customStyle="1" w:styleId="HeaderChar">
+    <w:name w:val="Header Char"/>
+    <w:basedOn w:val="DefaultParagraphFont"/>
+    <w:link w:val="Header"/>
+    <w:uiPriority w:val="99"/>
+    <w:rsid w:val="00367BA6"/>
   </w:style>
 </w:styles>
 </file>

</xml_diff>

<commit_message>
Complete C# and Microsoft .NET Course update
</commit_message>
<xml_diff>
--- a/Documentation/Pragmatic - C# NET.docx
+++ b/Documentation/Pragmatic - C# NET.docx
@@ -21438,39 +21438,1889 @@
       <w:r>
         <w:t>&lt;&gt;</w:t>
       </w:r>
+      <w:r>
+        <w:t xml:space="preserve"> </w:t>
+      </w:r>
+      <w:r>
+        <w:rPr>
+          <w:lang w:val="bg-BG"/>
+        </w:rPr>
+        <w:t xml:space="preserve">връша </w:t>
+      </w:r>
+      <w:r>
+        <w:t>List&lt;&gt;</w:t>
+      </w:r>
+    </w:p>
+    <w:p/>
+    <w:p>
+      <w:pPr>
+        <w:pStyle w:val="Heading1"/>
+      </w:pPr>
+      <w:r>
+        <w:t xml:space="preserve">19.11.2018 – </w:t>
+      </w:r>
+      <w:r>
+        <w:rPr>
+          <w:lang w:val="bg-BG"/>
+        </w:rPr>
+        <w:t xml:space="preserve">ЛЕКЦИЯ №15 </w:t>
+      </w:r>
+      <w:r>
+        <w:t>STREAMS and FILES</w:t>
+      </w:r>
+    </w:p>
+    <w:p>
+      <w:pPr>
+        <w:pStyle w:val="Heading2"/>
+      </w:pPr>
+      <w:r>
+        <w:t>STREAMS</w:t>
+      </w:r>
+    </w:p>
+    <w:p/>
+    <w:p>
+      <w:pPr>
+        <w:rPr>
+          <w:b/>
+        </w:rPr>
+      </w:pPr>
+      <w:r>
+        <w:rPr>
+          <w:b/>
+        </w:rPr>
+        <w:t>Streams</w:t>
+      </w:r>
+    </w:p>
+    <w:p>
+      <w:pPr>
+        <w:pStyle w:val="ListParagraph"/>
+        <w:numPr>
+          <w:ilvl w:val="0"/>
+          <w:numId w:val="30"/>
+        </w:numPr>
+      </w:pPr>
+      <w:r>
+        <w:t>Buffered Stream</w:t>
+      </w:r>
+    </w:p>
+    <w:p>
+      <w:pPr>
+        <w:pStyle w:val="ListParagraph"/>
+        <w:numPr>
+          <w:ilvl w:val="0"/>
+          <w:numId w:val="30"/>
+        </w:numPr>
+      </w:pPr>
+      <w:r>
+        <w:t>File Stream</w:t>
+      </w:r>
+    </w:p>
+    <w:p>
+      <w:pPr>
+        <w:pStyle w:val="ListParagraph"/>
+        <w:numPr>
+          <w:ilvl w:val="0"/>
+          <w:numId w:val="30"/>
+        </w:numPr>
+      </w:pPr>
+      <w:r>
+        <w:t xml:space="preserve">Memory Stream </w:t>
+      </w:r>
+    </w:p>
+    <w:p>
+      <w:pPr>
+        <w:pStyle w:val="ListParagraph"/>
+        <w:numPr>
+          <w:ilvl w:val="0"/>
+          <w:numId w:val="30"/>
+        </w:numPr>
+      </w:pPr>
+      <w:proofErr w:type="spellStart"/>
+      <w:r>
+        <w:t>GZip</w:t>
+      </w:r>
+      <w:proofErr w:type="spellEnd"/>
+      <w:r>
+        <w:t xml:space="preserve"> Stream </w:t>
+      </w:r>
+    </w:p>
+    <w:p>
+      <w:pPr>
+        <w:pStyle w:val="ListParagraph"/>
+        <w:numPr>
+          <w:ilvl w:val="0"/>
+          <w:numId w:val="30"/>
+        </w:numPr>
+      </w:pPr>
+      <w:r>
+        <w:t>Network Stream</w:t>
+      </w:r>
+    </w:p>
+    <w:p>
+      <w:pPr>
+        <w:pStyle w:val="ListParagraph"/>
+        <w:numPr>
+          <w:ilvl w:val="0"/>
+          <w:numId w:val="30"/>
+        </w:numPr>
+      </w:pPr>
+      <w:r>
+        <w:t>Error Stream</w:t>
+      </w:r>
+    </w:p>
+    <w:p>
+      <w:pPr>
+        <w:pStyle w:val="ListParagraph"/>
+        <w:numPr>
+          <w:ilvl w:val="0"/>
+          <w:numId w:val="30"/>
+        </w:numPr>
+      </w:pPr>
+      <w:r>
+        <w:t>Console Stream</w:t>
+      </w:r>
+    </w:p>
+    <w:p>
+      <w:pPr>
+        <w:rPr>
+          <w:lang w:val="bg-BG"/>
+        </w:rPr>
+      </w:pPr>
+      <w:r>
+        <w:rPr>
+          <w:lang w:val="bg-BG"/>
+        </w:rPr>
+        <w:lastRenderedPageBreak/>
+        <w:t>Едно и също е дали се стриймва Видео, Файлове или Стрингове</w:t>
+      </w:r>
+    </w:p>
+    <w:p>
+      <w:r>
+        <w:t>System IO namespace</w:t>
+      </w:r>
+    </w:p>
+    <w:p>
+      <w:r>
+        <w:t xml:space="preserve">The abstract Stream </w:t>
+      </w:r>
+      <w:proofErr w:type="gramStart"/>
+      <w:r>
+        <w:t>class</w:t>
+      </w:r>
+      <w:proofErr w:type="gramEnd"/>
+    </w:p>
+    <w:p/>
+    <w:p>
+      <w:r>
+        <w:rPr>
+          <w:b/>
+          <w:lang w:val="bg-BG"/>
+        </w:rPr>
+        <w:t>Буфериране</w:t>
+      </w:r>
+      <w:r>
+        <w:rPr>
+          <w:lang w:val="bg-BG"/>
+        </w:rPr>
+        <w:t xml:space="preserve"> – събиране на много данни и записване наведнъж</w:t>
+      </w:r>
+    </w:p>
+    <w:p/>
+    <w:p>
+      <w:r>
+        <w:t>Console Streaming</w:t>
+      </w:r>
+    </w:p>
+    <w:p/>
+    <w:p>
+      <w:pPr>
+        <w:pStyle w:val="Heading2"/>
+      </w:pPr>
+      <w:r>
+        <w:t>Streaming Files</w:t>
+      </w:r>
+    </w:p>
+    <w:p>
+      <w:r>
+        <w:t xml:space="preserve">The </w:t>
+      </w:r>
+      <w:proofErr w:type="spellStart"/>
+      <w:r>
+        <w:t>FileStream</w:t>
+      </w:r>
+      <w:proofErr w:type="spellEnd"/>
+    </w:p>
+    <w:p>
+      <w:r>
+        <w:t>File Class</w:t>
+      </w:r>
+    </w:p>
+    <w:p>
+      <w:proofErr w:type="spellStart"/>
+      <w:r>
+        <w:t>FileMOde</w:t>
+      </w:r>
+      <w:proofErr w:type="spellEnd"/>
+      <w:r>
+        <w:t xml:space="preserve"> </w:t>
+      </w:r>
+      <w:proofErr w:type="spellStart"/>
+      <w:r>
+        <w:t>enumneration</w:t>
+      </w:r>
+      <w:proofErr w:type="spellEnd"/>
+    </w:p>
+    <w:p>
+      <w:pPr>
+        <w:pStyle w:val="ListParagraph"/>
+        <w:numPr>
+          <w:ilvl w:val="0"/>
+          <w:numId w:val="31"/>
+        </w:numPr>
+      </w:pPr>
+      <w:r>
+        <w:t>Create</w:t>
+      </w:r>
+    </w:p>
+    <w:p>
+      <w:pPr>
+        <w:pStyle w:val="ListParagraph"/>
+        <w:numPr>
+          <w:ilvl w:val="0"/>
+          <w:numId w:val="31"/>
+        </w:numPr>
+      </w:pPr>
+      <w:proofErr w:type="spellStart"/>
+      <w:r>
+        <w:t>CreateNew</w:t>
+      </w:r>
+      <w:proofErr w:type="spellEnd"/>
+    </w:p>
+    <w:p>
+      <w:pPr>
+        <w:pStyle w:val="ListParagraph"/>
+        <w:numPr>
+          <w:ilvl w:val="0"/>
+          <w:numId w:val="31"/>
+        </w:numPr>
+      </w:pPr>
+      <w:r>
+        <w:t>Open</w:t>
+      </w:r>
+    </w:p>
+    <w:p>
+      <w:pPr>
+        <w:pStyle w:val="ListParagraph"/>
+        <w:numPr>
+          <w:ilvl w:val="0"/>
+          <w:numId w:val="31"/>
+        </w:numPr>
+      </w:pPr>
+      <w:proofErr w:type="spellStart"/>
+      <w:r>
+        <w:t>OpenOrCreate</w:t>
+      </w:r>
+      <w:proofErr w:type="spellEnd"/>
+    </w:p>
+    <w:p>
+      <w:pPr>
+        <w:pStyle w:val="ListParagraph"/>
+        <w:numPr>
+          <w:ilvl w:val="0"/>
+          <w:numId w:val="31"/>
+        </w:numPr>
+      </w:pPr>
+      <w:r>
+        <w:t xml:space="preserve">Append </w:t>
+      </w:r>
+    </w:p>
+    <w:p>
+      <w:pPr>
+        <w:pStyle w:val="ListParagraph"/>
+        <w:numPr>
+          <w:ilvl w:val="0"/>
+          <w:numId w:val="31"/>
+        </w:numPr>
+      </w:pPr>
+      <w:proofErr w:type="spellStart"/>
+      <w:r>
+        <w:t>Trancate</w:t>
+      </w:r>
+      <w:proofErr w:type="spellEnd"/>
+    </w:p>
+    <w:p>
+      <w:pPr>
+        <w:rPr>
+          <w:lang w:val="bg-BG"/>
+        </w:rPr>
+      </w:pPr>
+    </w:p>
+    <w:p>
+      <w:proofErr w:type="spellStart"/>
+      <w:r>
+        <w:t>FileAccess</w:t>
+      </w:r>
+      <w:proofErr w:type="spellEnd"/>
+      <w:r>
+        <w:t xml:space="preserve"> enumeration</w:t>
+      </w:r>
+    </w:p>
+    <w:p>
+      <w:pPr>
+        <w:pStyle w:val="ListParagraph"/>
+        <w:numPr>
+          <w:ilvl w:val="0"/>
+          <w:numId w:val="32"/>
+        </w:numPr>
+      </w:pPr>
+      <w:r>
+        <w:t>Read</w:t>
+      </w:r>
+    </w:p>
+    <w:p>
+      <w:pPr>
+        <w:pStyle w:val="ListParagraph"/>
+        <w:numPr>
+          <w:ilvl w:val="0"/>
+          <w:numId w:val="32"/>
+        </w:numPr>
+      </w:pPr>
+      <w:proofErr w:type="spellStart"/>
+      <w:r>
+        <w:t>ReadWrite</w:t>
+      </w:r>
+      <w:proofErr w:type="spellEnd"/>
+    </w:p>
+    <w:p>
+      <w:pPr>
+        <w:pStyle w:val="ListParagraph"/>
+        <w:numPr>
+          <w:ilvl w:val="0"/>
+          <w:numId w:val="32"/>
+        </w:numPr>
+      </w:pPr>
+      <w:r>
+        <w:t>Write</w:t>
+      </w:r>
+    </w:p>
+    <w:p/>
+    <w:p>
+      <w:pPr>
+        <w:pStyle w:val="Heading2"/>
+      </w:pPr>
+      <w:r>
+        <w:t>Paths</w:t>
+      </w:r>
+    </w:p>
+    <w:p>
+      <w:r>
+        <w:t>Absolute path vs Relative path</w:t>
+      </w:r>
+    </w:p>
+    <w:p>
+      <w:pPr>
+        <w:pStyle w:val="ListParagraph"/>
+        <w:numPr>
+          <w:ilvl w:val="0"/>
+          <w:numId w:val="33"/>
+        </w:numPr>
+      </w:pPr>
+      <w:r>
+        <w:t>Absolute path -&gt; C:\Windows\System32</w:t>
+      </w:r>
+    </w:p>
+    <w:p>
+      <w:pPr>
+        <w:pStyle w:val="ListParagraph"/>
+        <w:numPr>
+          <w:ilvl w:val="0"/>
+          <w:numId w:val="33"/>
+        </w:numPr>
+      </w:pPr>
+      <w:r>
+        <w:t>Relative path -</w:t>
+      </w:r>
+      <w:proofErr w:type="gramStart"/>
+      <w:r>
+        <w:t>&gt; .</w:t>
+      </w:r>
+      <w:proofErr w:type="gramEnd"/>
+      <w:r>
+        <w:t>\System32</w:t>
+      </w:r>
+    </w:p>
+    <w:p>
+      <w:pPr>
+        <w:pStyle w:val="ListParagraph"/>
+        <w:numPr>
+          <w:ilvl w:val="0"/>
+          <w:numId w:val="33"/>
+        </w:numPr>
+      </w:pPr>
+      <w:r>
+        <w:t>Relative path -</w:t>
+      </w:r>
+      <w:proofErr w:type="gramStart"/>
+      <w:r>
+        <w:t>&gt; .</w:t>
+      </w:r>
+      <w:proofErr w:type="gramEnd"/>
+      <w:r>
+        <w:t>\..\System32</w:t>
+      </w:r>
+    </w:p>
+    <w:p>
+      <w:r>
+        <w:t>Joro.txt Project \bin\Debug\</w:t>
+      </w:r>
+    </w:p>
+    <w:p>
+      <w:proofErr w:type="spellStart"/>
+      <w:r>
+        <w:t>Environment.CurrentDirectory</w:t>
+      </w:r>
+      <w:proofErr w:type="spellEnd"/>
+    </w:p>
+    <w:p>
+      <w:proofErr w:type="gramStart"/>
+      <w:r>
+        <w:t>The .</w:t>
+      </w:r>
+      <w:proofErr w:type="gramEnd"/>
+      <w:r>
+        <w:t xml:space="preserve"> and</w:t>
+      </w:r>
+      <w:proofErr w:type="gramStart"/>
+      <w:r>
+        <w:t xml:space="preserve"> ..</w:t>
+      </w:r>
+      <w:proofErr w:type="gramEnd"/>
+      <w:r>
+        <w:t xml:space="preserve"> directives</w:t>
+      </w:r>
+    </w:p>
+    <w:p>
+      <w:r>
+        <w:lastRenderedPageBreak/>
+        <w:t>Path class (example)</w:t>
+      </w:r>
+    </w:p>
+    <w:p/>
+    <w:p>
+      <w:pPr>
+        <w:pStyle w:val="Heading2"/>
+      </w:pPr>
+      <w:r>
+        <w:t>Text Readers</w:t>
+      </w:r>
+    </w:p>
+    <w:p>
+      <w:pPr>
+        <w:rPr>
+          <w:lang w:val="bg-BG"/>
+        </w:rPr>
+      </w:pPr>
+      <w:r>
+        <w:rPr>
+          <w:lang w:val="bg-BG"/>
+        </w:rPr>
+        <w:t>Стриймовете имат начало и край</w:t>
+      </w:r>
+    </w:p>
+    <w:p>
+      <w:r>
+        <w:t xml:space="preserve">The </w:t>
+      </w:r>
+      <w:proofErr w:type="spellStart"/>
+      <w:r>
+        <w:t>TextReader</w:t>
+      </w:r>
+      <w:proofErr w:type="spellEnd"/>
+      <w:r>
+        <w:t xml:space="preserve"> abstract class</w:t>
+      </w:r>
+    </w:p>
+    <w:p>
+      <w:r>
+        <w:t xml:space="preserve">The </w:t>
+      </w:r>
+      <w:proofErr w:type="spellStart"/>
+      <w:r>
+        <w:t>StreamReader</w:t>
+      </w:r>
+      <w:proofErr w:type="spellEnd"/>
+      <w:r>
+        <w:t xml:space="preserve"> class</w:t>
+      </w:r>
+    </w:p>
+    <w:p>
+      <w:pPr>
+        <w:pStyle w:val="ListParagraph"/>
+        <w:numPr>
+          <w:ilvl w:val="0"/>
+          <w:numId w:val="34"/>
+        </w:numPr>
+      </w:pPr>
+      <w:r>
+        <w:t xml:space="preserve">The </w:t>
+      </w:r>
+      <w:proofErr w:type="spellStart"/>
+      <w:r>
+        <w:t>readToEnd</w:t>
+      </w:r>
+      <w:proofErr w:type="spellEnd"/>
+      <w:r>
+        <w:t xml:space="preserve"> and </w:t>
+      </w:r>
+      <w:proofErr w:type="spellStart"/>
+      <w:r>
+        <w:t>ReadLine</w:t>
+      </w:r>
+      <w:proofErr w:type="spellEnd"/>
+      <w:r>
+        <w:t xml:space="preserve"> methods</w:t>
+      </w:r>
+    </w:p>
+    <w:p>
+      <w:pPr>
+        <w:pStyle w:val="ListParagraph"/>
+        <w:numPr>
+          <w:ilvl w:val="0"/>
+          <w:numId w:val="34"/>
+        </w:numPr>
+      </w:pPr>
+      <w:r>
+        <w:t xml:space="preserve">The </w:t>
+      </w:r>
+      <w:proofErr w:type="spellStart"/>
+      <w:r>
+        <w:t>EndOfStream</w:t>
+      </w:r>
+      <w:proofErr w:type="spellEnd"/>
+      <w:r>
+        <w:t xml:space="preserve"> property</w:t>
+      </w:r>
+    </w:p>
+    <w:p>
+      <w:r>
+        <w:t>Closing Streams and Readers</w:t>
+      </w:r>
+    </w:p>
+    <w:p>
+      <w:pPr>
+        <w:pStyle w:val="ListParagraph"/>
+        <w:numPr>
+          <w:ilvl w:val="0"/>
+          <w:numId w:val="35"/>
+        </w:numPr>
+      </w:pPr>
+      <w:r>
+        <w:t>Unmanaged resources</w:t>
+      </w:r>
+    </w:p>
+    <w:p>
+      <w:pPr>
+        <w:pStyle w:val="ListParagraph"/>
+        <w:numPr>
+          <w:ilvl w:val="0"/>
+          <w:numId w:val="35"/>
+        </w:numPr>
+      </w:pPr>
+      <w:r>
+        <w:t>Using keyword</w:t>
+      </w:r>
+    </w:p>
+    <w:p/>
+    <w:p>
+      <w:pPr>
+        <w:pStyle w:val="Heading2"/>
+      </w:pPr>
+      <w:r>
+        <w:t>Text</w:t>
+      </w:r>
+      <w:r>
+        <w:t xml:space="preserve"> </w:t>
+      </w:r>
+      <w:r>
+        <w:t>W</w:t>
+      </w:r>
+      <w:r>
+        <w:t>r</w:t>
+      </w:r>
+      <w:r>
+        <w:t>iters</w:t>
+      </w:r>
+    </w:p>
+    <w:p/>
+    <w:p>
+      <w:pPr>
+        <w:pStyle w:val="Heading2"/>
+      </w:pPr>
+      <w:r>
+        <w:t>Exception Handling</w:t>
+      </w:r>
+    </w:p>
+    <w:p>
+      <w:proofErr w:type="spellStart"/>
+      <w:r>
+        <w:t>IOException</w:t>
+      </w:r>
+      <w:proofErr w:type="spellEnd"/>
+      <w:r>
+        <w:t xml:space="preserve"> exception</w:t>
+      </w:r>
+    </w:p>
+    <w:p>
+      <w:proofErr w:type="spellStart"/>
+      <w:r>
+        <w:t>FileNotFoundException</w:t>
+      </w:r>
+      <w:proofErr w:type="spellEnd"/>
+    </w:p>
+    <w:p>
+      <w:proofErr w:type="spellStart"/>
+      <w:r>
+        <w:t>DirectoryNotFoundException</w:t>
+      </w:r>
+      <w:proofErr w:type="spellEnd"/>
+    </w:p>
+    <w:p>
+      <w:proofErr w:type="spellStart"/>
+      <w:r>
+        <w:t>FileAccessPermissionException</w:t>
+      </w:r>
+      <w:proofErr w:type="spellEnd"/>
+      <w:r>
+        <w:t xml:space="preserve"> </w:t>
+      </w:r>
+    </w:p>
+    <w:p/>
+    <w:p>
+      <w:pPr>
+        <w:pStyle w:val="Heading2"/>
+      </w:pPr>
+      <w:r>
+        <w:t>Serialization</w:t>
+      </w:r>
+    </w:p>
+    <w:p>
+      <w:r>
+        <w:t xml:space="preserve">General approach in </w:t>
+      </w:r>
+      <w:proofErr w:type="spellStart"/>
+      <w:r>
+        <w:t>serilization</w:t>
+      </w:r>
+      <w:proofErr w:type="spellEnd"/>
+    </w:p>
+    <w:p>
+      <w:r>
+        <w:t>Choosing the format</w:t>
+      </w:r>
+    </w:p>
+    <w:p>
+      <w:r>
+        <w:t>Persisting data</w:t>
+      </w:r>
+    </w:p>
+    <w:p>
+      <w:pPr>
+        <w:rPr>
+          <w:lang w:val="bg-BG"/>
+        </w:rPr>
+      </w:pPr>
+    </w:p>
+    <w:p>
+      <w:pPr>
+        <w:rPr>
+          <w:lang w:val="bg-BG"/>
+        </w:rPr>
+      </w:pPr>
+      <w:r>
+        <w:rPr>
+          <w:lang w:val="bg-BG"/>
+        </w:rPr>
+        <w:t xml:space="preserve">Серилизацията е метод при който записваме статуса на даден обект </w:t>
+      </w:r>
+    </w:p>
+    <w:p>
+      <w:pPr>
+        <w:rPr>
+          <w:lang w:val="bg-BG"/>
+        </w:rPr>
+      </w:pPr>
+      <w:r>
+        <w:rPr>
+          <w:lang w:val="bg-BG"/>
+        </w:rPr>
+        <w:t xml:space="preserve">Пример </w:t>
+      </w:r>
+      <w:r>
+        <w:t xml:space="preserve">– JSON </w:t>
+      </w:r>
+      <w:r>
+        <w:rPr>
+          <w:lang w:val="bg-BG"/>
+        </w:rPr>
+        <w:t>файл или байнъри файл.</w:t>
+      </w:r>
+    </w:p>
+    <w:p>
+      <w:r>
+        <w:t>JSON – REST and MICRO services</w:t>
+      </w:r>
+    </w:p>
+    <w:p>
+      <w:r>
+        <w:t>The XML Serializer</w:t>
+      </w:r>
+    </w:p>
+    <w:p>
+      <w:r>
+        <w:t>The Binary Serializer</w:t>
+      </w:r>
+    </w:p>
+    <w:p>
+      <w:pPr>
+        <w:pStyle w:val="Heading2"/>
+      </w:pPr>
+      <w:r>
+        <w:lastRenderedPageBreak/>
+        <w:t>Deserialization</w:t>
+      </w:r>
+    </w:p>
+    <w:p>
+      <w:pPr>
+        <w:rPr>
+          <w:lang w:val="bg-BG"/>
+        </w:rPr>
+      </w:pPr>
+      <w:r>
+        <w:t xml:space="preserve"> </w:t>
+      </w:r>
+      <w:r>
+        <w:rPr>
+          <w:lang w:val="bg-BG"/>
+        </w:rPr>
+        <w:t xml:space="preserve">Обратното на серилизация, от файл да се прочете и да се върне информацията в системата. </w:t>
+      </w:r>
+    </w:p>
+    <w:p>
+      <w:pPr>
+        <w:rPr>
+          <w:lang w:val="bg-BG"/>
+        </w:rPr>
+      </w:pPr>
+    </w:p>
+    <w:p>
+      <w:pPr>
+        <w:rPr>
+          <w:lang w:val="bg-BG"/>
+        </w:rPr>
+      </w:pPr>
+      <w:r>
+        <w:rPr>
+          <w:lang w:val="bg-BG"/>
+        </w:rPr>
+        <w:t xml:space="preserve">Файловете са като масиви. </w:t>
+      </w:r>
+    </w:p>
+    <w:p>
+      <w:pPr>
+        <w:rPr>
+          <w:lang w:val="bg-BG"/>
+        </w:rPr>
+      </w:pPr>
+      <w:r>
+        <w:rPr>
+          <w:lang w:val="bg-BG"/>
+        </w:rPr>
+        <w:t>Като се отвори един файл за четене</w:t>
+      </w:r>
+      <w:r>
+        <w:rPr>
+          <w:lang w:val="bg-BG"/>
+        </w:rPr>
+        <w:t>,</w:t>
+      </w:r>
+      <w:r>
+        <w:rPr>
+          <w:lang w:val="bg-BG"/>
+        </w:rPr>
+        <w:t xml:space="preserve"> с</w:t>
+      </w:r>
+      <w:r>
+        <w:rPr>
+          <w:lang w:val="bg-BG"/>
+        </w:rPr>
+        <w:t xml:space="preserve">е позиционираме в началото. </w:t>
+      </w:r>
+    </w:p>
+    <w:p>
+      <w:pPr>
+        <w:rPr>
+          <w:lang w:val="bg-BG"/>
+        </w:rPr>
+      </w:pPr>
+      <w:r>
+        <w:rPr>
+          <w:lang w:val="bg-BG"/>
+        </w:rPr>
+        <w:t>Като се отвори един файл за писане, се позиционираме в края.</w:t>
+      </w:r>
+    </w:p>
+    <w:p>
+      <w:r>
+        <w:t xml:space="preserve">Stream </w:t>
+      </w:r>
+      <w:proofErr w:type="spellStart"/>
+      <w:r>
+        <w:t>stream</w:t>
+      </w:r>
+      <w:proofErr w:type="spellEnd"/>
+      <w:r>
+        <w:t xml:space="preserve"> = new </w:t>
+      </w:r>
+      <w:proofErr w:type="spellStart"/>
+      <w:proofErr w:type="gramStart"/>
+      <w:r>
+        <w:t>FileStream</w:t>
+      </w:r>
+      <w:proofErr w:type="spellEnd"/>
+      <w:r>
+        <w:t>(</w:t>
+      </w:r>
+      <w:proofErr w:type="gramEnd"/>
+      <w:r>
+        <w:t xml:space="preserve">“tets.txt”, </w:t>
+      </w:r>
+      <w:proofErr w:type="spellStart"/>
+      <w:r>
+        <w:t>FileMode.OpenOrCreate</w:t>
+      </w:r>
+      <w:proofErr w:type="spellEnd"/>
+      <w:r>
+        <w:t xml:space="preserve">, </w:t>
+      </w:r>
+      <w:proofErr w:type="spellStart"/>
+      <w:r>
+        <w:t>FileAccess.ReadWrite</w:t>
+      </w:r>
+      <w:proofErr w:type="spellEnd"/>
+      <w:r>
+        <w:t>);</w:t>
+      </w:r>
+    </w:p>
+    <w:p/>
+    <w:p>
+      <w:r>
+        <w:rPr>
+          <w:lang w:val="bg-BG"/>
+        </w:rPr>
+        <w:t xml:space="preserve">Има много варианти, </w:t>
+      </w:r>
+      <w:r>
+        <w:rPr>
+          <w:lang w:val="bg-BG"/>
+        </w:rPr>
+        <w:t xml:space="preserve">но основното е, че се минава през </w:t>
+      </w:r>
+      <w:r>
+        <w:t>writers and readers.</w:t>
+      </w:r>
+    </w:p>
+    <w:p/>
+    <w:p/>
+    <w:p>
+      <w:pPr>
+        <w:pStyle w:val="Heading1"/>
+      </w:pPr>
+      <w:r>
+        <w:t xml:space="preserve">21.11.2018 – </w:t>
+      </w:r>
+      <w:r>
+        <w:rPr>
+          <w:lang w:val="bg-BG"/>
+        </w:rPr>
+        <w:t xml:space="preserve">ЛЕКЦИЯ №16 </w:t>
+      </w:r>
+      <w:r>
+        <w:t>SERILIZATION</w:t>
+      </w:r>
+    </w:p>
+    <w:p/>
+    <w:p>
+      <w:pPr>
+        <w:pStyle w:val="Heading2"/>
+      </w:pPr>
+      <w:r>
+        <w:t>Last Time</w:t>
+      </w:r>
+    </w:p>
+    <w:p>
+      <w:r>
+        <w:t>Working with files</w:t>
+      </w:r>
+    </w:p>
+    <w:p>
+      <w:r>
+        <w:t>File Stream</w:t>
+      </w:r>
+    </w:p>
+    <w:p>
+      <w:r>
+        <w:t>Stream Writer</w:t>
+      </w:r>
+    </w:p>
+    <w:p>
+      <w:r>
+        <w:t>Stream Reader</w:t>
+      </w:r>
+    </w:p>
+    <w:p>
+      <w:r>
+        <w:t xml:space="preserve">Path </w:t>
+      </w:r>
+    </w:p>
+    <w:p>
+      <w:r>
+        <w:t>File and Directories</w:t>
+      </w:r>
+    </w:p>
+    <w:p/>
+    <w:p>
+      <w:pPr>
+        <w:pStyle w:val="Heading2"/>
+      </w:pPr>
+      <w:r>
+        <w:t>File Systems</w:t>
+      </w:r>
+    </w:p>
+    <w:p>
+      <w:r>
+        <w:t>Iterating over directories files</w:t>
+      </w:r>
+    </w:p>
+    <w:p>
+      <w:r>
+        <w:t>File static class</w:t>
+      </w:r>
+    </w:p>
+    <w:p>
+      <w:r>
+        <w:t>Directory static class</w:t>
+      </w:r>
+    </w:p>
+    <w:p/>
+    <w:p>
+      <w:pPr>
+        <w:pStyle w:val="Heading2"/>
+      </w:pPr>
+      <w:r>
+        <w:t>Syntactic</w:t>
+      </w:r>
+      <w:r>
+        <w:t xml:space="preserve"> Sugar</w:t>
+      </w:r>
+    </w:p>
+    <w:p>
+      <w:r>
+        <w:t>Var</w:t>
+      </w:r>
+    </w:p>
+    <w:p>
+      <w:r>
+        <w:t>Using</w:t>
+      </w:r>
+    </w:p>
+    <w:p>
+      <w:pPr>
+        <w:rPr>
+          <w:lang w:val="bg-BG"/>
+        </w:rPr>
+      </w:pPr>
+      <w:r>
+        <w:rPr>
+          <w:lang w:val="bg-BG"/>
+        </w:rPr>
+        <w:t xml:space="preserve">В </w:t>
+      </w:r>
+      <w:r>
+        <w:t xml:space="preserve">C# </w:t>
+      </w:r>
+      <w:r>
+        <w:rPr>
+          <w:lang w:val="bg-BG"/>
+        </w:rPr>
+        <w:t>типа на променливата трябва да се знае непосредствено преди да се използва.</w:t>
+      </w:r>
+    </w:p>
+    <w:p>
+      <w:r>
+        <w:rPr>
+          <w:lang w:val="bg-BG"/>
+        </w:rPr>
+        <w:lastRenderedPageBreak/>
+        <w:t xml:space="preserve">Пътища се събират с </w:t>
+      </w:r>
+      <w:r>
+        <w:t>Combine</w:t>
+      </w:r>
+    </w:p>
+    <w:p>
+      <w:proofErr w:type="spellStart"/>
+      <w:r>
+        <w:t>Path.Combine</w:t>
+      </w:r>
+      <w:proofErr w:type="spellEnd"/>
+      <w:r>
+        <w:t xml:space="preserve">(“C:”, </w:t>
+      </w:r>
+      <w:proofErr w:type="gramStart"/>
+      <w:r>
+        <w:t>@“</w:t>
+      </w:r>
+      <w:proofErr w:type="gramEnd"/>
+      <w:r>
+        <w:t>windows\”</w:t>
+      </w:r>
+      <w:r>
+        <w:t xml:space="preserve">, </w:t>
+      </w:r>
+      <w:hyperlink r:id="rId45" w:history="1">
+        <w:r>
+          <w:rPr>
+            <w:rStyle w:val="Hyperlink"/>
+          </w:rPr>
+          <w:t>\\system32</w:t>
+        </w:r>
+      </w:hyperlink>
+      <w:r>
+        <w:t>)</w:t>
+      </w:r>
+    </w:p>
+    <w:p/>
+    <w:p>
+      <w:pPr>
+        <w:pStyle w:val="Heading2"/>
+      </w:pPr>
+      <w:r>
+        <w:t>Serialization</w:t>
+      </w:r>
+    </w:p>
+    <w:p>
+      <w:r>
+        <w:t>Serialization – converting objects into a stream</w:t>
+      </w:r>
+    </w:p>
+    <w:p>
+      <w:hyperlink r:id="rId46" w:history="1">
+        <w:r>
+          <w:rPr>
+            <w:rStyle w:val="Hyperlink"/>
+          </w:rPr>
+          <w:t>https://docs.microsoft.com/en-us/dotnet/csharp/programming-guide/concepts/serialization/</w:t>
+        </w:r>
+      </w:hyperlink>
+    </w:p>
+    <w:p/>
+    <w:p>
+      <w:r>
+        <w:rPr>
+          <w:noProof/>
+        </w:rPr>
+        <w:drawing>
+          <wp:inline distT="0" distB="0" distL="0" distR="0" wp14:anchorId="33228F95" wp14:editId="5CD45384">
+            <wp:extent cx="2443480" cy="1689735"/>
+            <wp:effectExtent l="0" t="0" r="0" b="5715"/>
+            <wp:docPr id="2" name="Picture 2" descr="Serialization Graphic"/>
+            <wp:cNvGraphicFramePr>
+              <a:graphicFrameLocks xmlns:a="http://schemas.openxmlformats.org/drawingml/2006/main" noChangeAspect="1"/>
+            </wp:cNvGraphicFramePr>
+            <a:graphic xmlns:a="http://schemas.openxmlformats.org/drawingml/2006/main">
+              <a:graphicData uri="http://schemas.openxmlformats.org/drawingml/2006/picture">
+                <pic:pic xmlns:pic="http://schemas.openxmlformats.org/drawingml/2006/picture">
+                  <pic:nvPicPr>
+                    <pic:cNvPr id="0" name="Picture 1" descr="Serialization Graphic"/>
+                    <pic:cNvPicPr>
+                      <a:picLocks noChangeAspect="1" noChangeArrowheads="1"/>
+                    </pic:cNvPicPr>
+                  </pic:nvPicPr>
+                  <pic:blipFill>
+                    <a:blip r:embed="rId47">
+                      <a:extLst>
+                        <a:ext uri="{28A0092B-C50C-407E-A947-70E740481C1C}">
+                          <a14:useLocalDpi xmlns:a14="http://schemas.microsoft.com/office/drawing/2010/main" val="0"/>
+                        </a:ext>
+                      </a:extLst>
+                    </a:blip>
+                    <a:srcRect/>
+                    <a:stretch>
+                      <a:fillRect/>
+                    </a:stretch>
+                  </pic:blipFill>
+                  <pic:spPr bwMode="auto">
+                    <a:xfrm>
+                      <a:off x="0" y="0"/>
+                      <a:ext cx="2443480" cy="1689735"/>
+                    </a:xfrm>
+                    <a:prstGeom prst="rect">
+                      <a:avLst/>
+                    </a:prstGeom>
+                    <a:noFill/>
+                    <a:ln>
+                      <a:noFill/>
+                    </a:ln>
+                  </pic:spPr>
+                </pic:pic>
+              </a:graphicData>
+            </a:graphic>
+          </wp:inline>
+        </w:drawing>
+      </w:r>
+    </w:p>
+    <w:p/>
+    <w:p>
+      <w:r>
+        <w:t>Text Formats</w:t>
+      </w:r>
+    </w:p>
+    <w:p>
+      <w:pPr>
+        <w:pStyle w:val="Heading2"/>
+      </w:pPr>
+      <w:r>
+        <w:t>XML (</w:t>
+      </w:r>
+      <w:proofErr w:type="spellStart"/>
+      <w:r>
+        <w:t>eXtensible</w:t>
+      </w:r>
+      <w:proofErr w:type="spellEnd"/>
+      <w:r>
+        <w:t xml:space="preserve"> Markup Language)</w:t>
+      </w:r>
+    </w:p>
+    <w:p>
+      <w:hyperlink r:id="rId48" w:history="1">
+        <w:r>
+          <w:rPr>
+            <w:rStyle w:val="Hyperlink"/>
+          </w:rPr>
+          <w:t>https://www.w3.org/XML/</w:t>
+        </w:r>
+      </w:hyperlink>
+    </w:p>
+    <w:p/>
+    <w:p>
+      <w:pPr>
+        <w:pStyle w:val="Heading2"/>
+      </w:pPr>
+      <w:r>
+        <w:t>JSON (JavaScript Object Notation)</w:t>
+      </w:r>
+    </w:p>
+    <w:p>
+      <w:hyperlink r:id="rId49" w:history="1">
+        <w:r>
+          <w:rPr>
+            <w:rStyle w:val="Hyperlink"/>
+          </w:rPr>
+          <w:t>https://www.w3schools.com/js/js_json_intro.asp</w:t>
+        </w:r>
+      </w:hyperlink>
+    </w:p>
+    <w:p/>
+    <w:p>
+      <w:pPr>
+        <w:pStyle w:val="Heading2"/>
+      </w:pPr>
+      <w:r>
+        <w:t xml:space="preserve">Payload – </w:t>
+      </w:r>
+      <w:r>
+        <w:t xml:space="preserve">is the part of </w:t>
+      </w:r>
+      <w:hyperlink r:id="rId50" w:tooltip="Data transmission" w:history="1">
+        <w:r>
+          <w:rPr>
+            <w:rStyle w:val="Hyperlink"/>
+          </w:rPr>
+          <w:t>transmitted data</w:t>
+        </w:r>
+      </w:hyperlink>
+      <w:r>
+        <w:t xml:space="preserve"> that is the actual intended message.</w:t>
+      </w:r>
+    </w:p>
+    <w:p>
+      <w:hyperlink r:id="rId51" w:history="1">
+        <w:r>
+          <w:rPr>
+            <w:rStyle w:val="Hyperlink"/>
+          </w:rPr>
+          <w:t>https://www.w3schools.com/js/js_json_xml.asp</w:t>
+        </w:r>
+      </w:hyperlink>
+    </w:p>
+    <w:p/>
+    <w:p>
+      <w:pPr>
+        <w:pStyle w:val="Heading2"/>
+      </w:pPr>
+      <w:r>
+        <w:rPr>
+          <w:rStyle w:val="Heading2Char"/>
+        </w:rPr>
+        <w:t>SOAP</w:t>
+      </w:r>
+      <w:r>
+        <w:rPr>
+          <w:rStyle w:val="Heading2Char"/>
+        </w:rPr>
+        <w:t xml:space="preserve"> services</w:t>
+      </w:r>
+      <w:r>
+        <w:t xml:space="preserve"> – XML (Old standard)</w:t>
+      </w:r>
+    </w:p>
+    <w:p/>
+    <w:p>
+      <w:pPr>
+        <w:pStyle w:val="Heading2"/>
+      </w:pPr>
+      <w:r>
+        <w:rPr>
+          <w:rStyle w:val="Heading2Char"/>
+        </w:rPr>
+        <w:t>REST Services</w:t>
+      </w:r>
+      <w:r>
+        <w:t xml:space="preserve"> – JSON (Current standard)</w:t>
+      </w:r>
+    </w:p>
+    <w:p/>
+    <w:p>
+      <w:pPr>
+        <w:pStyle w:val="Heading2"/>
+      </w:pPr>
+      <w:r>
+        <w:t>Attributes in C# (Reflection)</w:t>
+      </w:r>
+    </w:p>
+    <w:p>
+      <w:r>
+        <w:t>Attributes a powerful mechanism of associating metadata to code</w:t>
+      </w:r>
+    </w:p>
+    <w:p>
+      <w:pPr>
+        <w:rPr>
+          <w:lang w:val="bg-BG"/>
+        </w:rPr>
+      </w:pPr>
+      <w:r>
+        <w:rPr>
+          <w:lang w:val="bg-BG"/>
+        </w:rPr>
+        <w:lastRenderedPageBreak/>
+        <w:t>Атрибутите са класове, малко по особенни класове</w:t>
+      </w:r>
+    </w:p>
+    <w:p>
+      <w:pPr>
+        <w:rPr>
+          <w:lang w:val="bg-BG"/>
+        </w:rPr>
+      </w:pPr>
+      <w:r>
+        <w:rPr>
+          <w:lang w:val="bg-BG"/>
+        </w:rPr>
+        <w:t>Атрибут и анотация или декоратор е едно и също</w:t>
+      </w:r>
+    </w:p>
+    <w:p>
+      <w:r>
+        <w:rPr>
+          <w:lang w:val="bg-BG"/>
+        </w:rPr>
+        <w:t xml:space="preserve">Декларира се с </w:t>
+      </w:r>
+      <w:r>
+        <w:t>[</w:t>
+      </w:r>
+      <w:proofErr w:type="spellStart"/>
+      <w:r>
+        <w:t>DataMember</w:t>
+      </w:r>
+      <w:proofErr w:type="spellEnd"/>
+      <w:r>
+        <w:t xml:space="preserve">] </w:t>
+      </w:r>
+      <w:r>
+        <w:rPr>
+          <w:lang w:val="bg-BG"/>
+        </w:rPr>
+        <w:t xml:space="preserve">или </w:t>
+      </w:r>
+      <w:r>
+        <w:t>[Test]</w:t>
+      </w:r>
+    </w:p>
+    <w:p>
+      <w:pPr>
+        <w:rPr>
+          <w:lang w:val="bg-BG"/>
+        </w:rPr>
+      </w:pPr>
+      <w:r>
+        <w:rPr>
+          <w:lang w:val="bg-BG"/>
+        </w:rPr>
+        <w:t xml:space="preserve">При дефиниция се пише </w:t>
+      </w:r>
+      <w:proofErr w:type="spellStart"/>
+      <w:r>
+        <w:t>DataMemberAtribute</w:t>
+      </w:r>
+      <w:proofErr w:type="spellEnd"/>
+      <w:r>
+        <w:t xml:space="preserve">, </w:t>
+      </w:r>
+      <w:r>
+        <w:rPr>
+          <w:lang w:val="bg-BG"/>
+        </w:rPr>
+        <w:t>но при използване може</w:t>
+      </w:r>
+      <w:r>
+        <w:t xml:space="preserve"> </w:t>
+      </w:r>
+      <w:r>
+        <w:rPr>
+          <w:lang w:val="bg-BG"/>
+        </w:rPr>
+        <w:t xml:space="preserve">да се пропусне </w:t>
+      </w:r>
+      <w:proofErr w:type="spellStart"/>
+      <w:r>
+        <w:t>Atribute</w:t>
+      </w:r>
+      <w:proofErr w:type="spellEnd"/>
+      <w:r>
+        <w:rPr>
+          <w:lang w:val="bg-BG"/>
+        </w:rPr>
+        <w:t xml:space="preserve"> и да се изпише като </w:t>
+      </w:r>
+      <w:proofErr w:type="spellStart"/>
+      <w:r>
+        <w:t>DataMember</w:t>
+      </w:r>
+      <w:proofErr w:type="spellEnd"/>
+      <w:r>
+        <w:rPr>
+          <w:lang w:val="bg-BG"/>
+        </w:rPr>
+        <w:t>.</w:t>
+      </w:r>
+    </w:p>
+    <w:p>
+      <w:pPr>
+        <w:rPr>
+          <w:lang w:val="bg-BG"/>
+        </w:rPr>
+      </w:pPr>
+    </w:p>
+    <w:p>
+      <w:pPr>
+        <w:pStyle w:val="Heading2"/>
+      </w:pPr>
+      <w:r>
+        <w:t xml:space="preserve">Data Contract Serialization </w:t>
+      </w:r>
+    </w:p>
+    <w:p/>
+    <w:p>
+      <w:pPr>
+        <w:pStyle w:val="Heading2"/>
+      </w:pPr>
+      <w:r>
+        <w:t xml:space="preserve">Newton soft JSON / JSON.NET </w:t>
+      </w:r>
+    </w:p>
+    <w:p>
+      <w:r>
+        <w:t>Serialization and Deserialization of JSON</w:t>
+      </w:r>
+    </w:p>
+    <w:p>
+      <w:r>
+        <w:t xml:space="preserve">Serialization example: String json = </w:t>
+      </w:r>
+      <w:proofErr w:type="spellStart"/>
+      <w:r>
+        <w:t>JSonCovert.SerializeObject</w:t>
+      </w:r>
+      <w:proofErr w:type="spellEnd"/>
+      <w:r>
+        <w:t>(product)</w:t>
+      </w:r>
+    </w:p>
+    <w:p>
+      <w:r>
+        <w:t xml:space="preserve">Deserialization example: Movie m = </w:t>
+      </w:r>
+      <w:proofErr w:type="spellStart"/>
+      <w:r>
+        <w:t>JsonConvert.DeserializeObject</w:t>
+      </w:r>
+      <w:proofErr w:type="spellEnd"/>
+      <w:r>
+        <w:t>&lt;Movie&gt;(json)</w:t>
+      </w:r>
+    </w:p>
+    <w:p/>
+    <w:p/>
+    <w:p>
+      <w:pPr>
+        <w:pStyle w:val="Heading1"/>
+      </w:pPr>
+      <w:r>
+        <w:t>03.12.2018 – Windows Forms #1</w:t>
+      </w:r>
+    </w:p>
+    <w:p>
+      <w:pPr>
+        <w:pStyle w:val="Heading2"/>
+        <w:rPr>
+          <w:lang w:val="bg-BG"/>
+        </w:rPr>
+      </w:pPr>
+      <w:r>
+        <w:rPr>
+          <w:lang w:val="bg-BG"/>
+        </w:rPr>
+        <w:t>Преговор на сериализацията</w:t>
+      </w:r>
+    </w:p>
+    <w:p>
+      <w:r>
+        <w:rPr>
+          <w:lang w:val="bg-BG"/>
+        </w:rPr>
+        <w:t xml:space="preserve">Байнари сериалиазацията зависи от платформата т.е. работи по един начин на </w:t>
+      </w:r>
+      <w:r>
+        <w:t xml:space="preserve">.NET </w:t>
+      </w:r>
+      <w:r>
+        <w:rPr>
+          <w:lang w:val="bg-BG"/>
+        </w:rPr>
+        <w:t xml:space="preserve">и по друг при </w:t>
+      </w:r>
+      <w:r>
+        <w:t>JAVA</w:t>
+      </w:r>
+    </w:p>
+    <w:p>
+      <w:r>
+        <w:rPr>
+          <w:lang w:val="bg-BG"/>
+        </w:rPr>
+        <w:t xml:space="preserve">Най-разпростанена е </w:t>
+      </w:r>
+      <w:r>
+        <w:t xml:space="preserve">JSON </w:t>
+      </w:r>
+      <w:r>
+        <w:rPr>
+          <w:lang w:val="bg-BG"/>
+        </w:rPr>
+        <w:t xml:space="preserve">сериализацията, ползва се </w:t>
+      </w:r>
+      <w:r>
+        <w:t xml:space="preserve">Newton JSON </w:t>
+      </w:r>
+    </w:p>
+    <w:p>
+      <w:proofErr w:type="spellStart"/>
+      <w:r>
+        <w:t>JsonConvert</w:t>
+      </w:r>
+      <w:proofErr w:type="spellEnd"/>
+      <w:r>
+        <w:t xml:space="preserve"> </w:t>
+      </w:r>
+    </w:p>
+    <w:p>
+      <w:proofErr w:type="spellStart"/>
+      <w:r>
+        <w:t>File.CreateText</w:t>
+      </w:r>
+      <w:proofErr w:type="spellEnd"/>
+      <w:r>
+        <w:t>(“</w:t>
+      </w:r>
+      <w:proofErr w:type="spellStart"/>
+      <w:proofErr w:type="gramStart"/>
+      <w:r>
+        <w:t>serialized.json</w:t>
+      </w:r>
+      <w:proofErr w:type="spellEnd"/>
+      <w:proofErr w:type="gramEnd"/>
+      <w:r>
+        <w:t xml:space="preserve">”) =&gt; </w:t>
+      </w:r>
+      <w:r>
+        <w:rPr>
+          <w:lang w:val="bg-BG"/>
+        </w:rPr>
+        <w:t xml:space="preserve">връща ни </w:t>
+      </w:r>
+      <w:r>
+        <w:t>Stream Writer</w:t>
+      </w:r>
+    </w:p>
+    <w:p>
+      <w:r>
+        <w:rPr>
+          <w:lang w:val="bg-BG"/>
+        </w:rPr>
+        <w:t xml:space="preserve">Вече може да ползваме </w:t>
+      </w:r>
+      <w:proofErr w:type="spellStart"/>
+      <w:r>
+        <w:t>FileWriter</w:t>
+      </w:r>
+      <w:proofErr w:type="spellEnd"/>
+    </w:p>
+    <w:p/>
+    <w:p>
+      <w:pPr>
+        <w:pStyle w:val="Heading2"/>
+      </w:pPr>
+      <w:r>
+        <w:t>Windows Forms</w:t>
+      </w:r>
+    </w:p>
+    <w:p>
+      <w:r>
+        <w:t>GUI (Graphical User Interface) = HMI (Human Machine Interface)</w:t>
+      </w:r>
+    </w:p>
+    <w:p>
+      <w:pPr>
+        <w:rPr>
+          <w:lang w:val="bg-BG"/>
+        </w:rPr>
+      </w:pPr>
+      <w:r>
+        <w:t xml:space="preserve">Windows Forms </w:t>
+      </w:r>
+      <w:r>
+        <w:rPr>
+          <w:lang w:val="bg-BG"/>
+        </w:rPr>
+        <w:t>вече не се ползва</w:t>
+      </w:r>
+    </w:p>
+    <w:p>
+      <w:pPr>
+        <w:pStyle w:val="ListParagraph"/>
+        <w:numPr>
+          <w:ilvl w:val="0"/>
+          <w:numId w:val="36"/>
+        </w:numPr>
+      </w:pPr>
+      <w:r>
+        <w:t>MFC Microsoft Foundation Class (C++)</w:t>
+      </w:r>
+    </w:p>
+    <w:p>
+      <w:pPr>
+        <w:pStyle w:val="ListParagraph"/>
+        <w:numPr>
+          <w:ilvl w:val="0"/>
+          <w:numId w:val="36"/>
+        </w:numPr>
+      </w:pPr>
+      <w:r>
+        <w:t>Windows Forms</w:t>
+      </w:r>
+    </w:p>
+    <w:p>
+      <w:pPr>
+        <w:pStyle w:val="ListParagraph"/>
+        <w:numPr>
+          <w:ilvl w:val="0"/>
+          <w:numId w:val="36"/>
+        </w:numPr>
+      </w:pPr>
+      <w:r>
+        <w:t>WPF Windows Presentation Foundation - XAML and C#</w:t>
+      </w:r>
+    </w:p>
+    <w:p>
+      <w:pPr>
+        <w:pStyle w:val="ListParagraph"/>
+        <w:numPr>
+          <w:ilvl w:val="0"/>
+          <w:numId w:val="36"/>
+        </w:numPr>
+      </w:pPr>
+      <w:r>
+        <w:t xml:space="preserve">Universal Windows Platform </w:t>
+      </w:r>
+      <w:r>
+        <w:t>(UWP) – XAML UI and C#</w:t>
+      </w:r>
+    </w:p>
+    <w:p>
+      <w:pPr>
+        <w:pStyle w:val="ListParagraph"/>
+        <w:numPr>
+          <w:ilvl w:val="0"/>
+          <w:numId w:val="36"/>
+        </w:numPr>
+      </w:pPr>
+      <w:r>
+        <w:t xml:space="preserve">Electron – Java Script and HTML </w:t>
+      </w:r>
+    </w:p>
+    <w:p/>
+    <w:p>
+      <w:r>
+        <w:lastRenderedPageBreak/>
+        <w:t xml:space="preserve">Partial </w:t>
+      </w:r>
+      <w:proofErr w:type="gramStart"/>
+      <w:r>
+        <w:t xml:space="preserve">Classes </w:t>
+      </w:r>
+      <w:r>
+        <w:t xml:space="preserve"> -</w:t>
+      </w:r>
+      <w:proofErr w:type="gramEnd"/>
+      <w:r>
+        <w:t xml:space="preserve"> Design Class</w:t>
+      </w:r>
+    </w:p>
+    <w:p>
+      <w:r>
+        <w:t xml:space="preserve">Events – </w:t>
+      </w:r>
+      <w:r>
+        <w:t>delegates</w:t>
+      </w:r>
+      <w:r>
+        <w:t xml:space="preserve"> with more properties </w:t>
+      </w:r>
+    </w:p>
+    <w:p/>
+    <w:p>
+      <w:r>
+        <w:t>Components Name Convention</w:t>
+      </w:r>
+    </w:p>
+    <w:p>
+      <w:proofErr w:type="spellStart"/>
+      <w:r>
+        <w:t>Btn</w:t>
+      </w:r>
+      <w:proofErr w:type="spellEnd"/>
+      <w:r>
+        <w:t xml:space="preserve"> - Button</w:t>
+      </w:r>
+    </w:p>
+    <w:p>
+      <w:proofErr w:type="spellStart"/>
+      <w:r>
+        <w:t>Lbl</w:t>
+      </w:r>
+      <w:proofErr w:type="spellEnd"/>
+      <w:r>
+        <w:t xml:space="preserve"> – Label </w:t>
+      </w:r>
+    </w:p>
+    <w:p>
+      <w:r>
+        <w:t>Tb – Text Box</w:t>
+      </w:r>
+    </w:p>
+    <w:p>
+      <w:pPr>
+        <w:rPr>
+          <w:lang w:val="bg-BG"/>
+        </w:rPr>
+      </w:pPr>
+    </w:p>
+    <w:p>
+      <w:r>
+        <w:t>Events</w:t>
+      </w:r>
+    </w:p>
+    <w:p>
+      <w:r>
+        <w:t>Click</w:t>
+      </w:r>
+    </w:p>
+    <w:p>
+      <w:r>
+        <w:t>Loading</w:t>
+      </w:r>
+    </w:p>
+    <w:p/>
+    <w:p>
+      <w:pPr>
+        <w:pStyle w:val="Heading1"/>
+      </w:pPr>
+      <w:r>
+        <w:t>05.12.2018 – Windows Forms #2 and Summary</w:t>
+      </w:r>
+    </w:p>
+    <w:p/>
+    <w:p>
+      <w:pPr>
+        <w:pStyle w:val="Heading2"/>
+      </w:pPr>
+      <w:r>
+        <w:t>Dates and Times</w:t>
+      </w:r>
+    </w:p>
+    <w:p>
+      <w:proofErr w:type="spellStart"/>
+      <w:r>
+        <w:t>DateTime</w:t>
+      </w:r>
+      <w:proofErr w:type="spellEnd"/>
+      <w:r>
+        <w:t xml:space="preserve"> and </w:t>
+      </w:r>
+      <w:proofErr w:type="spellStart"/>
+      <w:r>
+        <w:t>DateTimeOffset</w:t>
+      </w:r>
+      <w:proofErr w:type="spellEnd"/>
+    </w:p>
+    <w:p>
+      <w:r>
+        <w:t>Comparison</w:t>
+      </w:r>
+    </w:p>
+    <w:p>
+      <w:r>
+        <w:t>Subtraction and timespan (</w:t>
+      </w:r>
+      <w:r>
+        <w:rPr>
+          <w:lang w:val="bg-BG"/>
+        </w:rPr>
+        <w:t>времетраене</w:t>
+      </w:r>
+      <w:r>
+        <w:t>)</w:t>
+      </w:r>
+      <w:r>
+        <w:rPr>
+          <w:lang w:val="bg-BG"/>
+        </w:rPr>
+        <w:t xml:space="preserve"> </w:t>
+      </w:r>
+      <w:r>
+        <w:t>class</w:t>
+      </w:r>
+    </w:p>
+    <w:p>
+      <w:r>
+        <w:t xml:space="preserve">Windows Forms – </w:t>
+      </w:r>
+      <w:proofErr w:type="spellStart"/>
+      <w:r>
+        <w:t>DateTimePicker</w:t>
+      </w:r>
+      <w:proofErr w:type="spellEnd"/>
+      <w:r>
+        <w:t xml:space="preserve"> </w:t>
+      </w:r>
+    </w:p>
+    <w:p/>
+    <w:p>
+      <w:pPr>
+        <w:pStyle w:val="Heading2"/>
+      </w:pPr>
+      <w:r>
+        <w:t>Windows Forms #2</w:t>
+      </w:r>
+    </w:p>
+    <w:p>
+      <w:pPr>
+        <w:rPr>
+          <w:lang w:val="bg-BG"/>
+        </w:rPr>
+      </w:pPr>
+      <w:r>
+        <w:t>EULA = End User License Agreement</w:t>
+      </w:r>
+    </w:p>
+    <w:p>
+      <w:r>
+        <w:t xml:space="preserve">Exit = Short cut </w:t>
+      </w:r>
+      <w:proofErr w:type="spellStart"/>
+      <w:r>
+        <w:t>E</w:t>
+      </w:r>
+      <w:r>
+        <w:rPr>
+          <w:b/>
+        </w:rPr>
+        <w:t>&amp;</w:t>
+      </w:r>
+      <w:r>
+        <w:t>xit</w:t>
+      </w:r>
+      <w:proofErr w:type="spellEnd"/>
+      <w:r>
+        <w:t xml:space="preserve"> =&gt; E</w:t>
+      </w:r>
+      <w:r>
+        <w:rPr>
+          <w:b/>
+        </w:rPr>
+        <w:t>x</w:t>
+      </w:r>
+      <w:r>
+        <w:t>it</w:t>
+      </w:r>
+    </w:p>
+    <w:p/>
+    <w:p>
+      <w:r>
+        <w:t xml:space="preserve">UTC NOW </w:t>
+      </w:r>
+      <w:r>
+        <w:rPr>
+          <w:lang w:val="bg-BG"/>
+        </w:rPr>
+        <w:t xml:space="preserve">винаги когато се разботи с </w:t>
+      </w:r>
       <w:bookmarkStart w:id="0" w:name="_GoBack"/>
       <w:bookmarkEnd w:id="0"/>
       <w:r>
         <w:t xml:space="preserve"> </w:t>
       </w:r>
-      <w:r>
-        <w:rPr>
-          <w:lang w:val="bg-BG"/>
-        </w:rPr>
-        <w:t xml:space="preserve">връша </w:t>
-      </w:r>
-      <w:r>
-        <w:t>List&lt;&gt;</w:t>
-      </w:r>
     </w:p>
     <w:p/>
-    <w:p/>
-    <w:p>
-      <w:pPr>
-        <w:rPr>
-          <w:lang w:val="bg-BG"/>
-        </w:rPr>
-      </w:pPr>
-    </w:p>
-    <w:p>
-      <w:pPr>
-        <w:rPr>
-          <w:lang w:val="bg-BG"/>
-        </w:rPr>
+    <w:p>
+      <w:pPr>
+        <w:pStyle w:val="ListParagraph"/>
       </w:pPr>
     </w:p>
     <w:sectPr>
-      <w:headerReference w:type="default" r:id="rId45"/>
+      <w:headerReference w:type="default" r:id="rId52"/>
       <w:pgSz w:w="12240" w:h="15840"/>
       <w:pgMar w:top="1440" w:right="1440" w:bottom="1440" w:left="1440" w:header="720" w:footer="720" w:gutter="0"/>
       <w:cols w:space="720"/>
@@ -21917,6 +23767,119 @@
     </w:lvl>
   </w:abstractNum>
   <w:abstractNum w:abstractNumId="4" w15:restartNumberingAfterBreak="0">
+    <w:nsid w:val="10E13F7F"/>
+    <w:multiLevelType w:val="hybridMultilevel"/>
+    <w:tmpl w:val="7E2CE792"/>
+    <w:lvl w:ilvl="0" w:tplc="04090001">
+      <w:start w:val="1"/>
+      <w:numFmt w:val="bullet"/>
+      <w:lvlText w:val=""/>
+      <w:lvlJc w:val="left"/>
+      <w:pPr>
+        <w:ind w:left="720" w:hanging="360"/>
+      </w:pPr>
+      <w:rPr>
+        <w:rFonts w:ascii="Symbol" w:hAnsi="Symbol" w:hint="default"/>
+      </w:rPr>
+    </w:lvl>
+    <w:lvl w:ilvl="1" w:tplc="04090003" w:tentative="1">
+      <w:start w:val="1"/>
+      <w:numFmt w:val="bullet"/>
+      <w:lvlText w:val="o"/>
+      <w:lvlJc w:val="left"/>
+      <w:pPr>
+        <w:ind w:left="1440" w:hanging="360"/>
+      </w:pPr>
+      <w:rPr>
+        <w:rFonts w:ascii="Courier New" w:hAnsi="Courier New" w:cs="Courier New" w:hint="default"/>
+      </w:rPr>
+    </w:lvl>
+    <w:lvl w:ilvl="2" w:tplc="04090005" w:tentative="1">
+      <w:start w:val="1"/>
+      <w:numFmt w:val="bullet"/>
+      <w:lvlText w:val=""/>
+      <w:lvlJc w:val="left"/>
+      <w:pPr>
+        <w:ind w:left="2160" w:hanging="360"/>
+      </w:pPr>
+      <w:rPr>
+        <w:rFonts w:ascii="Wingdings" w:hAnsi="Wingdings" w:hint="default"/>
+      </w:rPr>
+    </w:lvl>
+    <w:lvl w:ilvl="3" w:tplc="04090001" w:tentative="1">
+      <w:start w:val="1"/>
+      <w:numFmt w:val="bullet"/>
+      <w:lvlText w:val=""/>
+      <w:lvlJc w:val="left"/>
+      <w:pPr>
+        <w:ind w:left="2880" w:hanging="360"/>
+      </w:pPr>
+      <w:rPr>
+        <w:rFonts w:ascii="Symbol" w:hAnsi="Symbol" w:hint="default"/>
+      </w:rPr>
+    </w:lvl>
+    <w:lvl w:ilvl="4" w:tplc="04090003" w:tentative="1">
+      <w:start w:val="1"/>
+      <w:numFmt w:val="bullet"/>
+      <w:lvlText w:val="o"/>
+      <w:lvlJc w:val="left"/>
+      <w:pPr>
+        <w:ind w:left="3600" w:hanging="360"/>
+      </w:pPr>
+      <w:rPr>
+        <w:rFonts w:ascii="Courier New" w:hAnsi="Courier New" w:cs="Courier New" w:hint="default"/>
+      </w:rPr>
+    </w:lvl>
+    <w:lvl w:ilvl="5" w:tplc="04090005" w:tentative="1">
+      <w:start w:val="1"/>
+      <w:numFmt w:val="bullet"/>
+      <w:lvlText w:val=""/>
+      <w:lvlJc w:val="left"/>
+      <w:pPr>
+        <w:ind w:left="4320" w:hanging="360"/>
+      </w:pPr>
+      <w:rPr>
+        <w:rFonts w:ascii="Wingdings" w:hAnsi="Wingdings" w:hint="default"/>
+      </w:rPr>
+    </w:lvl>
+    <w:lvl w:ilvl="6" w:tplc="04090001" w:tentative="1">
+      <w:start w:val="1"/>
+      <w:numFmt w:val="bullet"/>
+      <w:lvlText w:val=""/>
+      <w:lvlJc w:val="left"/>
+      <w:pPr>
+        <w:ind w:left="5040" w:hanging="360"/>
+      </w:pPr>
+      <w:rPr>
+        <w:rFonts w:ascii="Symbol" w:hAnsi="Symbol" w:hint="default"/>
+      </w:rPr>
+    </w:lvl>
+    <w:lvl w:ilvl="7" w:tplc="04090003" w:tentative="1">
+      <w:start w:val="1"/>
+      <w:numFmt w:val="bullet"/>
+      <w:lvlText w:val="o"/>
+      <w:lvlJc w:val="left"/>
+      <w:pPr>
+        <w:ind w:left="5760" w:hanging="360"/>
+      </w:pPr>
+      <w:rPr>
+        <w:rFonts w:ascii="Courier New" w:hAnsi="Courier New" w:cs="Courier New" w:hint="default"/>
+      </w:rPr>
+    </w:lvl>
+    <w:lvl w:ilvl="8" w:tplc="04090005" w:tentative="1">
+      <w:start w:val="1"/>
+      <w:numFmt w:val="bullet"/>
+      <w:lvlText w:val=""/>
+      <w:lvlJc w:val="left"/>
+      <w:pPr>
+        <w:ind w:left="6480" w:hanging="360"/>
+      </w:pPr>
+      <w:rPr>
+        <w:rFonts w:ascii="Wingdings" w:hAnsi="Wingdings" w:hint="default"/>
+      </w:rPr>
+    </w:lvl>
+  </w:abstractNum>
+  <w:abstractNum w:abstractNumId="5" w15:restartNumberingAfterBreak="0">
     <w:nsid w:val="117F6469"/>
     <w:multiLevelType w:val="hybridMultilevel"/>
     <w:tmpl w:val="A7A6FF52"/>
@@ -22002,7 +23965,7 @@
       </w:pPr>
     </w:lvl>
   </w:abstractNum>
-  <w:abstractNum w:abstractNumId="5" w15:restartNumberingAfterBreak="0">
+  <w:abstractNum w:abstractNumId="6" w15:restartNumberingAfterBreak="0">
     <w:nsid w:val="16BC5D5E"/>
     <w:multiLevelType w:val="hybridMultilevel"/>
     <w:tmpl w:val="2CA07EE8"/>
@@ -22088,7 +24051,7 @@
       </w:pPr>
     </w:lvl>
   </w:abstractNum>
-  <w:abstractNum w:abstractNumId="6" w15:restartNumberingAfterBreak="0">
+  <w:abstractNum w:abstractNumId="7" w15:restartNumberingAfterBreak="0">
     <w:nsid w:val="20A63948"/>
     <w:multiLevelType w:val="hybridMultilevel"/>
     <w:tmpl w:val="7232613A"/>
@@ -22201,7 +24164,120 @@
       </w:rPr>
     </w:lvl>
   </w:abstractNum>
-  <w:abstractNum w:abstractNumId="7" w15:restartNumberingAfterBreak="0">
+  <w:abstractNum w:abstractNumId="8" w15:restartNumberingAfterBreak="0">
+    <w:nsid w:val="20C71F36"/>
+    <w:multiLevelType w:val="hybridMultilevel"/>
+    <w:tmpl w:val="3EDC0CBC"/>
+    <w:lvl w:ilvl="0" w:tplc="04090001">
+      <w:start w:val="1"/>
+      <w:numFmt w:val="bullet"/>
+      <w:lvlText w:val=""/>
+      <w:lvlJc w:val="left"/>
+      <w:pPr>
+        <w:ind w:left="720" w:hanging="360"/>
+      </w:pPr>
+      <w:rPr>
+        <w:rFonts w:ascii="Symbol" w:hAnsi="Symbol" w:hint="default"/>
+      </w:rPr>
+    </w:lvl>
+    <w:lvl w:ilvl="1" w:tplc="04090003" w:tentative="1">
+      <w:start w:val="1"/>
+      <w:numFmt w:val="bullet"/>
+      <w:lvlText w:val="o"/>
+      <w:lvlJc w:val="left"/>
+      <w:pPr>
+        <w:ind w:left="1440" w:hanging="360"/>
+      </w:pPr>
+      <w:rPr>
+        <w:rFonts w:ascii="Courier New" w:hAnsi="Courier New" w:cs="Courier New" w:hint="default"/>
+      </w:rPr>
+    </w:lvl>
+    <w:lvl w:ilvl="2" w:tplc="04090005" w:tentative="1">
+      <w:start w:val="1"/>
+      <w:numFmt w:val="bullet"/>
+      <w:lvlText w:val=""/>
+      <w:lvlJc w:val="left"/>
+      <w:pPr>
+        <w:ind w:left="2160" w:hanging="360"/>
+      </w:pPr>
+      <w:rPr>
+        <w:rFonts w:ascii="Wingdings" w:hAnsi="Wingdings" w:hint="default"/>
+      </w:rPr>
+    </w:lvl>
+    <w:lvl w:ilvl="3" w:tplc="04090001" w:tentative="1">
+      <w:start w:val="1"/>
+      <w:numFmt w:val="bullet"/>
+      <w:lvlText w:val=""/>
+      <w:lvlJc w:val="left"/>
+      <w:pPr>
+        <w:ind w:left="2880" w:hanging="360"/>
+      </w:pPr>
+      <w:rPr>
+        <w:rFonts w:ascii="Symbol" w:hAnsi="Symbol" w:hint="default"/>
+      </w:rPr>
+    </w:lvl>
+    <w:lvl w:ilvl="4" w:tplc="04090003" w:tentative="1">
+      <w:start w:val="1"/>
+      <w:numFmt w:val="bullet"/>
+      <w:lvlText w:val="o"/>
+      <w:lvlJc w:val="left"/>
+      <w:pPr>
+        <w:ind w:left="3600" w:hanging="360"/>
+      </w:pPr>
+      <w:rPr>
+        <w:rFonts w:ascii="Courier New" w:hAnsi="Courier New" w:cs="Courier New" w:hint="default"/>
+      </w:rPr>
+    </w:lvl>
+    <w:lvl w:ilvl="5" w:tplc="04090005" w:tentative="1">
+      <w:start w:val="1"/>
+      <w:numFmt w:val="bullet"/>
+      <w:lvlText w:val=""/>
+      <w:lvlJc w:val="left"/>
+      <w:pPr>
+        <w:ind w:left="4320" w:hanging="360"/>
+      </w:pPr>
+      <w:rPr>
+        <w:rFonts w:ascii="Wingdings" w:hAnsi="Wingdings" w:hint="default"/>
+      </w:rPr>
+    </w:lvl>
+    <w:lvl w:ilvl="6" w:tplc="04090001" w:tentative="1">
+      <w:start w:val="1"/>
+      <w:numFmt w:val="bullet"/>
+      <w:lvlText w:val=""/>
+      <w:lvlJc w:val="left"/>
+      <w:pPr>
+        <w:ind w:left="5040" w:hanging="360"/>
+      </w:pPr>
+      <w:rPr>
+        <w:rFonts w:ascii="Symbol" w:hAnsi="Symbol" w:hint="default"/>
+      </w:rPr>
+    </w:lvl>
+    <w:lvl w:ilvl="7" w:tplc="04090003" w:tentative="1">
+      <w:start w:val="1"/>
+      <w:numFmt w:val="bullet"/>
+      <w:lvlText w:val="o"/>
+      <w:lvlJc w:val="left"/>
+      <w:pPr>
+        <w:ind w:left="5760" w:hanging="360"/>
+      </w:pPr>
+      <w:rPr>
+        <w:rFonts w:ascii="Courier New" w:hAnsi="Courier New" w:cs="Courier New" w:hint="default"/>
+      </w:rPr>
+    </w:lvl>
+    <w:lvl w:ilvl="8" w:tplc="04090005" w:tentative="1">
+      <w:start w:val="1"/>
+      <w:numFmt w:val="bullet"/>
+      <w:lvlText w:val=""/>
+      <w:lvlJc w:val="left"/>
+      <w:pPr>
+        <w:ind w:left="6480" w:hanging="360"/>
+      </w:pPr>
+      <w:rPr>
+        <w:rFonts w:ascii="Wingdings" w:hAnsi="Wingdings" w:hint="default"/>
+      </w:rPr>
+    </w:lvl>
+  </w:abstractNum>
+  <w:abstractNum w:abstractNumId="9" w15:restartNumberingAfterBreak="0">
     <w:nsid w:val="235C27A5"/>
     <w:multiLevelType w:val="hybridMultilevel"/>
     <w:tmpl w:val="1CD0C830"/>
@@ -22314,7 +24390,7 @@
       </w:rPr>
     </w:lvl>
   </w:abstractNum>
-  <w:abstractNum w:abstractNumId="8" w15:restartNumberingAfterBreak="0">
+  <w:abstractNum w:abstractNumId="10" w15:restartNumberingAfterBreak="0">
     <w:nsid w:val="33364FB5"/>
     <w:multiLevelType w:val="hybridMultilevel"/>
     <w:tmpl w:val="1B26D320"/>
@@ -22400,7 +24476,7 @@
       </w:pPr>
     </w:lvl>
   </w:abstractNum>
-  <w:abstractNum w:abstractNumId="9" w15:restartNumberingAfterBreak="0">
+  <w:abstractNum w:abstractNumId="11" w15:restartNumberingAfterBreak="0">
     <w:nsid w:val="343216A6"/>
     <w:multiLevelType w:val="hybridMultilevel"/>
     <w:tmpl w:val="3ED4C99C"/>
@@ -22513,7 +24589,7 @@
       </w:rPr>
     </w:lvl>
   </w:abstractNum>
-  <w:abstractNum w:abstractNumId="10" w15:restartNumberingAfterBreak="0">
+  <w:abstractNum w:abstractNumId="12" w15:restartNumberingAfterBreak="0">
     <w:nsid w:val="35007CA5"/>
     <w:multiLevelType w:val="hybridMultilevel"/>
     <w:tmpl w:val="3CF03DB8"/>
@@ -22626,7 +24702,120 @@
       </w:rPr>
     </w:lvl>
   </w:abstractNum>
-  <w:abstractNum w:abstractNumId="11" w15:restartNumberingAfterBreak="0">
+  <w:abstractNum w:abstractNumId="13" w15:restartNumberingAfterBreak="0">
+    <w:nsid w:val="36144AA7"/>
+    <w:multiLevelType w:val="hybridMultilevel"/>
+    <w:tmpl w:val="68AA9C94"/>
+    <w:lvl w:ilvl="0" w:tplc="04090001">
+      <w:start w:val="1"/>
+      <w:numFmt w:val="bullet"/>
+      <w:lvlText w:val=""/>
+      <w:lvlJc w:val="left"/>
+      <w:pPr>
+        <w:ind w:left="1440" w:hanging="360"/>
+      </w:pPr>
+      <w:rPr>
+        <w:rFonts w:ascii="Symbol" w:hAnsi="Symbol" w:hint="default"/>
+      </w:rPr>
+    </w:lvl>
+    <w:lvl w:ilvl="1" w:tplc="04090003" w:tentative="1">
+      <w:start w:val="1"/>
+      <w:numFmt w:val="bullet"/>
+      <w:lvlText w:val="o"/>
+      <w:lvlJc w:val="left"/>
+      <w:pPr>
+        <w:ind w:left="2160" w:hanging="360"/>
+      </w:pPr>
+      <w:rPr>
+        <w:rFonts w:ascii="Courier New" w:hAnsi="Courier New" w:cs="Courier New" w:hint="default"/>
+      </w:rPr>
+    </w:lvl>
+    <w:lvl w:ilvl="2" w:tplc="04090005" w:tentative="1">
+      <w:start w:val="1"/>
+      <w:numFmt w:val="bullet"/>
+      <w:lvlText w:val=""/>
+      <w:lvlJc w:val="left"/>
+      <w:pPr>
+        <w:ind w:left="2880" w:hanging="360"/>
+      </w:pPr>
+      <w:rPr>
+        <w:rFonts w:ascii="Wingdings" w:hAnsi="Wingdings" w:hint="default"/>
+      </w:rPr>
+    </w:lvl>
+    <w:lvl w:ilvl="3" w:tplc="04090001" w:tentative="1">
+      <w:start w:val="1"/>
+      <w:numFmt w:val="bullet"/>
+      <w:lvlText w:val=""/>
+      <w:lvlJc w:val="left"/>
+      <w:pPr>
+        <w:ind w:left="3600" w:hanging="360"/>
+      </w:pPr>
+      <w:rPr>
+        <w:rFonts w:ascii="Symbol" w:hAnsi="Symbol" w:hint="default"/>
+      </w:rPr>
+    </w:lvl>
+    <w:lvl w:ilvl="4" w:tplc="04090003" w:tentative="1">
+      <w:start w:val="1"/>
+      <w:numFmt w:val="bullet"/>
+      <w:lvlText w:val="o"/>
+      <w:lvlJc w:val="left"/>
+      <w:pPr>
+        <w:ind w:left="4320" w:hanging="360"/>
+      </w:pPr>
+      <w:rPr>
+        <w:rFonts w:ascii="Courier New" w:hAnsi="Courier New" w:cs="Courier New" w:hint="default"/>
+      </w:rPr>
+    </w:lvl>
+    <w:lvl w:ilvl="5" w:tplc="04090005" w:tentative="1">
+      <w:start w:val="1"/>
+      <w:numFmt w:val="bullet"/>
+      <w:lvlText w:val=""/>
+      <w:lvlJc w:val="left"/>
+      <w:pPr>
+        <w:ind w:left="5040" w:hanging="360"/>
+      </w:pPr>
+      <w:rPr>
+        <w:rFonts w:ascii="Wingdings" w:hAnsi="Wingdings" w:hint="default"/>
+      </w:rPr>
+    </w:lvl>
+    <w:lvl w:ilvl="6" w:tplc="04090001" w:tentative="1">
+      <w:start w:val="1"/>
+      <w:numFmt w:val="bullet"/>
+      <w:lvlText w:val=""/>
+      <w:lvlJc w:val="left"/>
+      <w:pPr>
+        <w:ind w:left="5760" w:hanging="360"/>
+      </w:pPr>
+      <w:rPr>
+        <w:rFonts w:ascii="Symbol" w:hAnsi="Symbol" w:hint="default"/>
+      </w:rPr>
+    </w:lvl>
+    <w:lvl w:ilvl="7" w:tplc="04090003" w:tentative="1">
+      <w:start w:val="1"/>
+      <w:numFmt w:val="bullet"/>
+      <w:lvlText w:val="o"/>
+      <w:lvlJc w:val="left"/>
+      <w:pPr>
+        <w:ind w:left="6480" w:hanging="360"/>
+      </w:pPr>
+      <w:rPr>
+        <w:rFonts w:ascii="Courier New" w:hAnsi="Courier New" w:cs="Courier New" w:hint="default"/>
+      </w:rPr>
+    </w:lvl>
+    <w:lvl w:ilvl="8" w:tplc="04090005" w:tentative="1">
+      <w:start w:val="1"/>
+      <w:numFmt w:val="bullet"/>
+      <w:lvlText w:val=""/>
+      <w:lvlJc w:val="left"/>
+      <w:pPr>
+        <w:ind w:left="7200" w:hanging="360"/>
+      </w:pPr>
+      <w:rPr>
+        <w:rFonts w:ascii="Wingdings" w:hAnsi="Wingdings" w:hint="default"/>
+      </w:rPr>
+    </w:lvl>
+  </w:abstractNum>
+  <w:abstractNum w:abstractNumId="14" w15:restartNumberingAfterBreak="0">
     <w:nsid w:val="374A40AA"/>
     <w:multiLevelType w:val="hybridMultilevel"/>
     <w:tmpl w:val="8C2033D0"/>
@@ -22739,7 +24928,7 @@
       </w:rPr>
     </w:lvl>
   </w:abstractNum>
-  <w:abstractNum w:abstractNumId="12" w15:restartNumberingAfterBreak="0">
+  <w:abstractNum w:abstractNumId="15" w15:restartNumberingAfterBreak="0">
     <w:nsid w:val="3C122DD8"/>
     <w:multiLevelType w:val="hybridMultilevel"/>
     <w:tmpl w:val="02524B70"/>
@@ -22852,7 +25041,7 @@
       </w:rPr>
     </w:lvl>
   </w:abstractNum>
-  <w:abstractNum w:abstractNumId="13" w15:restartNumberingAfterBreak="0">
+  <w:abstractNum w:abstractNumId="16" w15:restartNumberingAfterBreak="0">
     <w:nsid w:val="4212742B"/>
     <w:multiLevelType w:val="hybridMultilevel"/>
     <w:tmpl w:val="C47EB16E"/>
@@ -22938,7 +25127,7 @@
       </w:pPr>
     </w:lvl>
   </w:abstractNum>
-  <w:abstractNum w:abstractNumId="14" w15:restartNumberingAfterBreak="0">
+  <w:abstractNum w:abstractNumId="17" w15:restartNumberingAfterBreak="0">
     <w:nsid w:val="4469327B"/>
     <w:multiLevelType w:val="hybridMultilevel"/>
     <w:tmpl w:val="C56C32E4"/>
@@ -23051,7 +25240,7 @@
       </w:rPr>
     </w:lvl>
   </w:abstractNum>
-  <w:abstractNum w:abstractNumId="15" w15:restartNumberingAfterBreak="0">
+  <w:abstractNum w:abstractNumId="18" w15:restartNumberingAfterBreak="0">
     <w:nsid w:val="45FF0B65"/>
     <w:multiLevelType w:val="hybridMultilevel"/>
     <w:tmpl w:val="22F2E57E"/>
@@ -23164,7 +25353,120 @@
       </w:rPr>
     </w:lvl>
   </w:abstractNum>
-  <w:abstractNum w:abstractNumId="16" w15:restartNumberingAfterBreak="0">
+  <w:abstractNum w:abstractNumId="19" w15:restartNumberingAfterBreak="0">
+    <w:nsid w:val="460607AA"/>
+    <w:multiLevelType w:val="hybridMultilevel"/>
+    <w:tmpl w:val="5DC837B4"/>
+    <w:lvl w:ilvl="0" w:tplc="04090001">
+      <w:start w:val="1"/>
+      <w:numFmt w:val="bullet"/>
+      <w:lvlText w:val=""/>
+      <w:lvlJc w:val="left"/>
+      <w:pPr>
+        <w:ind w:left="720" w:hanging="360"/>
+      </w:pPr>
+      <w:rPr>
+        <w:rFonts w:ascii="Symbol" w:hAnsi="Symbol" w:hint="default"/>
+      </w:rPr>
+    </w:lvl>
+    <w:lvl w:ilvl="1" w:tplc="04090003" w:tentative="1">
+      <w:start w:val="1"/>
+      <w:numFmt w:val="bullet"/>
+      <w:lvlText w:val="o"/>
+      <w:lvlJc w:val="left"/>
+      <w:pPr>
+        <w:ind w:left="1440" w:hanging="360"/>
+      </w:pPr>
+      <w:rPr>
+        <w:rFonts w:ascii="Courier New" w:hAnsi="Courier New" w:cs="Courier New" w:hint="default"/>
+      </w:rPr>
+    </w:lvl>
+    <w:lvl w:ilvl="2" w:tplc="04090005" w:tentative="1">
+      <w:start w:val="1"/>
+      <w:numFmt w:val="bullet"/>
+      <w:lvlText w:val=""/>
+      <w:lvlJc w:val="left"/>
+      <w:pPr>
+        <w:ind w:left="2160" w:hanging="360"/>
+      </w:pPr>
+      <w:rPr>
+        <w:rFonts w:ascii="Wingdings" w:hAnsi="Wingdings" w:hint="default"/>
+      </w:rPr>
+    </w:lvl>
+    <w:lvl w:ilvl="3" w:tplc="04090001" w:tentative="1">
+      <w:start w:val="1"/>
+      <w:numFmt w:val="bullet"/>
+      <w:lvlText w:val=""/>
+      <w:lvlJc w:val="left"/>
+      <w:pPr>
+        <w:ind w:left="2880" w:hanging="360"/>
+      </w:pPr>
+      <w:rPr>
+        <w:rFonts w:ascii="Symbol" w:hAnsi="Symbol" w:hint="default"/>
+      </w:rPr>
+    </w:lvl>
+    <w:lvl w:ilvl="4" w:tplc="04090003" w:tentative="1">
+      <w:start w:val="1"/>
+      <w:numFmt w:val="bullet"/>
+      <w:lvlText w:val="o"/>
+      <w:lvlJc w:val="left"/>
+      <w:pPr>
+        <w:ind w:left="3600" w:hanging="360"/>
+      </w:pPr>
+      <w:rPr>
+        <w:rFonts w:ascii="Courier New" w:hAnsi="Courier New" w:cs="Courier New" w:hint="default"/>
+      </w:rPr>
+    </w:lvl>
+    <w:lvl w:ilvl="5" w:tplc="04090005" w:tentative="1">
+      <w:start w:val="1"/>
+      <w:numFmt w:val="bullet"/>
+      <w:lvlText w:val=""/>
+      <w:lvlJc w:val="left"/>
+      <w:pPr>
+        <w:ind w:left="4320" w:hanging="360"/>
+      </w:pPr>
+      <w:rPr>
+        <w:rFonts w:ascii="Wingdings" w:hAnsi="Wingdings" w:hint="default"/>
+      </w:rPr>
+    </w:lvl>
+    <w:lvl w:ilvl="6" w:tplc="04090001" w:tentative="1">
+      <w:start w:val="1"/>
+      <w:numFmt w:val="bullet"/>
+      <w:lvlText w:val=""/>
+      <w:lvlJc w:val="left"/>
+      <w:pPr>
+        <w:ind w:left="5040" w:hanging="360"/>
+      </w:pPr>
+      <w:rPr>
+        <w:rFonts w:ascii="Symbol" w:hAnsi="Symbol" w:hint="default"/>
+      </w:rPr>
+    </w:lvl>
+    <w:lvl w:ilvl="7" w:tplc="04090003" w:tentative="1">
+      <w:start w:val="1"/>
+      <w:numFmt w:val="bullet"/>
+      <w:lvlText w:val="o"/>
+      <w:lvlJc w:val="left"/>
+      <w:pPr>
+        <w:ind w:left="5760" w:hanging="360"/>
+      </w:pPr>
+      <w:rPr>
+        <w:rFonts w:ascii="Courier New" w:hAnsi="Courier New" w:cs="Courier New" w:hint="default"/>
+      </w:rPr>
+    </w:lvl>
+    <w:lvl w:ilvl="8" w:tplc="04090005" w:tentative="1">
+      <w:start w:val="1"/>
+      <w:numFmt w:val="bullet"/>
+      <w:lvlText w:val=""/>
+      <w:lvlJc w:val="left"/>
+      <w:pPr>
+        <w:ind w:left="6480" w:hanging="360"/>
+      </w:pPr>
+      <w:rPr>
+        <w:rFonts w:ascii="Wingdings" w:hAnsi="Wingdings" w:hint="default"/>
+      </w:rPr>
+    </w:lvl>
+  </w:abstractNum>
+  <w:abstractNum w:abstractNumId="20" w15:restartNumberingAfterBreak="0">
     <w:nsid w:val="491C04D4"/>
     <w:multiLevelType w:val="hybridMultilevel"/>
     <w:tmpl w:val="D1E00D0A"/>
@@ -23277,7 +25579,7 @@
       </w:rPr>
     </w:lvl>
   </w:abstractNum>
-  <w:abstractNum w:abstractNumId="17" w15:restartNumberingAfterBreak="0">
+  <w:abstractNum w:abstractNumId="21" w15:restartNumberingAfterBreak="0">
     <w:nsid w:val="4B5710CC"/>
     <w:multiLevelType w:val="hybridMultilevel"/>
     <w:tmpl w:val="9BE65B48"/>
@@ -23390,7 +25692,7 @@
       </w:rPr>
     </w:lvl>
   </w:abstractNum>
-  <w:abstractNum w:abstractNumId="18" w15:restartNumberingAfterBreak="0">
+  <w:abstractNum w:abstractNumId="22" w15:restartNumberingAfterBreak="0">
     <w:nsid w:val="505A4040"/>
     <w:multiLevelType w:val="hybridMultilevel"/>
     <w:tmpl w:val="BC884C62"/>
@@ -23503,7 +25805,7 @@
       </w:rPr>
     </w:lvl>
   </w:abstractNum>
-  <w:abstractNum w:abstractNumId="19" w15:restartNumberingAfterBreak="0">
+  <w:abstractNum w:abstractNumId="23" w15:restartNumberingAfterBreak="0">
     <w:nsid w:val="50853C34"/>
     <w:multiLevelType w:val="hybridMultilevel"/>
     <w:tmpl w:val="A2181EBE"/>
@@ -23616,7 +25918,7 @@
       </w:rPr>
     </w:lvl>
   </w:abstractNum>
-  <w:abstractNum w:abstractNumId="20" w15:restartNumberingAfterBreak="0">
+  <w:abstractNum w:abstractNumId="24" w15:restartNumberingAfterBreak="0">
     <w:nsid w:val="50AE62BB"/>
     <w:multiLevelType w:val="hybridMultilevel"/>
     <w:tmpl w:val="E16EF962"/>
@@ -23729,7 +26031,7 @@
       </w:rPr>
     </w:lvl>
   </w:abstractNum>
-  <w:abstractNum w:abstractNumId="21" w15:restartNumberingAfterBreak="0">
+  <w:abstractNum w:abstractNumId="25" w15:restartNumberingAfterBreak="0">
     <w:nsid w:val="5358139B"/>
     <w:multiLevelType w:val="hybridMultilevel"/>
     <w:tmpl w:val="8DA811D2"/>
@@ -23842,7 +26144,7 @@
       </w:rPr>
     </w:lvl>
   </w:abstractNum>
-  <w:abstractNum w:abstractNumId="22" w15:restartNumberingAfterBreak="0">
+  <w:abstractNum w:abstractNumId="26" w15:restartNumberingAfterBreak="0">
     <w:nsid w:val="53C14DF7"/>
     <w:multiLevelType w:val="multilevel"/>
     <w:tmpl w:val="869477B4"/>
@@ -23955,7 +26257,209 @@
       </w:pPr>
     </w:lvl>
   </w:abstractNum>
-  <w:abstractNum w:abstractNumId="23" w15:restartNumberingAfterBreak="0">
+  <w:abstractNum w:abstractNumId="27" w15:restartNumberingAfterBreak="0">
+    <w:nsid w:val="5DFB304E"/>
+    <w:multiLevelType w:val="hybridMultilevel"/>
+    <w:tmpl w:val="4EE893AC"/>
+    <w:lvl w:ilvl="0" w:tplc="0409000F">
+      <w:start w:val="1"/>
+      <w:numFmt w:val="decimal"/>
+      <w:lvlText w:val="%1."/>
+      <w:lvlJc w:val="left"/>
+      <w:pPr>
+        <w:ind w:left="720" w:hanging="360"/>
+      </w:pPr>
+      <w:rPr>
+        <w:rFonts w:hint="default"/>
+      </w:rPr>
+    </w:lvl>
+    <w:lvl w:ilvl="1" w:tplc="04090019" w:tentative="1">
+      <w:start w:val="1"/>
+      <w:numFmt w:val="lowerLetter"/>
+      <w:lvlText w:val="%2."/>
+      <w:lvlJc w:val="left"/>
+      <w:pPr>
+        <w:ind w:left="1440" w:hanging="360"/>
+      </w:pPr>
+    </w:lvl>
+    <w:lvl w:ilvl="2" w:tplc="0409001B" w:tentative="1">
+      <w:start w:val="1"/>
+      <w:numFmt w:val="lowerRoman"/>
+      <w:lvlText w:val="%3."/>
+      <w:lvlJc w:val="right"/>
+      <w:pPr>
+        <w:ind w:left="2160" w:hanging="180"/>
+      </w:pPr>
+    </w:lvl>
+    <w:lvl w:ilvl="3" w:tplc="0409000F" w:tentative="1">
+      <w:start w:val="1"/>
+      <w:numFmt w:val="decimal"/>
+      <w:lvlText w:val="%4."/>
+      <w:lvlJc w:val="left"/>
+      <w:pPr>
+        <w:ind w:left="2880" w:hanging="360"/>
+      </w:pPr>
+    </w:lvl>
+    <w:lvl w:ilvl="4" w:tplc="04090019" w:tentative="1">
+      <w:start w:val="1"/>
+      <w:numFmt w:val="lowerLetter"/>
+      <w:lvlText w:val="%5."/>
+      <w:lvlJc w:val="left"/>
+      <w:pPr>
+        <w:ind w:left="3600" w:hanging="360"/>
+      </w:pPr>
+    </w:lvl>
+    <w:lvl w:ilvl="5" w:tplc="0409001B" w:tentative="1">
+      <w:start w:val="1"/>
+      <w:numFmt w:val="lowerRoman"/>
+      <w:lvlText w:val="%6."/>
+      <w:lvlJc w:val="right"/>
+      <w:pPr>
+        <w:ind w:left="4320" w:hanging="180"/>
+      </w:pPr>
+    </w:lvl>
+    <w:lvl w:ilvl="6" w:tplc="0409000F" w:tentative="1">
+      <w:start w:val="1"/>
+      <w:numFmt w:val="decimal"/>
+      <w:lvlText w:val="%7."/>
+      <w:lvlJc w:val="left"/>
+      <w:pPr>
+        <w:ind w:left="5040" w:hanging="360"/>
+      </w:pPr>
+    </w:lvl>
+    <w:lvl w:ilvl="7" w:tplc="04090019" w:tentative="1">
+      <w:start w:val="1"/>
+      <w:numFmt w:val="lowerLetter"/>
+      <w:lvlText w:val="%8."/>
+      <w:lvlJc w:val="left"/>
+      <w:pPr>
+        <w:ind w:left="5760" w:hanging="360"/>
+      </w:pPr>
+    </w:lvl>
+    <w:lvl w:ilvl="8" w:tplc="0409001B" w:tentative="1">
+      <w:start w:val="1"/>
+      <w:numFmt w:val="lowerRoman"/>
+      <w:lvlText w:val="%9."/>
+      <w:lvlJc w:val="right"/>
+      <w:pPr>
+        <w:ind w:left="6480" w:hanging="180"/>
+      </w:pPr>
+    </w:lvl>
+  </w:abstractNum>
+  <w:abstractNum w:abstractNumId="28" w15:restartNumberingAfterBreak="0">
+    <w:nsid w:val="5EE41ED8"/>
+    <w:multiLevelType w:val="hybridMultilevel"/>
+    <w:tmpl w:val="094C18BE"/>
+    <w:lvl w:ilvl="0" w:tplc="04090001">
+      <w:start w:val="1"/>
+      <w:numFmt w:val="bullet"/>
+      <w:lvlText w:val=""/>
+      <w:lvlJc w:val="left"/>
+      <w:pPr>
+        <w:ind w:left="720" w:hanging="360"/>
+      </w:pPr>
+      <w:rPr>
+        <w:rFonts w:ascii="Symbol" w:hAnsi="Symbol" w:hint="default"/>
+      </w:rPr>
+    </w:lvl>
+    <w:lvl w:ilvl="1" w:tplc="04090003" w:tentative="1">
+      <w:start w:val="1"/>
+      <w:numFmt w:val="bullet"/>
+      <w:lvlText w:val="o"/>
+      <w:lvlJc w:val="left"/>
+      <w:pPr>
+        <w:ind w:left="1440" w:hanging="360"/>
+      </w:pPr>
+      <w:rPr>
+        <w:rFonts w:ascii="Courier New" w:hAnsi="Courier New" w:cs="Courier New" w:hint="default"/>
+      </w:rPr>
+    </w:lvl>
+    <w:lvl w:ilvl="2" w:tplc="04090005" w:tentative="1">
+      <w:start w:val="1"/>
+      <w:numFmt w:val="bullet"/>
+      <w:lvlText w:val=""/>
+      <w:lvlJc w:val="left"/>
+      <w:pPr>
+        <w:ind w:left="2160" w:hanging="360"/>
+      </w:pPr>
+      <w:rPr>
+        <w:rFonts w:ascii="Wingdings" w:hAnsi="Wingdings" w:hint="default"/>
+      </w:rPr>
+    </w:lvl>
+    <w:lvl w:ilvl="3" w:tplc="04090001" w:tentative="1">
+      <w:start w:val="1"/>
+      <w:numFmt w:val="bullet"/>
+      <w:lvlText w:val=""/>
+      <w:lvlJc w:val="left"/>
+      <w:pPr>
+        <w:ind w:left="2880" w:hanging="360"/>
+      </w:pPr>
+      <w:rPr>
+        <w:rFonts w:ascii="Symbol" w:hAnsi="Symbol" w:hint="default"/>
+      </w:rPr>
+    </w:lvl>
+    <w:lvl w:ilvl="4" w:tplc="04090003" w:tentative="1">
+      <w:start w:val="1"/>
+      <w:numFmt w:val="bullet"/>
+      <w:lvlText w:val="o"/>
+      <w:lvlJc w:val="left"/>
+      <w:pPr>
+        <w:ind w:left="3600" w:hanging="360"/>
+      </w:pPr>
+      <w:rPr>
+        <w:rFonts w:ascii="Courier New" w:hAnsi="Courier New" w:cs="Courier New" w:hint="default"/>
+      </w:rPr>
+    </w:lvl>
+    <w:lvl w:ilvl="5" w:tplc="04090005" w:tentative="1">
+      <w:start w:val="1"/>
+      <w:numFmt w:val="bullet"/>
+      <w:lvlText w:val=""/>
+      <w:lvlJc w:val="left"/>
+      <w:pPr>
+        <w:ind w:left="4320" w:hanging="360"/>
+      </w:pPr>
+      <w:rPr>
+        <w:rFonts w:ascii="Wingdings" w:hAnsi="Wingdings" w:hint="default"/>
+      </w:rPr>
+    </w:lvl>
+    <w:lvl w:ilvl="6" w:tplc="04090001" w:tentative="1">
+      <w:start w:val="1"/>
+      <w:numFmt w:val="bullet"/>
+      <w:lvlText w:val=""/>
+      <w:lvlJc w:val="left"/>
+      <w:pPr>
+        <w:ind w:left="5040" w:hanging="360"/>
+      </w:pPr>
+      <w:rPr>
+        <w:rFonts w:ascii="Symbol" w:hAnsi="Symbol" w:hint="default"/>
+      </w:rPr>
+    </w:lvl>
+    <w:lvl w:ilvl="7" w:tplc="04090003" w:tentative="1">
+      <w:start w:val="1"/>
+      <w:numFmt w:val="bullet"/>
+      <w:lvlText w:val="o"/>
+      <w:lvlJc w:val="left"/>
+      <w:pPr>
+        <w:ind w:left="5760" w:hanging="360"/>
+      </w:pPr>
+      <w:rPr>
+        <w:rFonts w:ascii="Courier New" w:hAnsi="Courier New" w:cs="Courier New" w:hint="default"/>
+      </w:rPr>
+    </w:lvl>
+    <w:lvl w:ilvl="8" w:tplc="04090005" w:tentative="1">
+      <w:start w:val="1"/>
+      <w:numFmt w:val="bullet"/>
+      <w:lvlText w:val=""/>
+      <w:lvlJc w:val="left"/>
+      <w:pPr>
+        <w:ind w:left="6480" w:hanging="360"/>
+      </w:pPr>
+      <w:rPr>
+        <w:rFonts w:ascii="Wingdings" w:hAnsi="Wingdings" w:hint="default"/>
+      </w:rPr>
+    </w:lvl>
+  </w:abstractNum>
+  <w:abstractNum w:abstractNumId="29" w15:restartNumberingAfterBreak="0">
     <w:nsid w:val="5F9F2048"/>
     <w:multiLevelType w:val="hybridMultilevel"/>
     <w:tmpl w:val="22AEF9BC"/>
@@ -24068,7 +26572,120 @@
       </w:rPr>
     </w:lvl>
   </w:abstractNum>
-  <w:abstractNum w:abstractNumId="24" w15:restartNumberingAfterBreak="0">
+  <w:abstractNum w:abstractNumId="30" w15:restartNumberingAfterBreak="0">
+    <w:nsid w:val="62954A47"/>
+    <w:multiLevelType w:val="hybridMultilevel"/>
+    <w:tmpl w:val="78CA4638"/>
+    <w:lvl w:ilvl="0" w:tplc="04090001">
+      <w:start w:val="1"/>
+      <w:numFmt w:val="bullet"/>
+      <w:lvlText w:val=""/>
+      <w:lvlJc w:val="left"/>
+      <w:pPr>
+        <w:ind w:left="720" w:hanging="360"/>
+      </w:pPr>
+      <w:rPr>
+        <w:rFonts w:ascii="Symbol" w:hAnsi="Symbol" w:hint="default"/>
+      </w:rPr>
+    </w:lvl>
+    <w:lvl w:ilvl="1" w:tplc="04090003" w:tentative="1">
+      <w:start w:val="1"/>
+      <w:numFmt w:val="bullet"/>
+      <w:lvlText w:val="o"/>
+      <w:lvlJc w:val="left"/>
+      <w:pPr>
+        <w:ind w:left="1440" w:hanging="360"/>
+      </w:pPr>
+      <w:rPr>
+        <w:rFonts w:ascii="Courier New" w:hAnsi="Courier New" w:cs="Courier New" w:hint="default"/>
+      </w:rPr>
+    </w:lvl>
+    <w:lvl w:ilvl="2" w:tplc="04090005" w:tentative="1">
+      <w:start w:val="1"/>
+      <w:numFmt w:val="bullet"/>
+      <w:lvlText w:val=""/>
+      <w:lvlJc w:val="left"/>
+      <w:pPr>
+        <w:ind w:left="2160" w:hanging="360"/>
+      </w:pPr>
+      <w:rPr>
+        <w:rFonts w:ascii="Wingdings" w:hAnsi="Wingdings" w:hint="default"/>
+      </w:rPr>
+    </w:lvl>
+    <w:lvl w:ilvl="3" w:tplc="04090001" w:tentative="1">
+      <w:start w:val="1"/>
+      <w:numFmt w:val="bullet"/>
+      <w:lvlText w:val=""/>
+      <w:lvlJc w:val="left"/>
+      <w:pPr>
+        <w:ind w:left="2880" w:hanging="360"/>
+      </w:pPr>
+      <w:rPr>
+        <w:rFonts w:ascii="Symbol" w:hAnsi="Symbol" w:hint="default"/>
+      </w:rPr>
+    </w:lvl>
+    <w:lvl w:ilvl="4" w:tplc="04090003" w:tentative="1">
+      <w:start w:val="1"/>
+      <w:numFmt w:val="bullet"/>
+      <w:lvlText w:val="o"/>
+      <w:lvlJc w:val="left"/>
+      <w:pPr>
+        <w:ind w:left="3600" w:hanging="360"/>
+      </w:pPr>
+      <w:rPr>
+        <w:rFonts w:ascii="Courier New" w:hAnsi="Courier New" w:cs="Courier New" w:hint="default"/>
+      </w:rPr>
+    </w:lvl>
+    <w:lvl w:ilvl="5" w:tplc="04090005" w:tentative="1">
+      <w:start w:val="1"/>
+      <w:numFmt w:val="bullet"/>
+      <w:lvlText w:val=""/>
+      <w:lvlJc w:val="left"/>
+      <w:pPr>
+        <w:ind w:left="4320" w:hanging="360"/>
+      </w:pPr>
+      <w:rPr>
+        <w:rFonts w:ascii="Wingdings" w:hAnsi="Wingdings" w:hint="default"/>
+      </w:rPr>
+    </w:lvl>
+    <w:lvl w:ilvl="6" w:tplc="04090001" w:tentative="1">
+      <w:start w:val="1"/>
+      <w:numFmt w:val="bullet"/>
+      <w:lvlText w:val=""/>
+      <w:lvlJc w:val="left"/>
+      <w:pPr>
+        <w:ind w:left="5040" w:hanging="360"/>
+      </w:pPr>
+      <w:rPr>
+        <w:rFonts w:ascii="Symbol" w:hAnsi="Symbol" w:hint="default"/>
+      </w:rPr>
+    </w:lvl>
+    <w:lvl w:ilvl="7" w:tplc="04090003" w:tentative="1">
+      <w:start w:val="1"/>
+      <w:numFmt w:val="bullet"/>
+      <w:lvlText w:val="o"/>
+      <w:lvlJc w:val="left"/>
+      <w:pPr>
+        <w:ind w:left="5760" w:hanging="360"/>
+      </w:pPr>
+      <w:rPr>
+        <w:rFonts w:ascii="Courier New" w:hAnsi="Courier New" w:cs="Courier New" w:hint="default"/>
+      </w:rPr>
+    </w:lvl>
+    <w:lvl w:ilvl="8" w:tplc="04090005" w:tentative="1">
+      <w:start w:val="1"/>
+      <w:numFmt w:val="bullet"/>
+      <w:lvlText w:val=""/>
+      <w:lvlJc w:val="left"/>
+      <w:pPr>
+        <w:ind w:left="6480" w:hanging="360"/>
+      </w:pPr>
+      <w:rPr>
+        <w:rFonts w:ascii="Wingdings" w:hAnsi="Wingdings" w:hint="default"/>
+      </w:rPr>
+    </w:lvl>
+  </w:abstractNum>
+  <w:abstractNum w:abstractNumId="31" w15:restartNumberingAfterBreak="0">
     <w:nsid w:val="677F3DD9"/>
     <w:multiLevelType w:val="hybridMultilevel"/>
     <w:tmpl w:val="DCFC3658"/>
@@ -24154,7 +26771,7 @@
       </w:pPr>
     </w:lvl>
   </w:abstractNum>
-  <w:abstractNum w:abstractNumId="25" w15:restartNumberingAfterBreak="0">
+  <w:abstractNum w:abstractNumId="32" w15:restartNumberingAfterBreak="0">
     <w:nsid w:val="6A3C3DFC"/>
     <w:multiLevelType w:val="hybridMultilevel"/>
     <w:tmpl w:val="6B18F80C"/>
@@ -24267,7 +26884,7 @@
       </w:rPr>
     </w:lvl>
   </w:abstractNum>
-  <w:abstractNum w:abstractNumId="26" w15:restartNumberingAfterBreak="0">
+  <w:abstractNum w:abstractNumId="33" w15:restartNumberingAfterBreak="0">
     <w:nsid w:val="701357A6"/>
     <w:multiLevelType w:val="hybridMultilevel"/>
     <w:tmpl w:val="73421718"/>
@@ -24380,7 +26997,7 @@
       </w:rPr>
     </w:lvl>
   </w:abstractNum>
-  <w:abstractNum w:abstractNumId="27" w15:restartNumberingAfterBreak="0">
+  <w:abstractNum w:abstractNumId="34" w15:restartNumberingAfterBreak="0">
     <w:nsid w:val="79DE1AAF"/>
     <w:multiLevelType w:val="hybridMultilevel"/>
     <w:tmpl w:val="9DB84018"/>
@@ -24466,7 +27083,7 @@
       </w:pPr>
     </w:lvl>
   </w:abstractNum>
-  <w:abstractNum w:abstractNumId="28" w15:restartNumberingAfterBreak="0">
+  <w:abstractNum w:abstractNumId="35" w15:restartNumberingAfterBreak="0">
     <w:nsid w:val="7F9126E6"/>
     <w:multiLevelType w:val="hybridMultilevel"/>
     <w:tmpl w:val="DA465B42"/>
@@ -24553,91 +27170,112 @@
     </w:lvl>
   </w:abstractNum>
   <w:num w:numId="1">
+    <w:abstractNumId w:val="24"/>
+  </w:num>
+  <w:num w:numId="2">
     <w:abstractNumId w:val="20"/>
   </w:num>
-  <w:num w:numId="2">
+  <w:num w:numId="3">
+    <w:abstractNumId w:val="26"/>
+  </w:num>
+  <w:num w:numId="4">
+    <w:abstractNumId w:val="33"/>
+  </w:num>
+  <w:num w:numId="5">
+    <w:abstractNumId w:val="15"/>
+  </w:num>
+  <w:num w:numId="6">
+    <w:abstractNumId w:val="9"/>
+  </w:num>
+  <w:num w:numId="7">
+    <w:abstractNumId w:val="29"/>
+  </w:num>
+  <w:num w:numId="8">
+    <w:abstractNumId w:val="31"/>
+  </w:num>
+  <w:num w:numId="9">
+    <w:abstractNumId w:val="6"/>
+  </w:num>
+  <w:num w:numId="10">
+    <w:abstractNumId w:val="5"/>
+  </w:num>
+  <w:num w:numId="11">
     <w:abstractNumId w:val="16"/>
   </w:num>
-  <w:num w:numId="3">
-    <w:abstractNumId w:val="22"/>
-  </w:num>
-  <w:num w:numId="4">
-    <w:abstractNumId w:val="26"/>
-  </w:num>
-  <w:num w:numId="5">
-    <w:abstractNumId w:val="12"/>
-  </w:num>
-  <w:num w:numId="6">
-    <w:abstractNumId w:val="7"/>
-  </w:num>
-  <w:num w:numId="7">
-    <w:abstractNumId w:val="23"/>
-  </w:num>
-  <w:num w:numId="8">
-    <w:abstractNumId w:val="24"/>
-  </w:num>
-  <w:num w:numId="9">
-    <w:abstractNumId w:val="5"/>
-  </w:num>
-  <w:num w:numId="10">
-    <w:abstractNumId w:val="4"/>
-  </w:num>
-  <w:num w:numId="11">
-    <w:abstractNumId w:val="13"/>
-  </w:num>
   <w:num w:numId="12">
-    <w:abstractNumId w:val="8"/>
+    <w:abstractNumId w:val="10"/>
   </w:num>
   <w:num w:numId="13">
-    <w:abstractNumId w:val="28"/>
+    <w:abstractNumId w:val="35"/>
   </w:num>
   <w:num w:numId="14">
     <w:abstractNumId w:val="3"/>
   </w:num>
   <w:num w:numId="15">
-    <w:abstractNumId w:val="27"/>
+    <w:abstractNumId w:val="34"/>
   </w:num>
   <w:num w:numId="16">
     <w:abstractNumId w:val="1"/>
   </w:num>
   <w:num w:numId="17">
-    <w:abstractNumId w:val="21"/>
+    <w:abstractNumId w:val="25"/>
   </w:num>
   <w:num w:numId="18">
     <w:abstractNumId w:val="2"/>
   </w:num>
   <w:num w:numId="19">
-    <w:abstractNumId w:val="10"/>
+    <w:abstractNumId w:val="12"/>
   </w:num>
   <w:num w:numId="20">
-    <w:abstractNumId w:val="6"/>
+    <w:abstractNumId w:val="7"/>
   </w:num>
   <w:num w:numId="21">
-    <w:abstractNumId w:val="25"/>
+    <w:abstractNumId w:val="32"/>
   </w:num>
   <w:num w:numId="22">
-    <w:abstractNumId w:val="19"/>
+    <w:abstractNumId w:val="23"/>
   </w:num>
   <w:num w:numId="23">
-    <w:abstractNumId w:val="14"/>
+    <w:abstractNumId w:val="17"/>
   </w:num>
   <w:num w:numId="24">
-    <w:abstractNumId w:val="9"/>
+    <w:abstractNumId w:val="11"/>
   </w:num>
   <w:num w:numId="25">
-    <w:abstractNumId w:val="17"/>
+    <w:abstractNumId w:val="21"/>
   </w:num>
   <w:num w:numId="26">
     <w:abstractNumId w:val="0"/>
   </w:num>
   <w:num w:numId="27">
-    <w:abstractNumId w:val="15"/>
+    <w:abstractNumId w:val="18"/>
   </w:num>
   <w:num w:numId="28">
-    <w:abstractNumId w:val="11"/>
+    <w:abstractNumId w:val="14"/>
   </w:num>
   <w:num w:numId="29">
-    <w:abstractNumId w:val="18"/>
+    <w:abstractNumId w:val="22"/>
+  </w:num>
+  <w:num w:numId="30">
+    <w:abstractNumId w:val="13"/>
+  </w:num>
+  <w:num w:numId="31">
+    <w:abstractNumId w:val="28"/>
+  </w:num>
+  <w:num w:numId="32">
+    <w:abstractNumId w:val="19"/>
+  </w:num>
+  <w:num w:numId="33">
+    <w:abstractNumId w:val="30"/>
+  </w:num>
+  <w:num w:numId="34">
+    <w:abstractNumId w:val="8"/>
+  </w:num>
+  <w:num w:numId="35">
+    <w:abstractNumId w:val="4"/>
+  </w:num>
+  <w:num w:numId="36">
+    <w:abstractNumId w:val="27"/>
   </w:num>
 </w:numbering>
 </file>
@@ -25363,6 +28001,15 @@
     <w:uiPriority w:val="99"/>
     <w:rsid w:val="00367BA6"/>
   </w:style>
+  <w:style w:type="paragraph" w:styleId="NoSpacing">
+    <w:name w:val="No Spacing"/>
+    <w:uiPriority w:val="1"/>
+    <w:qFormat/>
+    <w:rsid w:val="008E23F9"/>
+    <w:pPr>
+      <w:spacing w:after="0" w:line="240" w:lineRule="auto"/>
+    </w:pPr>
+  </w:style>
 </w:styles>
 </file>
 

</xml_diff>